<commit_message>
contribution from branch_shifat_08 in sprint2
</commit_message>
<xml_diff>
--- a/sprint_2/Daily_Scrum_Meeting_1_sprint_2.docx
+++ b/sprint_2/Daily_Scrum_Meeting_1_sprint_2.docx
@@ -789,6 +789,499 @@
           <w:szCs w:val="32"/>
         </w:rPr>
       </w:pPr>
+    </w:p>
+    <w:p>
+      <w:pPr>
+        <w:pStyle w:val="NoSpacing"/>
+        <w:rPr>
+          <w:rFonts w:ascii="Times New Roman" w:hAnsi="Times New Roman" w:cs="Times New Roman"/>
+          <w:sz w:val="32"/>
+          <w:szCs w:val="32"/>
+        </w:rPr>
+      </w:pPr>
+    </w:p>
+    <w:p>
+      <w:pPr>
+        <w:pStyle w:val="NoSpacing"/>
+        <w:rPr>
+          <w:rFonts w:ascii="Times New Roman" w:hAnsi="Times New Roman" w:cs="Times New Roman"/>
+          <w:sz w:val="32"/>
+          <w:szCs w:val="32"/>
+        </w:rPr>
+      </w:pPr>
+      <w:r>
+        <w:rPr>
+          <w:rFonts w:ascii="Times New Roman" w:hAnsi="Times New Roman" w:cs="Times New Roman"/>
+          <w:b/>
+          <w:sz w:val="32"/>
+          <w:szCs w:val="32"/>
+          <w:u w:val="double"/>
+        </w:rPr>
+        <w:lastRenderedPageBreak/>
+        <w:t>Member:</w:t>
+      </w:r>
+      <w:r>
+        <w:rPr>
+          <w:rFonts w:ascii="Times New Roman" w:hAnsi="Times New Roman" w:cs="Times New Roman"/>
+          <w:sz w:val="32"/>
+          <w:szCs w:val="32"/>
+        </w:rPr>
+        <w:t xml:space="preserve"> </w:t>
+      </w:r>
+      <w:proofErr w:type="spellStart"/>
+      <w:r>
+        <w:rPr>
+          <w:rFonts w:ascii="Times New Roman" w:hAnsi="Times New Roman" w:cs="Times New Roman"/>
+          <w:sz w:val="32"/>
+          <w:szCs w:val="32"/>
+        </w:rPr>
+        <w:t>Shifat</w:t>
+      </w:r>
+      <w:proofErr w:type="spellEnd"/>
+      <w:r>
+        <w:rPr>
+          <w:rFonts w:ascii="Times New Roman" w:hAnsi="Times New Roman" w:cs="Times New Roman"/>
+          <w:sz w:val="32"/>
+          <w:szCs w:val="32"/>
+        </w:rPr>
+        <w:t xml:space="preserve"> </w:t>
+      </w:r>
+      <w:proofErr w:type="spellStart"/>
+      <w:r>
+        <w:rPr>
+          <w:rFonts w:ascii="Times New Roman" w:hAnsi="Times New Roman" w:cs="Times New Roman"/>
+          <w:sz w:val="32"/>
+          <w:szCs w:val="32"/>
+        </w:rPr>
+        <w:t>Ara</w:t>
+      </w:r>
+      <w:proofErr w:type="spellEnd"/>
+      <w:r>
+        <w:rPr>
+          <w:rFonts w:ascii="Times New Roman" w:hAnsi="Times New Roman" w:cs="Times New Roman"/>
+          <w:sz w:val="32"/>
+          <w:szCs w:val="32"/>
+        </w:rPr>
+        <w:t xml:space="preserve"> </w:t>
+      </w:r>
+      <w:proofErr w:type="spellStart"/>
+      <w:r>
+        <w:rPr>
+          <w:rFonts w:ascii="Times New Roman" w:hAnsi="Times New Roman" w:cs="Times New Roman"/>
+          <w:sz w:val="32"/>
+          <w:szCs w:val="32"/>
+        </w:rPr>
+        <w:t>Rafiq</w:t>
+      </w:r>
+      <w:proofErr w:type="spellEnd"/>
+    </w:p>
+    <w:p>
+      <w:pPr>
+        <w:pStyle w:val="NoSpacing"/>
+        <w:rPr>
+          <w:rFonts w:ascii="Times New Roman" w:hAnsi="Times New Roman" w:cs="Times New Roman"/>
+          <w:sz w:val="32"/>
+          <w:szCs w:val="32"/>
+        </w:rPr>
+      </w:pPr>
+      <w:r>
+        <w:rPr>
+          <w:rFonts w:ascii="Times New Roman" w:hAnsi="Times New Roman" w:cs="Times New Roman"/>
+          <w:b/>
+          <w:sz w:val="32"/>
+          <w:szCs w:val="32"/>
+          <w:u w:val="double"/>
+        </w:rPr>
+        <w:t>Roll:</w:t>
+      </w:r>
+      <w:r>
+        <w:rPr>
+          <w:rFonts w:ascii="Times New Roman" w:hAnsi="Times New Roman" w:cs="Times New Roman"/>
+          <w:sz w:val="32"/>
+          <w:szCs w:val="32"/>
+        </w:rPr>
+        <w:t xml:space="preserve"> 08</w:t>
+      </w:r>
+    </w:p>
+    <w:p>
+      <w:pPr>
+        <w:pStyle w:val="NoSpacing"/>
+        <w:rPr>
+          <w:rFonts w:ascii="Times New Roman" w:hAnsi="Times New Roman" w:cs="Times New Roman"/>
+          <w:sz w:val="32"/>
+          <w:szCs w:val="32"/>
+        </w:rPr>
+      </w:pPr>
+    </w:p>
+    <w:p>
+      <w:pPr>
+        <w:pStyle w:val="NoSpacing"/>
+        <w:rPr>
+          <w:rFonts w:ascii="Times New Roman" w:hAnsi="Times New Roman" w:cs="Times New Roman"/>
+          <w:sz w:val="32"/>
+          <w:szCs w:val="32"/>
+          <w:u w:val="thick"/>
+        </w:rPr>
+      </w:pPr>
+      <w:r>
+        <w:rPr>
+          <w:rFonts w:ascii="Times New Roman" w:hAnsi="Times New Roman" w:cs="Times New Roman"/>
+          <w:sz w:val="32"/>
+          <w:szCs w:val="32"/>
+          <w:u w:val="thick"/>
+        </w:rPr>
+        <w:t xml:space="preserve">What I did: </w:t>
+      </w:r>
+    </w:p>
+    <w:p>
+      <w:pPr>
+        <w:pStyle w:val="NoSpacing"/>
+        <w:numPr>
+          <w:ilvl w:val="0"/>
+          <w:numId w:val="1"/>
+        </w:numPr>
+        <w:rPr>
+          <w:rFonts w:ascii="Times New Roman" w:hAnsi="Times New Roman" w:cs="Times New Roman"/>
+          <w:sz w:val="32"/>
+          <w:szCs w:val="32"/>
+        </w:rPr>
+      </w:pPr>
+      <w:r>
+        <w:rPr>
+          <w:rFonts w:ascii="Times New Roman" w:hAnsi="Times New Roman" w:cs="Times New Roman"/>
+          <w:sz w:val="32"/>
+          <w:szCs w:val="32"/>
+        </w:rPr>
+        <w:t xml:space="preserve">I have made a database and table for keeping track of user point record named </w:t>
+      </w:r>
+      <w:proofErr w:type="spellStart"/>
+      <w:r>
+        <w:rPr>
+          <w:rFonts w:ascii="Times New Roman" w:hAnsi="Times New Roman" w:cs="Times New Roman"/>
+          <w:sz w:val="32"/>
+          <w:szCs w:val="32"/>
+        </w:rPr>
+        <w:t>DbHelperClassUserPointTable</w:t>
+      </w:r>
+      <w:proofErr w:type="spellEnd"/>
+      <w:r>
+        <w:rPr>
+          <w:rFonts w:ascii="Times New Roman" w:hAnsi="Times New Roman" w:cs="Times New Roman"/>
+          <w:sz w:val="32"/>
+          <w:szCs w:val="32"/>
+        </w:rPr>
+        <w:t>.</w:t>
+      </w:r>
+    </w:p>
+    <w:p>
+      <w:pPr>
+        <w:pStyle w:val="NoSpacing"/>
+        <w:numPr>
+          <w:ilvl w:val="0"/>
+          <w:numId w:val="1"/>
+        </w:numPr>
+        <w:rPr>
+          <w:rFonts w:ascii="Times New Roman" w:hAnsi="Times New Roman" w:cs="Times New Roman"/>
+          <w:sz w:val="32"/>
+          <w:szCs w:val="32"/>
+        </w:rPr>
+      </w:pPr>
+      <w:r>
+        <w:rPr>
+          <w:rFonts w:ascii="Times New Roman" w:hAnsi="Times New Roman" w:cs="Times New Roman"/>
+          <w:sz w:val="32"/>
+          <w:szCs w:val="32"/>
+        </w:rPr>
+        <w:t>I have merged it with the master branch.</w:t>
+      </w:r>
+    </w:p>
+    <w:p>
+      <w:pPr>
+        <w:pStyle w:val="NoSpacing"/>
+        <w:numPr>
+          <w:ilvl w:val="0"/>
+          <w:numId w:val="1"/>
+        </w:numPr>
+        <w:rPr>
+          <w:rFonts w:ascii="Times New Roman" w:hAnsi="Times New Roman" w:cs="Times New Roman"/>
+          <w:sz w:val="32"/>
+          <w:szCs w:val="32"/>
+        </w:rPr>
+      </w:pPr>
+      <w:r>
+        <w:rPr>
+          <w:rFonts w:ascii="Times New Roman" w:hAnsi="Times New Roman" w:cs="Times New Roman"/>
+          <w:sz w:val="32"/>
+          <w:szCs w:val="32"/>
+        </w:rPr>
+        <w:t>I have redesigned the database for this project after talking to the members (draft).</w:t>
+      </w:r>
+    </w:p>
+    <w:p>
+      <w:pPr>
+        <w:pStyle w:val="NoSpacing"/>
+        <w:numPr>
+          <w:ilvl w:val="0"/>
+          <w:numId w:val="1"/>
+        </w:numPr>
+        <w:rPr>
+          <w:rFonts w:ascii="Times New Roman" w:hAnsi="Times New Roman" w:cs="Times New Roman"/>
+          <w:sz w:val="32"/>
+          <w:szCs w:val="32"/>
+        </w:rPr>
+      </w:pPr>
+      <w:r>
+        <w:rPr>
+          <w:rFonts w:ascii="Times New Roman" w:hAnsi="Times New Roman" w:cs="Times New Roman"/>
+          <w:sz w:val="32"/>
+          <w:szCs w:val="32"/>
+        </w:rPr>
+        <w:t xml:space="preserve">I have </w:t>
+      </w:r>
+      <w:r>
+        <w:rPr>
+          <w:rFonts w:ascii="Times New Roman" w:hAnsi="Times New Roman" w:cs="Times New Roman"/>
+          <w:sz w:val="32"/>
+          <w:szCs w:val="32"/>
+        </w:rPr>
+        <w:t xml:space="preserve">designed the 1NF ,2NF </w:t>
+      </w:r>
+      <w:r>
+        <w:rPr>
+          <w:rFonts w:ascii="Times New Roman" w:hAnsi="Times New Roman" w:cs="Times New Roman"/>
+          <w:sz w:val="32"/>
+          <w:szCs w:val="32"/>
+        </w:rPr>
+        <w:t>,3NF for our project.</w:t>
+      </w:r>
+    </w:p>
+    <w:p>
+      <w:pPr>
+        <w:pStyle w:val="NoSpacing"/>
+        <w:numPr>
+          <w:ilvl w:val="0"/>
+          <w:numId w:val="1"/>
+        </w:numPr>
+        <w:rPr>
+          <w:rFonts w:ascii="Times New Roman" w:hAnsi="Times New Roman" w:cs="Times New Roman"/>
+          <w:sz w:val="32"/>
+          <w:szCs w:val="32"/>
+        </w:rPr>
+      </w:pPr>
+      <w:r>
+        <w:rPr>
+          <w:rFonts w:ascii="Times New Roman" w:hAnsi="Times New Roman" w:cs="Times New Roman"/>
+          <w:sz w:val="32"/>
+          <w:szCs w:val="32"/>
+        </w:rPr>
+        <w:t>I have uploaded that in master branch.</w:t>
+      </w:r>
+    </w:p>
+    <w:p>
+      <w:pPr>
+        <w:pStyle w:val="NoSpacing"/>
+        <w:rPr>
+          <w:rFonts w:ascii="Times New Roman" w:hAnsi="Times New Roman" w:cs="Times New Roman"/>
+          <w:sz w:val="32"/>
+          <w:szCs w:val="32"/>
+        </w:rPr>
+      </w:pPr>
+    </w:p>
+    <w:p>
+      <w:pPr>
+        <w:pStyle w:val="NoSpacing"/>
+        <w:rPr>
+          <w:rFonts w:ascii="Times New Roman" w:hAnsi="Times New Roman" w:cs="Times New Roman"/>
+          <w:sz w:val="32"/>
+          <w:szCs w:val="32"/>
+          <w:u w:val="thick"/>
+        </w:rPr>
+      </w:pPr>
+      <w:r>
+        <w:rPr>
+          <w:rFonts w:ascii="Times New Roman" w:hAnsi="Times New Roman" w:cs="Times New Roman"/>
+          <w:sz w:val="32"/>
+          <w:szCs w:val="32"/>
+          <w:u w:val="thick"/>
+        </w:rPr>
+        <w:t>What Problems I had Faced:</w:t>
+      </w:r>
+    </w:p>
+    <w:p>
+      <w:pPr>
+        <w:pStyle w:val="NoSpacing"/>
+        <w:numPr>
+          <w:ilvl w:val="0"/>
+          <w:numId w:val="5"/>
+        </w:numPr>
+        <w:rPr>
+          <w:rFonts w:ascii="Times New Roman" w:hAnsi="Times New Roman" w:cs="Times New Roman"/>
+          <w:sz w:val="32"/>
+          <w:szCs w:val="32"/>
+        </w:rPr>
+      </w:pPr>
+      <w:r>
+        <w:rPr>
+          <w:rFonts w:ascii="Times New Roman" w:hAnsi="Times New Roman" w:cs="Times New Roman"/>
+          <w:sz w:val="32"/>
+          <w:szCs w:val="32"/>
+        </w:rPr>
+        <w:t xml:space="preserve">I was facing difficulties using </w:t>
+      </w:r>
+      <w:proofErr w:type="spellStart"/>
+      <w:r>
+        <w:rPr>
+          <w:rFonts w:ascii="Times New Roman" w:hAnsi="Times New Roman" w:cs="Times New Roman"/>
+          <w:sz w:val="32"/>
+          <w:szCs w:val="32"/>
+        </w:rPr>
+        <w:t>SQLite</w:t>
+      </w:r>
+      <w:proofErr w:type="spellEnd"/>
+      <w:r>
+        <w:rPr>
+          <w:rFonts w:ascii="Times New Roman" w:hAnsi="Times New Roman" w:cs="Times New Roman"/>
+          <w:sz w:val="32"/>
+          <w:szCs w:val="32"/>
+        </w:rPr>
+        <w:t xml:space="preserve"> database but after watching tutorials I was successful to make the database and table.</w:t>
+      </w:r>
+    </w:p>
+    <w:p>
+      <w:pPr>
+        <w:ind w:left="0"/>
+        <w:rPr>
+          <w:rFonts w:ascii="Times New Roman" w:hAnsi="Times New Roman" w:cs="Times New Roman"/>
+          <w:sz w:val="32"/>
+          <w:szCs w:val="32"/>
+        </w:rPr>
+      </w:pPr>
+    </w:p>
+    <w:p>
+      <w:pPr>
+        <w:ind w:left="0"/>
+        <w:rPr>
+          <w:rFonts w:ascii="Times New Roman" w:hAnsi="Times New Roman" w:cs="Times New Roman"/>
+          <w:sz w:val="32"/>
+          <w:szCs w:val="32"/>
+          <w:u w:val="thick"/>
+        </w:rPr>
+      </w:pPr>
+      <w:r>
+        <w:rPr>
+          <w:rFonts w:ascii="Times New Roman" w:hAnsi="Times New Roman" w:cs="Times New Roman"/>
+          <w:sz w:val="32"/>
+          <w:szCs w:val="32"/>
+          <w:u w:val="thick"/>
+        </w:rPr>
+        <w:t>What I will do:</w:t>
+      </w:r>
+    </w:p>
+    <w:p>
+      <w:pPr>
+        <w:pStyle w:val="ListParagraph"/>
+        <w:numPr>
+          <w:ilvl w:val="0"/>
+          <w:numId w:val="3"/>
+        </w:numPr>
+        <w:rPr>
+          <w:rFonts w:ascii="Times New Roman" w:hAnsi="Times New Roman" w:cs="Times New Roman"/>
+          <w:sz w:val="32"/>
+          <w:szCs w:val="32"/>
+        </w:rPr>
+      </w:pPr>
+      <w:r>
+        <w:rPr>
+          <w:rFonts w:ascii="Times New Roman" w:hAnsi="Times New Roman" w:cs="Times New Roman"/>
+          <w:sz w:val="32"/>
+          <w:szCs w:val="32"/>
+        </w:rPr>
+        <w:t>I n sprint 2 I will work on the Borrow Book function.</w:t>
+      </w:r>
+    </w:p>
+    <w:p>
+      <w:pPr>
+        <w:pStyle w:val="ListParagraph"/>
+        <w:numPr>
+          <w:ilvl w:val="0"/>
+          <w:numId w:val="3"/>
+        </w:numPr>
+        <w:rPr>
+          <w:rFonts w:ascii="Times New Roman" w:hAnsi="Times New Roman" w:cs="Times New Roman"/>
+          <w:sz w:val="32"/>
+          <w:szCs w:val="32"/>
+        </w:rPr>
+      </w:pPr>
+      <w:r>
+        <w:rPr>
+          <w:rFonts w:ascii="Times New Roman" w:hAnsi="Times New Roman" w:cs="Times New Roman"/>
+          <w:sz w:val="32"/>
+          <w:szCs w:val="32"/>
+        </w:rPr>
+        <w:t xml:space="preserve">I have to make another </w:t>
+      </w:r>
+      <w:proofErr w:type="spellStart"/>
+      <w:r>
+        <w:rPr>
+          <w:rFonts w:ascii="Times New Roman" w:hAnsi="Times New Roman" w:cs="Times New Roman"/>
+          <w:sz w:val="32"/>
+          <w:szCs w:val="32"/>
+        </w:rPr>
+        <w:t>SQLite</w:t>
+      </w:r>
+      <w:proofErr w:type="spellEnd"/>
+      <w:r>
+        <w:rPr>
+          <w:rFonts w:ascii="Times New Roman" w:hAnsi="Times New Roman" w:cs="Times New Roman"/>
+          <w:sz w:val="32"/>
+          <w:szCs w:val="32"/>
+        </w:rPr>
+        <w:t xml:space="preserve"> database for keeping track of individuals Borrowed Book list.</w:t>
+      </w:r>
+    </w:p>
+    <w:p>
+      <w:pPr>
+        <w:pStyle w:val="ListParagraph"/>
+        <w:numPr>
+          <w:ilvl w:val="0"/>
+          <w:numId w:val="3"/>
+        </w:numPr>
+        <w:rPr>
+          <w:rFonts w:ascii="Times New Roman" w:hAnsi="Times New Roman" w:cs="Times New Roman"/>
+          <w:sz w:val="32"/>
+          <w:szCs w:val="32"/>
+        </w:rPr>
+      </w:pPr>
+      <w:r>
+        <w:rPr>
+          <w:rFonts w:ascii="Times New Roman" w:hAnsi="Times New Roman" w:cs="Times New Roman"/>
+          <w:sz w:val="32"/>
+          <w:szCs w:val="32"/>
+        </w:rPr>
+        <w:t>I have to push the code from my branch.</w:t>
+      </w:r>
+    </w:p>
+    <w:p>
+      <w:pPr>
+        <w:pStyle w:val="ListParagraph"/>
+        <w:numPr>
+          <w:ilvl w:val="0"/>
+          <w:numId w:val="3"/>
+        </w:numPr>
+        <w:rPr>
+          <w:rFonts w:ascii="Times New Roman" w:hAnsi="Times New Roman" w:cs="Times New Roman"/>
+          <w:sz w:val="32"/>
+          <w:szCs w:val="32"/>
+        </w:rPr>
+      </w:pPr>
+      <w:r>
+        <w:rPr>
+          <w:rFonts w:ascii="Times New Roman" w:hAnsi="Times New Roman" w:cs="Times New Roman"/>
+          <w:sz w:val="32"/>
+          <w:szCs w:val="32"/>
+        </w:rPr>
+        <w:t>I have to merge the branch.</w:t>
+      </w:r>
     </w:p>
     <w:p>
       <w:pPr>

</xml_diff>

<commit_message>
daily scrum meeting 1 of sprint 2 personal contribution updated
</commit_message>
<xml_diff>
--- a/sprint_2/Daily_Scrum_Meeting_1_sprint_2.docx
+++ b/sprint_2/Daily_Scrum_Meeting_1_sprint_2.docx
@@ -1,6 +1,6 @@
 
 <file path=word/document.xml><?xml version="1.0" encoding="utf-8"?>
-<w:document xmlns:wpc="http://schemas.microsoft.com/office/word/2010/wordprocessingCanvas" xmlns:mc="http://schemas.openxmlformats.org/markup-compatibility/2006" xmlns:o="urn:schemas-microsoft-com:office:office" xmlns:r="http://schemas.openxmlformats.org/officeDocument/2006/relationships" xmlns:m="http://schemas.openxmlformats.org/officeDocument/2006/math" xmlns:v="urn:schemas-microsoft-com:vml" xmlns:wp14="http://schemas.microsoft.com/office/word/2010/wordprocessingDrawing" xmlns:wp="http://schemas.openxmlformats.org/drawingml/2006/wordprocessingDrawing" xmlns:w10="urn:schemas-microsoft-com:office:word" xmlns:w="http://schemas.openxmlformats.org/wordprocessingml/2006/main" xmlns:w14="http://schemas.microsoft.com/office/word/2010/wordml" xmlns:w15="http://schemas.microsoft.com/office/word/2012/wordml" xmlns:wpg="http://schemas.microsoft.com/office/word/2010/wordprocessingGroup" xmlns:wpi="http://schemas.microsoft.com/office/word/2010/wordprocessingInk" xmlns:wne="http://schemas.microsoft.com/office/word/2006/wordml" xmlns:wps="http://schemas.microsoft.com/office/word/2010/wordprocessingShape" mc:Ignorable="w14 w15 wp14">
+<w:document xmlns:ve="http://schemas.openxmlformats.org/markup-compatibility/2006" xmlns:o="urn:schemas-microsoft-com:office:office" xmlns:r="http://schemas.openxmlformats.org/officeDocument/2006/relationships" xmlns:m="http://schemas.openxmlformats.org/officeDocument/2006/math" xmlns:v="urn:schemas-microsoft-com:vml" xmlns:wp="http://schemas.openxmlformats.org/drawingml/2006/wordprocessingDrawing" xmlns:w10="urn:schemas-microsoft-com:office:word" xmlns:w="http://schemas.openxmlformats.org/wordprocessingml/2006/main" xmlns:wne="http://schemas.microsoft.com/office/word/2006/wordml">
   <w:body>
     <w:p>
       <w:pPr>
@@ -1265,18 +1265,633 @@
     <w:p>
       <w:pPr>
         <w:rPr>
-          <w:rFonts w:ascii="Times New Roman" w:hAnsi="Times New Roman" w:cs="Times New Roman"/>
-          <w:sz w:val="32"/>
-          <w:szCs w:val="32"/>
-        </w:rPr>
-      </w:pPr>
-      <w:r>
-        <w:rPr>
           <w:rFonts w:ascii="Courier New" w:hAnsi="Courier New" w:cs="Courier New"/>
           <w:b/>
           <w:sz w:val="32"/>
           <w:szCs w:val="32"/>
         </w:rPr>
+      </w:pPr>
+    </w:p>
+    <w:p>
+      <w:pPr>
+        <w:rPr>
+          <w:rFonts w:ascii="Courier New" w:hAnsi="Courier New" w:cs="Courier New"/>
+          <w:b/>
+          <w:sz w:val="32"/>
+          <w:szCs w:val="32"/>
+        </w:rPr>
+      </w:pPr>
+    </w:p>
+    <w:p>
+      <w:pPr>
+        <w:rPr>
+          <w:rFonts w:ascii="Courier New" w:hAnsi="Courier New" w:cs="Courier New"/>
+          <w:b/>
+          <w:sz w:val="32"/>
+          <w:szCs w:val="32"/>
+        </w:rPr>
+      </w:pPr>
+    </w:p>
+    <w:p>
+      <w:pPr>
+        <w:rPr>
+          <w:rFonts w:ascii="Courier New" w:hAnsi="Courier New" w:cs="Courier New"/>
+          <w:b/>
+          <w:sz w:val="32"/>
+          <w:szCs w:val="32"/>
+        </w:rPr>
+      </w:pPr>
+    </w:p>
+    <w:p>
+      <w:pPr>
+        <w:rPr>
+          <w:rFonts w:ascii="Courier New" w:hAnsi="Courier New" w:cs="Courier New"/>
+          <w:b/>
+          <w:sz w:val="32"/>
+          <w:szCs w:val="32"/>
+        </w:rPr>
+      </w:pPr>
+    </w:p>
+    <w:p>
+      <w:pPr>
+        <w:ind w:left="0"/>
+        <w:rPr>
+          <w:b/>
+          <w:sz w:val="32"/>
+          <w:szCs w:val="32"/>
+        </w:rPr>
+      </w:pPr>
+    </w:p>
+    <w:p>
+      <w:pPr>
+        <w:ind w:left="0"/>
+        <w:rPr>
+          <w:b/>
+          <w:sz w:val="32"/>
+          <w:szCs w:val="32"/>
+        </w:rPr>
+      </w:pPr>
+    </w:p>
+    <w:p>
+      <w:pPr>
+        <w:ind w:left="0"/>
+        <w:rPr>
+          <w:b/>
+          <w:sz w:val="32"/>
+          <w:szCs w:val="32"/>
+        </w:rPr>
+      </w:pPr>
+    </w:p>
+    <w:p>
+      <w:pPr>
+        <w:ind w:left="0"/>
+        <w:rPr>
+          <w:b/>
+          <w:sz w:val="32"/>
+          <w:szCs w:val="32"/>
+        </w:rPr>
+      </w:pPr>
+    </w:p>
+    <w:p>
+      <w:pPr>
+        <w:ind w:left="0"/>
+        <w:rPr>
+          <w:b/>
+          <w:sz w:val="32"/>
+          <w:szCs w:val="32"/>
+        </w:rPr>
+      </w:pPr>
+      <w:r>
+        <w:rPr>
+          <w:b/>
+          <w:sz w:val="32"/>
+          <w:szCs w:val="32"/>
+        </w:rPr>
+        <w:t xml:space="preserve">Member :  </w:t>
+      </w:r>
+      <w:proofErr w:type="spellStart"/>
+      <w:r>
+        <w:rPr>
+          <w:b/>
+          <w:sz w:val="32"/>
+          <w:szCs w:val="32"/>
+        </w:rPr>
+        <w:t>Nabilah</w:t>
+      </w:r>
+      <w:proofErr w:type="spellEnd"/>
+      <w:r>
+        <w:rPr>
+          <w:b/>
+          <w:sz w:val="32"/>
+          <w:szCs w:val="32"/>
+        </w:rPr>
+        <w:t xml:space="preserve"> </w:t>
+      </w:r>
+      <w:proofErr w:type="spellStart"/>
+      <w:r>
+        <w:rPr>
+          <w:b/>
+          <w:sz w:val="32"/>
+          <w:szCs w:val="32"/>
+        </w:rPr>
+        <w:t>Hossain</w:t>
+      </w:r>
+      <w:proofErr w:type="spellEnd"/>
+      <w:r>
+        <w:rPr>
+          <w:b/>
+          <w:sz w:val="32"/>
+          <w:szCs w:val="32"/>
+        </w:rPr>
+        <w:t xml:space="preserve"> </w:t>
+      </w:r>
+      <w:proofErr w:type="spellStart"/>
+      <w:r>
+        <w:rPr>
+          <w:b/>
+          <w:sz w:val="32"/>
+          <w:szCs w:val="32"/>
+        </w:rPr>
+        <w:t>Sarker</w:t>
+      </w:r>
+      <w:proofErr w:type="spellEnd"/>
+    </w:p>
+    <w:p>
+      <w:pPr>
+        <w:ind w:left="0"/>
+        <w:rPr>
+          <w:sz w:val="32"/>
+          <w:szCs w:val="32"/>
+        </w:rPr>
+      </w:pPr>
+      <w:r>
+        <w:rPr>
+          <w:sz w:val="32"/>
+          <w:szCs w:val="32"/>
+        </w:rPr>
+        <w:t>Roll: 21</w:t>
+      </w:r>
+    </w:p>
+    <w:p>
+      <w:pPr>
+        <w:ind w:left="0"/>
+        <w:rPr>
+          <w:sz w:val="32"/>
+          <w:szCs w:val="32"/>
+        </w:rPr>
+      </w:pPr>
+    </w:p>
+    <w:p>
+      <w:pPr>
+        <w:ind w:left="0"/>
+        <w:rPr>
+          <w:b/>
+          <w:sz w:val="32"/>
+          <w:szCs w:val="32"/>
+        </w:rPr>
+      </w:pPr>
+      <w:r>
+        <w:rPr>
+          <w:b/>
+          <w:sz w:val="32"/>
+          <w:szCs w:val="32"/>
+        </w:rPr>
+        <w:t xml:space="preserve">What I </w:t>
+      </w:r>
+      <w:proofErr w:type="gramStart"/>
+      <w:r>
+        <w:rPr>
+          <w:b/>
+          <w:sz w:val="32"/>
+          <w:szCs w:val="32"/>
+        </w:rPr>
+        <w:t>did :</w:t>
+      </w:r>
+      <w:proofErr w:type="gramEnd"/>
+    </w:p>
+    <w:p>
+      <w:pPr>
+        <w:pStyle w:val="ListParagraph"/>
+        <w:numPr>
+          <w:ilvl w:val="0"/>
+          <w:numId w:val="9"/>
+        </w:numPr>
+        <w:rPr>
+          <w:sz w:val="32"/>
+          <w:szCs w:val="32"/>
+        </w:rPr>
+      </w:pPr>
+      <w:r>
+        <w:rPr>
+          <w:sz w:val="32"/>
+          <w:szCs w:val="32"/>
+        </w:rPr>
+        <w:t xml:space="preserve">As an android </w:t>
+      </w:r>
+      <w:proofErr w:type="gramStart"/>
+      <w:r>
+        <w:rPr>
+          <w:sz w:val="32"/>
+          <w:szCs w:val="32"/>
+        </w:rPr>
+        <w:t>project ,</w:t>
+      </w:r>
+      <w:proofErr w:type="gramEnd"/>
+      <w:r>
+        <w:rPr>
+          <w:sz w:val="32"/>
+          <w:szCs w:val="32"/>
+        </w:rPr>
+        <w:t xml:space="preserve"> I implemented a menu so that user can go to his/her desired activity through this menu.</w:t>
+      </w:r>
+    </w:p>
+    <w:p>
+      <w:pPr>
+        <w:pStyle w:val="ListParagraph"/>
+        <w:numPr>
+          <w:ilvl w:val="0"/>
+          <w:numId w:val="9"/>
+        </w:numPr>
+        <w:rPr>
+          <w:sz w:val="32"/>
+          <w:szCs w:val="32"/>
+        </w:rPr>
+      </w:pPr>
+      <w:proofErr w:type="gramStart"/>
+      <w:r>
+        <w:rPr>
+          <w:sz w:val="32"/>
+          <w:szCs w:val="32"/>
+        </w:rPr>
+        <w:t>Implemented  logout</w:t>
+      </w:r>
+      <w:proofErr w:type="gramEnd"/>
+      <w:r>
+        <w:rPr>
+          <w:sz w:val="32"/>
+          <w:szCs w:val="32"/>
+        </w:rPr>
+        <w:t>( ) to the project.</w:t>
+      </w:r>
+    </w:p>
+    <w:p>
+      <w:pPr>
+        <w:pStyle w:val="ListParagraph"/>
+        <w:numPr>
+          <w:ilvl w:val="0"/>
+          <w:numId w:val="9"/>
+        </w:numPr>
+        <w:rPr>
+          <w:sz w:val="32"/>
+          <w:szCs w:val="32"/>
+        </w:rPr>
+      </w:pPr>
+      <w:r>
+        <w:rPr>
+          <w:sz w:val="32"/>
+          <w:szCs w:val="32"/>
+        </w:rPr>
+        <w:t xml:space="preserve">Worked with sending notification to all user notifying new added book &amp; </w:t>
+      </w:r>
+      <w:proofErr w:type="gramStart"/>
+      <w:r>
+        <w:rPr>
+          <w:sz w:val="32"/>
+          <w:szCs w:val="32"/>
+        </w:rPr>
+        <w:t>availability .</w:t>
+      </w:r>
+      <w:proofErr w:type="gramEnd"/>
+    </w:p>
+    <w:p>
+      <w:pPr>
+        <w:pStyle w:val="ListParagraph"/>
+        <w:rPr>
+          <w:sz w:val="32"/>
+          <w:szCs w:val="32"/>
+        </w:rPr>
+      </w:pPr>
+      <w:r>
+        <w:rPr>
+          <w:sz w:val="32"/>
+          <w:szCs w:val="32"/>
+        </w:rPr>
+        <w:t xml:space="preserve"> </w:t>
+      </w:r>
+    </w:p>
+    <w:p>
+      <w:pPr>
+        <w:ind w:left="0"/>
+        <w:rPr>
+          <w:b/>
+          <w:sz w:val="32"/>
+          <w:szCs w:val="32"/>
+        </w:rPr>
+      </w:pPr>
+      <w:r>
+        <w:rPr>
+          <w:b/>
+          <w:sz w:val="32"/>
+          <w:szCs w:val="32"/>
+        </w:rPr>
+        <w:t xml:space="preserve">What problems I’ve been </w:t>
+      </w:r>
+      <w:proofErr w:type="gramStart"/>
+      <w:r>
+        <w:rPr>
+          <w:b/>
+          <w:sz w:val="32"/>
+          <w:szCs w:val="32"/>
+        </w:rPr>
+        <w:t>faced :</w:t>
+      </w:r>
+      <w:proofErr w:type="gramEnd"/>
+    </w:p>
+    <w:p>
+      <w:pPr>
+        <w:pStyle w:val="ListParagraph"/>
+        <w:numPr>
+          <w:ilvl w:val="0"/>
+          <w:numId w:val="10"/>
+        </w:numPr>
+        <w:rPr>
+          <w:sz w:val="32"/>
+          <w:szCs w:val="32"/>
+        </w:rPr>
+      </w:pPr>
+      <w:r>
+        <w:rPr>
+          <w:sz w:val="32"/>
+          <w:szCs w:val="32"/>
+        </w:rPr>
+        <w:t xml:space="preserve">To send notification users are categorized in many </w:t>
+      </w:r>
+      <w:proofErr w:type="gramStart"/>
+      <w:r>
+        <w:rPr>
+          <w:sz w:val="32"/>
+          <w:szCs w:val="32"/>
+        </w:rPr>
+        <w:t>way .</w:t>
+      </w:r>
+      <w:proofErr w:type="gramEnd"/>
+      <w:r>
+        <w:rPr>
+          <w:sz w:val="32"/>
+          <w:szCs w:val="32"/>
+        </w:rPr>
+        <w:t xml:space="preserve"> Such </w:t>
+      </w:r>
+      <w:proofErr w:type="gramStart"/>
+      <w:r>
+        <w:rPr>
+          <w:sz w:val="32"/>
+          <w:szCs w:val="32"/>
+        </w:rPr>
+        <w:t>as ,</w:t>
+      </w:r>
+      <w:proofErr w:type="gramEnd"/>
+      <w:r>
+        <w:rPr>
+          <w:sz w:val="32"/>
+          <w:szCs w:val="32"/>
+        </w:rPr>
+        <w:t xml:space="preserve"> an user may have forgotten his/her book return date. So a notification can work as a reminder for him/her. But this notification is only applicable for a specific user. It would be vary user to user. I am facing this user based </w:t>
+      </w:r>
+      <w:proofErr w:type="gramStart"/>
+      <w:r>
+        <w:rPr>
+          <w:sz w:val="32"/>
+          <w:szCs w:val="32"/>
+        </w:rPr>
+        <w:t>notification ,</w:t>
+      </w:r>
+      <w:proofErr w:type="gramEnd"/>
+      <w:r>
+        <w:rPr>
+          <w:sz w:val="32"/>
+          <w:szCs w:val="32"/>
+        </w:rPr>
+        <w:t xml:space="preserve"> I hope I will able to solve this problem. </w:t>
+      </w:r>
+    </w:p>
+    <w:p>
+      <w:pPr>
+        <w:ind w:left="0"/>
+        <w:rPr>
+          <w:b/>
+          <w:sz w:val="32"/>
+          <w:szCs w:val="32"/>
+        </w:rPr>
+      </w:pPr>
+      <w:r>
+        <w:rPr>
+          <w:b/>
+          <w:sz w:val="32"/>
+          <w:szCs w:val="32"/>
+        </w:rPr>
+        <w:t xml:space="preserve">What </w:t>
+      </w:r>
+      <w:proofErr w:type="spellStart"/>
+      <w:r>
+        <w:rPr>
+          <w:b/>
+          <w:sz w:val="32"/>
+          <w:szCs w:val="32"/>
+        </w:rPr>
+        <w:t>wiil</w:t>
+      </w:r>
+      <w:proofErr w:type="spellEnd"/>
+      <w:r>
+        <w:rPr>
+          <w:b/>
+          <w:sz w:val="32"/>
+          <w:szCs w:val="32"/>
+        </w:rPr>
+        <w:t xml:space="preserve"> I </w:t>
+      </w:r>
+      <w:proofErr w:type="gramStart"/>
+      <w:r>
+        <w:rPr>
+          <w:b/>
+          <w:sz w:val="32"/>
+          <w:szCs w:val="32"/>
+        </w:rPr>
+        <w:t>do :</w:t>
+      </w:r>
+      <w:proofErr w:type="gramEnd"/>
+    </w:p>
+    <w:p>
+      <w:pPr>
+        <w:pStyle w:val="ListParagraph"/>
+        <w:numPr>
+          <w:ilvl w:val="0"/>
+          <w:numId w:val="10"/>
+        </w:numPr>
+        <w:rPr>
+          <w:b/>
+          <w:sz w:val="32"/>
+          <w:szCs w:val="32"/>
+        </w:rPr>
+      </w:pPr>
+      <w:r>
+        <w:rPr>
+          <w:sz w:val="32"/>
+          <w:szCs w:val="32"/>
+        </w:rPr>
+        <w:t xml:space="preserve">Will </w:t>
+      </w:r>
+      <w:r>
+        <w:rPr>
+          <w:sz w:val="32"/>
+          <w:szCs w:val="32"/>
+        </w:rPr>
+        <w:t xml:space="preserve">implement </w:t>
+      </w:r>
+      <w:proofErr w:type="spellStart"/>
+      <w:r>
+        <w:rPr>
+          <w:sz w:val="32"/>
+          <w:szCs w:val="32"/>
+        </w:rPr>
+        <w:t>remindReturnDateNotification</w:t>
+      </w:r>
+      <w:proofErr w:type="spellEnd"/>
+      <w:r>
+        <w:rPr>
+          <w:sz w:val="32"/>
+          <w:szCs w:val="32"/>
+        </w:rPr>
+        <w:t xml:space="preserve">( ) to  </w:t>
+      </w:r>
+      <w:r>
+        <w:rPr>
+          <w:sz w:val="32"/>
+          <w:szCs w:val="32"/>
+        </w:rPr>
+        <w:t>send</w:t>
+      </w:r>
+      <w:r>
+        <w:rPr>
+          <w:sz w:val="32"/>
+          <w:szCs w:val="32"/>
+        </w:rPr>
+        <w:t xml:space="preserve"> notification to specific user </w:t>
+      </w:r>
+    </w:p>
+    <w:p>
+      <w:pPr>
+        <w:rPr>
+          <w:sz w:val="32"/>
+          <w:szCs w:val="32"/>
+        </w:rPr>
+      </w:pPr>
+    </w:p>
+    <w:p>
+      <w:pPr>
+        <w:rPr>
+          <w:rFonts w:ascii="Courier New" w:hAnsi="Courier New" w:cs="Courier New"/>
+          <w:b/>
+          <w:sz w:val="32"/>
+          <w:szCs w:val="32"/>
+        </w:rPr>
+      </w:pPr>
+    </w:p>
+    <w:p>
+      <w:pPr>
+        <w:rPr>
+          <w:rFonts w:ascii="Courier New" w:hAnsi="Courier New" w:cs="Courier New"/>
+          <w:b/>
+          <w:sz w:val="32"/>
+          <w:szCs w:val="32"/>
+        </w:rPr>
+      </w:pPr>
+    </w:p>
+    <w:p>
+      <w:pPr>
+        <w:rPr>
+          <w:rFonts w:ascii="Courier New" w:hAnsi="Courier New" w:cs="Courier New"/>
+          <w:b/>
+          <w:sz w:val="32"/>
+          <w:szCs w:val="32"/>
+        </w:rPr>
+      </w:pPr>
+    </w:p>
+    <w:p>
+      <w:pPr>
+        <w:rPr>
+          <w:rFonts w:ascii="Courier New" w:hAnsi="Courier New" w:cs="Courier New"/>
+          <w:b/>
+          <w:sz w:val="32"/>
+          <w:szCs w:val="32"/>
+        </w:rPr>
+      </w:pPr>
+    </w:p>
+    <w:p>
+      <w:pPr>
+        <w:rPr>
+          <w:rFonts w:ascii="Courier New" w:hAnsi="Courier New" w:cs="Courier New"/>
+          <w:b/>
+          <w:sz w:val="32"/>
+          <w:szCs w:val="32"/>
+        </w:rPr>
+      </w:pPr>
+    </w:p>
+    <w:p>
+      <w:pPr>
+        <w:rPr>
+          <w:rFonts w:ascii="Courier New" w:hAnsi="Courier New" w:cs="Courier New"/>
+          <w:b/>
+          <w:sz w:val="32"/>
+          <w:szCs w:val="32"/>
+        </w:rPr>
+      </w:pPr>
+    </w:p>
+    <w:p>
+      <w:pPr>
+        <w:rPr>
+          <w:rFonts w:ascii="Courier New" w:hAnsi="Courier New" w:cs="Courier New"/>
+          <w:b/>
+          <w:sz w:val="32"/>
+          <w:szCs w:val="32"/>
+        </w:rPr>
+      </w:pPr>
+    </w:p>
+    <w:p>
+      <w:pPr>
+        <w:rPr>
+          <w:rFonts w:ascii="Courier New" w:hAnsi="Courier New" w:cs="Courier New"/>
+          <w:b/>
+          <w:sz w:val="32"/>
+          <w:szCs w:val="32"/>
+        </w:rPr>
+      </w:pPr>
+    </w:p>
+    <w:p>
+      <w:pPr>
+        <w:rPr>
+          <w:rFonts w:ascii="Courier New" w:hAnsi="Courier New" w:cs="Courier New"/>
+          <w:b/>
+          <w:sz w:val="32"/>
+          <w:szCs w:val="32"/>
+        </w:rPr>
+      </w:pPr>
+    </w:p>
+    <w:p>
+      <w:pPr>
+        <w:rPr>
+          <w:rFonts w:ascii="Times New Roman" w:hAnsi="Times New Roman" w:cs="Times New Roman"/>
+          <w:sz w:val="32"/>
+          <w:szCs w:val="32"/>
+        </w:rPr>
+      </w:pPr>
+      <w:r>
+        <w:rPr>
+          <w:rFonts w:ascii="Courier New" w:hAnsi="Courier New" w:cs="Courier New"/>
+          <w:b/>
+          <w:sz w:val="32"/>
+          <w:szCs w:val="32"/>
+        </w:rPr>
         <w:t>Member Name</w:t>
       </w:r>
       <w:r>
@@ -1301,8 +1916,18 @@
           <w:sz w:val="32"/>
           <w:szCs w:val="32"/>
         </w:rPr>
-        <w:t xml:space="preserve"> Rahman</w:t>
-      </w:r>
+        <w:t xml:space="preserve"> </w:t>
+      </w:r>
+      <w:proofErr w:type="spellStart"/>
+      <w:r>
+        <w:rPr>
+          <w:rFonts w:ascii="Times New Roman" w:hAnsi="Times New Roman" w:cs="Times New Roman"/>
+          <w:sz w:val="32"/>
+          <w:szCs w:val="32"/>
+        </w:rPr>
+        <w:t>Rahman</w:t>
+      </w:r>
+      <w:proofErr w:type="spellEnd"/>
     </w:p>
     <w:p>
       <w:pPr>
@@ -1432,7 +2057,6 @@
           <w:sz w:val="32"/>
           <w:szCs w:val="32"/>
         </w:rPr>
-        <w:lastRenderedPageBreak/>
         <w:t>What difficulties I faced:</w:t>
       </w:r>
     </w:p>
@@ -1589,6 +2213,16 @@
     </w:p>
     <w:p>
       <w:pPr>
+        <w:ind w:left="0"/>
+        <w:rPr>
+          <w:sz w:val="32"/>
+          <w:szCs w:val="32"/>
+        </w:rPr>
+      </w:pPr>
+    </w:p>
+    <w:p>
+      <w:pPr>
+        <w:ind w:left="0"/>
         <w:rPr>
           <w:sz w:val="32"/>
           <w:szCs w:val="32"/>
@@ -1606,7 +2240,7 @@
 </file>
 
 <file path=word/numbering.xml><?xml version="1.0" encoding="utf-8"?>
-<w:numbering xmlns:wpc="http://schemas.microsoft.com/office/word/2010/wordprocessingCanvas" xmlns:mc="http://schemas.openxmlformats.org/markup-compatibility/2006" xmlns:o="urn:schemas-microsoft-com:office:office" xmlns:r="http://schemas.openxmlformats.org/officeDocument/2006/relationships" xmlns:m="http://schemas.openxmlformats.org/officeDocument/2006/math" xmlns:v="urn:schemas-microsoft-com:vml" xmlns:wp14="http://schemas.microsoft.com/office/word/2010/wordprocessingDrawing" xmlns:wp="http://schemas.openxmlformats.org/drawingml/2006/wordprocessingDrawing" xmlns:w10="urn:schemas-microsoft-com:office:word" xmlns:w="http://schemas.openxmlformats.org/wordprocessingml/2006/main" xmlns:w14="http://schemas.microsoft.com/office/word/2010/wordml" xmlns:w15="http://schemas.microsoft.com/office/word/2012/wordml" xmlns:wpg="http://schemas.microsoft.com/office/word/2010/wordprocessingGroup" xmlns:wpi="http://schemas.microsoft.com/office/word/2010/wordprocessingInk" xmlns:wne="http://schemas.microsoft.com/office/word/2006/wordml" xmlns:wps="http://schemas.microsoft.com/office/word/2010/wordprocessingShape" mc:Ignorable="w14 w15 wp14">
+<w:numbering xmlns:ve="http://schemas.openxmlformats.org/markup-compatibility/2006" xmlns:o="urn:schemas-microsoft-com:office:office" xmlns:r="http://schemas.openxmlformats.org/officeDocument/2006/relationships" xmlns:m="http://schemas.openxmlformats.org/officeDocument/2006/math" xmlns:v="urn:schemas-microsoft-com:vml" xmlns:wp="http://schemas.openxmlformats.org/drawingml/2006/wordprocessingDrawing" xmlns:w10="urn:schemas-microsoft-com:office:word" xmlns:w="http://schemas.openxmlformats.org/wordprocessingml/2006/main" xmlns:wne="http://schemas.microsoft.com/office/word/2006/wordml">
   <w:abstractNum w:abstractNumId="0">
     <w:nsid w:val="1B096DDB"/>
     <w:multiLevelType w:val="hybridMultilevel"/>
@@ -1721,6 +2355,119 @@
     </w:lvl>
   </w:abstractNum>
   <w:abstractNum w:abstractNumId="1">
+    <w:nsid w:val="27FA6782"/>
+    <w:multiLevelType w:val="hybridMultilevel"/>
+    <w:tmpl w:val="68B0A094"/>
+    <w:lvl w:ilvl="0" w:tplc="04090001">
+      <w:start w:val="1"/>
+      <w:numFmt w:val="bullet"/>
+      <w:lvlText w:val=""/>
+      <w:lvlJc w:val="left"/>
+      <w:pPr>
+        <w:ind w:left="720" w:hanging="360"/>
+      </w:pPr>
+      <w:rPr>
+        <w:rFonts w:ascii="Symbol" w:hAnsi="Symbol" w:hint="default"/>
+      </w:rPr>
+    </w:lvl>
+    <w:lvl w:ilvl="1" w:tplc="04090003" w:tentative="1">
+      <w:start w:val="1"/>
+      <w:numFmt w:val="bullet"/>
+      <w:lvlText w:val="o"/>
+      <w:lvlJc w:val="left"/>
+      <w:pPr>
+        <w:ind w:left="1440" w:hanging="360"/>
+      </w:pPr>
+      <w:rPr>
+        <w:rFonts w:ascii="Courier New" w:hAnsi="Courier New" w:cs="Courier New" w:hint="default"/>
+      </w:rPr>
+    </w:lvl>
+    <w:lvl w:ilvl="2" w:tplc="04090005" w:tentative="1">
+      <w:start w:val="1"/>
+      <w:numFmt w:val="bullet"/>
+      <w:lvlText w:val=""/>
+      <w:lvlJc w:val="left"/>
+      <w:pPr>
+        <w:ind w:left="2160" w:hanging="360"/>
+      </w:pPr>
+      <w:rPr>
+        <w:rFonts w:ascii="Wingdings" w:hAnsi="Wingdings" w:hint="default"/>
+      </w:rPr>
+    </w:lvl>
+    <w:lvl w:ilvl="3" w:tplc="04090001" w:tentative="1">
+      <w:start w:val="1"/>
+      <w:numFmt w:val="bullet"/>
+      <w:lvlText w:val=""/>
+      <w:lvlJc w:val="left"/>
+      <w:pPr>
+        <w:ind w:left="2880" w:hanging="360"/>
+      </w:pPr>
+      <w:rPr>
+        <w:rFonts w:ascii="Symbol" w:hAnsi="Symbol" w:hint="default"/>
+      </w:rPr>
+    </w:lvl>
+    <w:lvl w:ilvl="4" w:tplc="04090003" w:tentative="1">
+      <w:start w:val="1"/>
+      <w:numFmt w:val="bullet"/>
+      <w:lvlText w:val="o"/>
+      <w:lvlJc w:val="left"/>
+      <w:pPr>
+        <w:ind w:left="3600" w:hanging="360"/>
+      </w:pPr>
+      <w:rPr>
+        <w:rFonts w:ascii="Courier New" w:hAnsi="Courier New" w:cs="Courier New" w:hint="default"/>
+      </w:rPr>
+    </w:lvl>
+    <w:lvl w:ilvl="5" w:tplc="04090005" w:tentative="1">
+      <w:start w:val="1"/>
+      <w:numFmt w:val="bullet"/>
+      <w:lvlText w:val=""/>
+      <w:lvlJc w:val="left"/>
+      <w:pPr>
+        <w:ind w:left="4320" w:hanging="360"/>
+      </w:pPr>
+      <w:rPr>
+        <w:rFonts w:ascii="Wingdings" w:hAnsi="Wingdings" w:hint="default"/>
+      </w:rPr>
+    </w:lvl>
+    <w:lvl w:ilvl="6" w:tplc="04090001" w:tentative="1">
+      <w:start w:val="1"/>
+      <w:numFmt w:val="bullet"/>
+      <w:lvlText w:val=""/>
+      <w:lvlJc w:val="left"/>
+      <w:pPr>
+        <w:ind w:left="5040" w:hanging="360"/>
+      </w:pPr>
+      <w:rPr>
+        <w:rFonts w:ascii="Symbol" w:hAnsi="Symbol" w:hint="default"/>
+      </w:rPr>
+    </w:lvl>
+    <w:lvl w:ilvl="7" w:tplc="04090003" w:tentative="1">
+      <w:start w:val="1"/>
+      <w:numFmt w:val="bullet"/>
+      <w:lvlText w:val="o"/>
+      <w:lvlJc w:val="left"/>
+      <w:pPr>
+        <w:ind w:left="5760" w:hanging="360"/>
+      </w:pPr>
+      <w:rPr>
+        <w:rFonts w:ascii="Courier New" w:hAnsi="Courier New" w:cs="Courier New" w:hint="default"/>
+      </w:rPr>
+    </w:lvl>
+    <w:lvl w:ilvl="8" w:tplc="04090005" w:tentative="1">
+      <w:start w:val="1"/>
+      <w:numFmt w:val="bullet"/>
+      <w:lvlText w:val=""/>
+      <w:lvlJc w:val="left"/>
+      <w:pPr>
+        <w:ind w:left="6480" w:hanging="360"/>
+      </w:pPr>
+      <w:rPr>
+        <w:rFonts w:ascii="Wingdings" w:hAnsi="Wingdings" w:hint="default"/>
+      </w:rPr>
+    </w:lvl>
+  </w:abstractNum>
+  <w:abstractNum w:abstractNumId="2">
     <w:nsid w:val="365C34F8"/>
     <w:multiLevelType w:val="hybridMultilevel"/>
     <w:tmpl w:val="922E5988"/>
@@ -1833,7 +2580,7 @@
       </w:rPr>
     </w:lvl>
   </w:abstractNum>
-  <w:abstractNum w:abstractNumId="2">
+  <w:abstractNum w:abstractNumId="3">
     <w:nsid w:val="3C6413FF"/>
     <w:multiLevelType w:val="hybridMultilevel"/>
     <w:tmpl w:val="8AFC6C1E"/>
@@ -1946,7 +2693,7 @@
       </w:rPr>
     </w:lvl>
   </w:abstractNum>
-  <w:abstractNum w:abstractNumId="3">
+  <w:abstractNum w:abstractNumId="4">
     <w:nsid w:val="43E0180D"/>
     <w:multiLevelType w:val="hybridMultilevel"/>
     <w:tmpl w:val="AB7E7B10"/>
@@ -2059,7 +2806,7 @@
       </w:rPr>
     </w:lvl>
   </w:abstractNum>
-  <w:abstractNum w:abstractNumId="4">
+  <w:abstractNum w:abstractNumId="5">
     <w:nsid w:val="4E8B78C7"/>
     <w:multiLevelType w:val="hybridMultilevel"/>
     <w:tmpl w:val="743A7942"/>
@@ -2172,7 +2919,120 @@
       </w:rPr>
     </w:lvl>
   </w:abstractNum>
-  <w:abstractNum w:abstractNumId="5">
+  <w:abstractNum w:abstractNumId="6">
+    <w:nsid w:val="4E9B459B"/>
+    <w:multiLevelType w:val="hybridMultilevel"/>
+    <w:tmpl w:val="3B00C546"/>
+    <w:lvl w:ilvl="0" w:tplc="04090001">
+      <w:start w:val="1"/>
+      <w:numFmt w:val="bullet"/>
+      <w:lvlText w:val=""/>
+      <w:lvlJc w:val="left"/>
+      <w:pPr>
+        <w:ind w:left="720" w:hanging="360"/>
+      </w:pPr>
+      <w:rPr>
+        <w:rFonts w:ascii="Symbol" w:hAnsi="Symbol" w:hint="default"/>
+      </w:rPr>
+    </w:lvl>
+    <w:lvl w:ilvl="1" w:tplc="04090003" w:tentative="1">
+      <w:start w:val="1"/>
+      <w:numFmt w:val="bullet"/>
+      <w:lvlText w:val="o"/>
+      <w:lvlJc w:val="left"/>
+      <w:pPr>
+        <w:ind w:left="1440" w:hanging="360"/>
+      </w:pPr>
+      <w:rPr>
+        <w:rFonts w:ascii="Courier New" w:hAnsi="Courier New" w:cs="Courier New" w:hint="default"/>
+      </w:rPr>
+    </w:lvl>
+    <w:lvl w:ilvl="2" w:tplc="04090005" w:tentative="1">
+      <w:start w:val="1"/>
+      <w:numFmt w:val="bullet"/>
+      <w:lvlText w:val=""/>
+      <w:lvlJc w:val="left"/>
+      <w:pPr>
+        <w:ind w:left="2160" w:hanging="360"/>
+      </w:pPr>
+      <w:rPr>
+        <w:rFonts w:ascii="Wingdings" w:hAnsi="Wingdings" w:hint="default"/>
+      </w:rPr>
+    </w:lvl>
+    <w:lvl w:ilvl="3" w:tplc="04090001" w:tentative="1">
+      <w:start w:val="1"/>
+      <w:numFmt w:val="bullet"/>
+      <w:lvlText w:val=""/>
+      <w:lvlJc w:val="left"/>
+      <w:pPr>
+        <w:ind w:left="2880" w:hanging="360"/>
+      </w:pPr>
+      <w:rPr>
+        <w:rFonts w:ascii="Symbol" w:hAnsi="Symbol" w:hint="default"/>
+      </w:rPr>
+    </w:lvl>
+    <w:lvl w:ilvl="4" w:tplc="04090003" w:tentative="1">
+      <w:start w:val="1"/>
+      <w:numFmt w:val="bullet"/>
+      <w:lvlText w:val="o"/>
+      <w:lvlJc w:val="left"/>
+      <w:pPr>
+        <w:ind w:left="3600" w:hanging="360"/>
+      </w:pPr>
+      <w:rPr>
+        <w:rFonts w:ascii="Courier New" w:hAnsi="Courier New" w:cs="Courier New" w:hint="default"/>
+      </w:rPr>
+    </w:lvl>
+    <w:lvl w:ilvl="5" w:tplc="04090005" w:tentative="1">
+      <w:start w:val="1"/>
+      <w:numFmt w:val="bullet"/>
+      <w:lvlText w:val=""/>
+      <w:lvlJc w:val="left"/>
+      <w:pPr>
+        <w:ind w:left="4320" w:hanging="360"/>
+      </w:pPr>
+      <w:rPr>
+        <w:rFonts w:ascii="Wingdings" w:hAnsi="Wingdings" w:hint="default"/>
+      </w:rPr>
+    </w:lvl>
+    <w:lvl w:ilvl="6" w:tplc="04090001" w:tentative="1">
+      <w:start w:val="1"/>
+      <w:numFmt w:val="bullet"/>
+      <w:lvlText w:val=""/>
+      <w:lvlJc w:val="left"/>
+      <w:pPr>
+        <w:ind w:left="5040" w:hanging="360"/>
+      </w:pPr>
+      <w:rPr>
+        <w:rFonts w:ascii="Symbol" w:hAnsi="Symbol" w:hint="default"/>
+      </w:rPr>
+    </w:lvl>
+    <w:lvl w:ilvl="7" w:tplc="04090003" w:tentative="1">
+      <w:start w:val="1"/>
+      <w:numFmt w:val="bullet"/>
+      <w:lvlText w:val="o"/>
+      <w:lvlJc w:val="left"/>
+      <w:pPr>
+        <w:ind w:left="5760" w:hanging="360"/>
+      </w:pPr>
+      <w:rPr>
+        <w:rFonts w:ascii="Courier New" w:hAnsi="Courier New" w:cs="Courier New" w:hint="default"/>
+      </w:rPr>
+    </w:lvl>
+    <w:lvl w:ilvl="8" w:tplc="04090005" w:tentative="1">
+      <w:start w:val="1"/>
+      <w:numFmt w:val="bullet"/>
+      <w:lvlText w:val=""/>
+      <w:lvlJc w:val="left"/>
+      <w:pPr>
+        <w:ind w:left="6480" w:hanging="360"/>
+      </w:pPr>
+      <w:rPr>
+        <w:rFonts w:ascii="Wingdings" w:hAnsi="Wingdings" w:hint="default"/>
+      </w:rPr>
+    </w:lvl>
+  </w:abstractNum>
+  <w:abstractNum w:abstractNumId="7">
     <w:nsid w:val="528D29F2"/>
     <w:multiLevelType w:val="hybridMultilevel"/>
     <w:tmpl w:val="A872A74C"/>
@@ -2285,7 +3145,7 @@
       </w:rPr>
     </w:lvl>
   </w:abstractNum>
-  <w:abstractNum w:abstractNumId="6">
+  <w:abstractNum w:abstractNumId="8">
     <w:nsid w:val="57D97120"/>
     <w:multiLevelType w:val="hybridMultilevel"/>
     <w:tmpl w:val="38C8B58E"/>
@@ -2398,7 +3258,7 @@
       </w:rPr>
     </w:lvl>
   </w:abstractNum>
-  <w:abstractNum w:abstractNumId="7">
+  <w:abstractNum w:abstractNumId="9">
     <w:nsid w:val="642F26BD"/>
     <w:multiLevelType w:val="hybridMultilevel"/>
     <w:tmpl w:val="BE94E05A"/>
@@ -2512,34 +3372,40 @@
     </w:lvl>
   </w:abstractNum>
   <w:num w:numId="1">
-    <w:abstractNumId w:val="1"/>
+    <w:abstractNumId w:val="2"/>
   </w:num>
   <w:num w:numId="2">
     <w:abstractNumId w:val="0"/>
   </w:num>
   <w:num w:numId="3">
+    <w:abstractNumId w:val="7"/>
+  </w:num>
+  <w:num w:numId="4">
+    <w:abstractNumId w:val="4"/>
+  </w:num>
+  <w:num w:numId="5">
+    <w:abstractNumId w:val="9"/>
+  </w:num>
+  <w:num w:numId="6">
+    <w:abstractNumId w:val="3"/>
+  </w:num>
+  <w:num w:numId="7">
+    <w:abstractNumId w:val="8"/>
+  </w:num>
+  <w:num w:numId="8">
     <w:abstractNumId w:val="5"/>
   </w:num>
-  <w:num w:numId="4">
-    <w:abstractNumId w:val="3"/>
-  </w:num>
-  <w:num w:numId="5">
-    <w:abstractNumId w:val="7"/>
-  </w:num>
-  <w:num w:numId="6">
-    <w:abstractNumId w:val="2"/>
-  </w:num>
-  <w:num w:numId="7">
+  <w:num w:numId="9">
     <w:abstractNumId w:val="6"/>
   </w:num>
-  <w:num w:numId="8">
-    <w:abstractNumId w:val="4"/>
+  <w:num w:numId="10">
+    <w:abstractNumId w:val="1"/>
   </w:num>
 </w:numbering>
 </file>
 
 <file path=word/styles.xml><?xml version="1.0" encoding="utf-8"?>
-<w:styles xmlns:mc="http://schemas.openxmlformats.org/markup-compatibility/2006" xmlns:r="http://schemas.openxmlformats.org/officeDocument/2006/relationships" xmlns:w="http://schemas.openxmlformats.org/wordprocessingml/2006/main" xmlns:w14="http://schemas.microsoft.com/office/word/2010/wordml" xmlns:w15="http://schemas.microsoft.com/office/word/2012/wordml" mc:Ignorable="w14 w15">
+<w:styles xmlns:r="http://schemas.openxmlformats.org/officeDocument/2006/relationships" xmlns:w="http://schemas.openxmlformats.org/wordprocessingml/2006/main">
   <w:docDefaults>
     <w:rPrDefault>
       <w:rPr>
@@ -2556,378 +3422,144 @@
       </w:pPr>
     </w:pPrDefault>
   </w:docDefaults>
-  <w:latentStyles w:defLockedState="0" w:defUIPriority="99" w:defSemiHidden="0" w:defUnhideWhenUsed="0" w:defQFormat="0" w:count="371">
-    <w:lsdException w:name="Normal" w:uiPriority="0" w:qFormat="1"/>
-    <w:lsdException w:name="heading 1" w:uiPriority="9" w:qFormat="1"/>
-    <w:lsdException w:name="heading 2" w:semiHidden="1" w:uiPriority="9" w:unhideWhenUsed="1" w:qFormat="1"/>
-    <w:lsdException w:name="heading 3" w:semiHidden="1" w:uiPriority="9" w:unhideWhenUsed="1" w:qFormat="1"/>
-    <w:lsdException w:name="heading 4" w:semiHidden="1" w:uiPriority="9" w:unhideWhenUsed="1" w:qFormat="1"/>
-    <w:lsdException w:name="heading 5" w:semiHidden="1" w:uiPriority="9" w:unhideWhenUsed="1" w:qFormat="1"/>
-    <w:lsdException w:name="heading 6" w:semiHidden="1" w:uiPriority="9" w:unhideWhenUsed="1" w:qFormat="1"/>
-    <w:lsdException w:name="heading 7" w:semiHidden="1" w:uiPriority="9" w:unhideWhenUsed="1" w:qFormat="1"/>
-    <w:lsdException w:name="heading 8" w:semiHidden="1" w:uiPriority="9" w:unhideWhenUsed="1" w:qFormat="1"/>
-    <w:lsdException w:name="heading 9" w:semiHidden="1" w:uiPriority="9" w:unhideWhenUsed="1" w:qFormat="1"/>
-    <w:lsdException w:name="index 1" w:semiHidden="1" w:unhideWhenUsed="1"/>
-    <w:lsdException w:name="index 2" w:semiHidden="1" w:unhideWhenUsed="1"/>
-    <w:lsdException w:name="index 3" w:semiHidden="1" w:unhideWhenUsed="1"/>
-    <w:lsdException w:name="index 4" w:semiHidden="1" w:unhideWhenUsed="1"/>
-    <w:lsdException w:name="index 5" w:semiHidden="1" w:unhideWhenUsed="1"/>
-    <w:lsdException w:name="index 6" w:semiHidden="1" w:unhideWhenUsed="1"/>
-    <w:lsdException w:name="index 7" w:semiHidden="1" w:unhideWhenUsed="1"/>
-    <w:lsdException w:name="index 8" w:semiHidden="1" w:unhideWhenUsed="1"/>
-    <w:lsdException w:name="index 9" w:semiHidden="1" w:unhideWhenUsed="1"/>
-    <w:lsdException w:name="toc 1" w:semiHidden="1" w:uiPriority="39" w:unhideWhenUsed="1"/>
-    <w:lsdException w:name="toc 2" w:semiHidden="1" w:uiPriority="39" w:unhideWhenUsed="1"/>
-    <w:lsdException w:name="toc 3" w:semiHidden="1" w:uiPriority="39" w:unhideWhenUsed="1"/>
-    <w:lsdException w:name="toc 4" w:semiHidden="1" w:uiPriority="39" w:unhideWhenUsed="1"/>
-    <w:lsdException w:name="toc 5" w:semiHidden="1" w:uiPriority="39" w:unhideWhenUsed="1"/>
-    <w:lsdException w:name="toc 6" w:semiHidden="1" w:uiPriority="39" w:unhideWhenUsed="1"/>
-    <w:lsdException w:name="toc 7" w:semiHidden="1" w:uiPriority="39" w:unhideWhenUsed="1"/>
-    <w:lsdException w:name="toc 8" w:semiHidden="1" w:uiPriority="39" w:unhideWhenUsed="1"/>
-    <w:lsdException w:name="toc 9" w:semiHidden="1" w:uiPriority="39" w:unhideWhenUsed="1"/>
-    <w:lsdException w:name="Normal Indent" w:semiHidden="1" w:unhideWhenUsed="1"/>
-    <w:lsdException w:name="footnote text" w:semiHidden="1" w:unhideWhenUsed="1"/>
-    <w:lsdException w:name="annotation text" w:semiHidden="1" w:unhideWhenUsed="1"/>
-    <w:lsdException w:name="header" w:semiHidden="1" w:unhideWhenUsed="1"/>
-    <w:lsdException w:name="footer" w:semiHidden="1" w:unhideWhenUsed="1"/>
-    <w:lsdException w:name="index heading" w:semiHidden="1" w:unhideWhenUsed="1"/>
-    <w:lsdException w:name="caption" w:semiHidden="1" w:uiPriority="35" w:unhideWhenUsed="1" w:qFormat="1"/>
-    <w:lsdException w:name="table of figures" w:semiHidden="1" w:unhideWhenUsed="1"/>
-    <w:lsdException w:name="envelope address" w:semiHidden="1" w:unhideWhenUsed="1"/>
-    <w:lsdException w:name="envelope return" w:semiHidden="1" w:unhideWhenUsed="1"/>
-    <w:lsdException w:name="footnote reference" w:semiHidden="1" w:unhideWhenUsed="1"/>
-    <w:lsdException w:name="annotation reference" w:semiHidden="1" w:unhideWhenUsed="1"/>
-    <w:lsdException w:name="line number" w:semiHidden="1" w:unhideWhenUsed="1"/>
-    <w:lsdException w:name="page number" w:semiHidden="1" w:unhideWhenUsed="1"/>
-    <w:lsdException w:name="endnote reference" w:semiHidden="1" w:unhideWhenUsed="1"/>
-    <w:lsdException w:name="endnote text" w:semiHidden="1" w:unhideWhenUsed="1"/>
-    <w:lsdException w:name="table of authorities" w:semiHidden="1" w:unhideWhenUsed="1"/>
-    <w:lsdException w:name="macro" w:semiHidden="1" w:unhideWhenUsed="1"/>
-    <w:lsdException w:name="toa heading" w:semiHidden="1" w:unhideWhenUsed="1"/>
-    <w:lsdException w:name="List" w:semiHidden="1" w:unhideWhenUsed="1"/>
-    <w:lsdException w:name="List Bullet" w:semiHidden="1" w:unhideWhenUsed="1"/>
-    <w:lsdException w:name="List Number" w:semiHidden="1" w:unhideWhenUsed="1"/>
-    <w:lsdException w:name="List 2" w:semiHidden="1" w:unhideWhenUsed="1"/>
-    <w:lsdException w:name="List 3" w:semiHidden="1" w:unhideWhenUsed="1"/>
-    <w:lsdException w:name="List 4" w:semiHidden="1" w:unhideWhenUsed="1"/>
-    <w:lsdException w:name="List 5" w:semiHidden="1" w:unhideWhenUsed="1"/>
-    <w:lsdException w:name="List Bullet 2" w:semiHidden="1" w:unhideWhenUsed="1"/>
-    <w:lsdException w:name="List Bullet 3" w:semiHidden="1" w:unhideWhenUsed="1"/>
-    <w:lsdException w:name="List Bullet 4" w:semiHidden="1" w:unhideWhenUsed="1"/>
-    <w:lsdException w:name="List Bullet 5" w:semiHidden="1" w:unhideWhenUsed="1"/>
-    <w:lsdException w:name="List Number 2" w:semiHidden="1" w:unhideWhenUsed="1"/>
-    <w:lsdException w:name="List Number 3" w:semiHidden="1" w:unhideWhenUsed="1"/>
-    <w:lsdException w:name="List Number 4" w:semiHidden="1" w:unhideWhenUsed="1"/>
-    <w:lsdException w:name="List Number 5" w:semiHidden="1" w:unhideWhenUsed="1"/>
-    <w:lsdException w:name="Title" w:uiPriority="10" w:qFormat="1"/>
-    <w:lsdException w:name="Closing" w:semiHidden="1" w:unhideWhenUsed="1"/>
-    <w:lsdException w:name="Signature" w:semiHidden="1" w:unhideWhenUsed="1"/>
-    <w:lsdException w:name="Default Paragraph Font" w:semiHidden="1" w:uiPriority="1" w:unhideWhenUsed="1"/>
-    <w:lsdException w:name="Body Text" w:semiHidden="1" w:unhideWhenUsed="1"/>
-    <w:lsdException w:name="Body Text Indent" w:semiHidden="1" w:unhideWhenUsed="1"/>
-    <w:lsdException w:name="List Continue" w:semiHidden="1" w:unhideWhenUsed="1"/>
-    <w:lsdException w:name="List Continue 2" w:semiHidden="1" w:unhideWhenUsed="1"/>
-    <w:lsdException w:name="List Continue 3" w:semiHidden="1" w:unhideWhenUsed="1"/>
-    <w:lsdException w:name="List Continue 4" w:semiHidden="1" w:unhideWhenUsed="1"/>
-    <w:lsdException w:name="List Continue 5" w:semiHidden="1" w:unhideWhenUsed="1"/>
-    <w:lsdException w:name="Message Header" w:semiHidden="1" w:unhideWhenUsed="1"/>
-    <w:lsdException w:name="Subtitle" w:uiPriority="11" w:qFormat="1"/>
-    <w:lsdException w:name="Salutation" w:semiHidden="1" w:unhideWhenUsed="1"/>
-    <w:lsdException w:name="Date" w:semiHidden="1" w:unhideWhenUsed="1"/>
-    <w:lsdException w:name="Body Text First Indent" w:semiHidden="1" w:unhideWhenUsed="1"/>
-    <w:lsdException w:name="Body Text First Indent 2" w:semiHidden="1" w:unhideWhenUsed="1"/>
-    <w:lsdException w:name="Note Heading" w:semiHidden="1" w:unhideWhenUsed="1"/>
-    <w:lsdException w:name="Body Text 2" w:semiHidden="1" w:unhideWhenUsed="1"/>
-    <w:lsdException w:name="Body Text 3" w:semiHidden="1" w:unhideWhenUsed="1"/>
-    <w:lsdException w:name="Body Text Indent 2" w:semiHidden="1" w:unhideWhenUsed="1"/>
-    <w:lsdException w:name="Body Text Indent 3" w:semiHidden="1" w:unhideWhenUsed="1"/>
-    <w:lsdException w:name="Block Text" w:semiHidden="1" w:unhideWhenUsed="1"/>
-    <w:lsdException w:name="Hyperlink" w:semiHidden="1" w:unhideWhenUsed="1"/>
-    <w:lsdException w:name="FollowedHyperlink" w:semiHidden="1" w:unhideWhenUsed="1"/>
-    <w:lsdException w:name="Strong" w:uiPriority="22" w:qFormat="1"/>
-    <w:lsdException w:name="Emphasis" w:uiPriority="20" w:qFormat="1"/>
-    <w:lsdException w:name="Document Map" w:semiHidden="1" w:unhideWhenUsed="1"/>
-    <w:lsdException w:name="Plain Text" w:semiHidden="1" w:unhideWhenUsed="1"/>
-    <w:lsdException w:name="E-mail Signature" w:semiHidden="1" w:unhideWhenUsed="1"/>
-    <w:lsdException w:name="HTML Top of Form" w:semiHidden="1" w:unhideWhenUsed="1"/>
-    <w:lsdException w:name="HTML Bottom of Form" w:semiHidden="1" w:unhideWhenUsed="1"/>
-    <w:lsdException w:name="Normal (Web)" w:semiHidden="1" w:unhideWhenUsed="1"/>
-    <w:lsdException w:name="HTML Acronym" w:semiHidden="1" w:unhideWhenUsed="1"/>
-    <w:lsdException w:name="HTML Address" w:semiHidden="1" w:unhideWhenUsed="1"/>
-    <w:lsdException w:name="HTML Cite" w:semiHidden="1" w:unhideWhenUsed="1"/>
-    <w:lsdException w:name="HTML Code" w:semiHidden="1" w:unhideWhenUsed="1"/>
-    <w:lsdException w:name="HTML Definition" w:semiHidden="1" w:unhideWhenUsed="1"/>
-    <w:lsdException w:name="HTML Keyboard" w:semiHidden="1" w:unhideWhenUsed="1"/>
-    <w:lsdException w:name="HTML Preformatted" w:semiHidden="1" w:unhideWhenUsed="1"/>
-    <w:lsdException w:name="HTML Sample" w:semiHidden="1" w:unhideWhenUsed="1"/>
-    <w:lsdException w:name="HTML Typewriter" w:semiHidden="1" w:unhideWhenUsed="1"/>
-    <w:lsdException w:name="HTML Variable" w:semiHidden="1" w:unhideWhenUsed="1"/>
-    <w:lsdException w:name="Normal Table" w:semiHidden="1" w:unhideWhenUsed="1"/>
-    <w:lsdException w:name="annotation subject" w:semiHidden="1" w:unhideWhenUsed="1"/>
-    <w:lsdException w:name="No List" w:semiHidden="1" w:unhideWhenUsed="1"/>
-    <w:lsdException w:name="Outline List 1" w:semiHidden="1" w:unhideWhenUsed="1"/>
-    <w:lsdException w:name="Outline List 2" w:semiHidden="1" w:unhideWhenUsed="1"/>
-    <w:lsdException w:name="Outline List 3" w:semiHidden="1" w:unhideWhenUsed="1"/>
-    <w:lsdException w:name="Table Simple 1" w:semiHidden="1" w:unhideWhenUsed="1"/>
-    <w:lsdException w:name="Table Simple 2" w:semiHidden="1" w:unhideWhenUsed="1"/>
-    <w:lsdException w:name="Table Simple 3" w:semiHidden="1" w:unhideWhenUsed="1"/>
-    <w:lsdException w:name="Table Classic 1" w:semiHidden="1" w:unhideWhenUsed="1"/>
-    <w:lsdException w:name="Table Classic 2" w:semiHidden="1" w:unhideWhenUsed="1"/>
-    <w:lsdException w:name="Table Classic 3" w:semiHidden="1" w:unhideWhenUsed="1"/>
-    <w:lsdException w:name="Table Classic 4" w:semiHidden="1" w:unhideWhenUsed="1"/>
-    <w:lsdException w:name="Table Colorful 1" w:semiHidden="1" w:unhideWhenUsed="1"/>
-    <w:lsdException w:name="Table Colorful 2" w:semiHidden="1" w:unhideWhenUsed="1"/>
-    <w:lsdException w:name="Table Colorful 3" w:semiHidden="1" w:unhideWhenUsed="1"/>
-    <w:lsdException w:name="Table Columns 1" w:semiHidden="1" w:unhideWhenUsed="1"/>
-    <w:lsdException w:name="Table Columns 2" w:semiHidden="1" w:unhideWhenUsed="1"/>
-    <w:lsdException w:name="Table Columns 3" w:semiHidden="1" w:unhideWhenUsed="1"/>
-    <w:lsdException w:name="Table Columns 4" w:semiHidden="1" w:unhideWhenUsed="1"/>
-    <w:lsdException w:name="Table Columns 5" w:semiHidden="1" w:unhideWhenUsed="1"/>
-    <w:lsdException w:name="Table Grid 1" w:semiHidden="1" w:unhideWhenUsed="1"/>
-    <w:lsdException w:name="Table Grid 2" w:semiHidden="1" w:unhideWhenUsed="1"/>
-    <w:lsdException w:name="Table Grid 3" w:semiHidden="1" w:unhideWhenUsed="1"/>
-    <w:lsdException w:name="Table Grid 4" w:semiHidden="1" w:unhideWhenUsed="1"/>
-    <w:lsdException w:name="Table Grid 5" w:semiHidden="1" w:unhideWhenUsed="1"/>
-    <w:lsdException w:name="Table Grid 6" w:semiHidden="1" w:unhideWhenUsed="1"/>
-    <w:lsdException w:name="Table Grid 7" w:semiHidden="1" w:unhideWhenUsed="1"/>
-    <w:lsdException w:name="Table Grid 8" w:semiHidden="1" w:unhideWhenUsed="1"/>
-    <w:lsdException w:name="Table List 1" w:semiHidden="1" w:unhideWhenUsed="1"/>
-    <w:lsdException w:name="Table List 2" w:semiHidden="1" w:unhideWhenUsed="1"/>
-    <w:lsdException w:name="Table List 3" w:semiHidden="1" w:unhideWhenUsed="1"/>
-    <w:lsdException w:name="Table List 4" w:semiHidden="1" w:unhideWhenUsed="1"/>
-    <w:lsdException w:name="Table List 5" w:semiHidden="1" w:unhideWhenUsed="1"/>
-    <w:lsdException w:name="Table List 6" w:semiHidden="1" w:unhideWhenUsed="1"/>
-    <w:lsdException w:name="Table List 7" w:semiHidden="1" w:unhideWhenUsed="1"/>
-    <w:lsdException w:name="Table List 8" w:semiHidden="1" w:unhideWhenUsed="1"/>
-    <w:lsdException w:name="Table 3D effects 1" w:semiHidden="1" w:unhideWhenUsed="1"/>
-    <w:lsdException w:name="Table 3D effects 2" w:semiHidden="1" w:unhideWhenUsed="1"/>
-    <w:lsdException w:name="Table 3D effects 3" w:semiHidden="1" w:unhideWhenUsed="1"/>
-    <w:lsdException w:name="Table Contemporary" w:semiHidden="1" w:unhideWhenUsed="1"/>
-    <w:lsdException w:name="Table Elegant" w:semiHidden="1" w:unhideWhenUsed="1"/>
-    <w:lsdException w:name="Table Professional" w:semiHidden="1" w:unhideWhenUsed="1"/>
-    <w:lsdException w:name="Table Subtle 1" w:semiHidden="1" w:unhideWhenUsed="1"/>
-    <w:lsdException w:name="Table Subtle 2" w:semiHidden="1" w:unhideWhenUsed="1"/>
-    <w:lsdException w:name="Table Web 1" w:semiHidden="1" w:unhideWhenUsed="1"/>
-    <w:lsdException w:name="Table Web 2" w:semiHidden="1" w:unhideWhenUsed="1"/>
-    <w:lsdException w:name="Table Web 3" w:semiHidden="1" w:unhideWhenUsed="1"/>
-    <w:lsdException w:name="Balloon Text" w:semiHidden="1" w:unhideWhenUsed="1"/>
-    <w:lsdException w:name="Table Grid" w:uiPriority="59"/>
-    <w:lsdException w:name="Table Theme" w:semiHidden="1" w:unhideWhenUsed="1"/>
-    <w:lsdException w:name="Placeholder Text" w:semiHidden="1"/>
-    <w:lsdException w:name="No Spacing" w:uiPriority="1" w:qFormat="1"/>
-    <w:lsdException w:name="Light Shading" w:uiPriority="60"/>
-    <w:lsdException w:name="Light List" w:uiPriority="61"/>
-    <w:lsdException w:name="Light Grid" w:uiPriority="62"/>
-    <w:lsdException w:name="Medium Shading 1" w:uiPriority="63"/>
-    <w:lsdException w:name="Medium Shading 2" w:uiPriority="64"/>
-    <w:lsdException w:name="Medium List 1" w:uiPriority="65"/>
-    <w:lsdException w:name="Medium List 2" w:uiPriority="66"/>
-    <w:lsdException w:name="Medium Grid 1" w:uiPriority="67"/>
-    <w:lsdException w:name="Medium Grid 2" w:uiPriority="68"/>
-    <w:lsdException w:name="Medium Grid 3" w:uiPriority="69"/>
-    <w:lsdException w:name="Dark List" w:uiPriority="70"/>
-    <w:lsdException w:name="Colorful Shading" w:uiPriority="71"/>
-    <w:lsdException w:name="Colorful List" w:uiPriority="72"/>
-    <w:lsdException w:name="Colorful Grid" w:uiPriority="73"/>
-    <w:lsdException w:name="Light Shading Accent 1" w:uiPriority="60"/>
-    <w:lsdException w:name="Light List Accent 1" w:uiPriority="61"/>
-    <w:lsdException w:name="Light Grid Accent 1" w:uiPriority="62"/>
-    <w:lsdException w:name="Medium Shading 1 Accent 1" w:uiPriority="63"/>
-    <w:lsdException w:name="Medium Shading 2 Accent 1" w:uiPriority="64"/>
-    <w:lsdException w:name="Medium List 1 Accent 1" w:uiPriority="65"/>
-    <w:lsdException w:name="Revision" w:semiHidden="1"/>
-    <w:lsdException w:name="List Paragraph" w:uiPriority="34" w:qFormat="1"/>
-    <w:lsdException w:name="Quote" w:uiPriority="29" w:qFormat="1"/>
-    <w:lsdException w:name="Intense Quote" w:uiPriority="30" w:qFormat="1"/>
-    <w:lsdException w:name="Medium List 2 Accent 1" w:uiPriority="66"/>
-    <w:lsdException w:name="Medium Grid 1 Accent 1" w:uiPriority="67"/>
-    <w:lsdException w:name="Medium Grid 2 Accent 1" w:uiPriority="68"/>
-    <w:lsdException w:name="Medium Grid 3 Accent 1" w:uiPriority="69"/>
-    <w:lsdException w:name="Dark List Accent 1" w:uiPriority="70"/>
-    <w:lsdException w:name="Colorful Shading Accent 1" w:uiPriority="71"/>
-    <w:lsdException w:name="Colorful List Accent 1" w:uiPriority="72"/>
-    <w:lsdException w:name="Colorful Grid Accent 1" w:uiPriority="73"/>
-    <w:lsdException w:name="Light Shading Accent 2" w:uiPriority="60"/>
-    <w:lsdException w:name="Light List Accent 2" w:uiPriority="61"/>
-    <w:lsdException w:name="Light Grid Accent 2" w:uiPriority="62"/>
-    <w:lsdException w:name="Medium Shading 1 Accent 2" w:uiPriority="63"/>
-    <w:lsdException w:name="Medium Shading 2 Accent 2" w:uiPriority="64"/>
-    <w:lsdException w:name="Medium List 1 Accent 2" w:uiPriority="65"/>
-    <w:lsdException w:name="Medium List 2 Accent 2" w:uiPriority="66"/>
-    <w:lsdException w:name="Medium Grid 1 Accent 2" w:uiPriority="67"/>
-    <w:lsdException w:name="Medium Grid 2 Accent 2" w:uiPriority="68"/>
-    <w:lsdException w:name="Medium Grid 3 Accent 2" w:uiPriority="69"/>
-    <w:lsdException w:name="Dark List Accent 2" w:uiPriority="70"/>
-    <w:lsdException w:name="Colorful Shading Accent 2" w:uiPriority="71"/>
-    <w:lsdException w:name="Colorful List Accent 2" w:uiPriority="72"/>
-    <w:lsdException w:name="Colorful Grid Accent 2" w:uiPriority="73"/>
-    <w:lsdException w:name="Light Shading Accent 3" w:uiPriority="60"/>
-    <w:lsdException w:name="Light List Accent 3" w:uiPriority="61"/>
-    <w:lsdException w:name="Light Grid Accent 3" w:uiPriority="62"/>
-    <w:lsdException w:name="Medium Shading 1 Accent 3" w:uiPriority="63"/>
-    <w:lsdException w:name="Medium Shading 2 Accent 3" w:uiPriority="64"/>
-    <w:lsdException w:name="Medium List 1 Accent 3" w:uiPriority="65"/>
-    <w:lsdException w:name="Medium List 2 Accent 3" w:uiPriority="66"/>
-    <w:lsdException w:name="Medium Grid 1 Accent 3" w:uiPriority="67"/>
-    <w:lsdException w:name="Medium Grid 2 Accent 3" w:uiPriority="68"/>
-    <w:lsdException w:name="Medium Grid 3 Accent 3" w:uiPriority="69"/>
-    <w:lsdException w:name="Dark List Accent 3" w:uiPriority="70"/>
-    <w:lsdException w:name="Colorful Shading Accent 3" w:uiPriority="71"/>
-    <w:lsdException w:name="Colorful List Accent 3" w:uiPriority="72"/>
-    <w:lsdException w:name="Colorful Grid Accent 3" w:uiPriority="73"/>
-    <w:lsdException w:name="Light Shading Accent 4" w:uiPriority="60"/>
-    <w:lsdException w:name="Light List Accent 4" w:uiPriority="61"/>
-    <w:lsdException w:name="Light Grid Accent 4" w:uiPriority="62"/>
-    <w:lsdException w:name="Medium Shading 1 Accent 4" w:uiPriority="63"/>
-    <w:lsdException w:name="Medium Shading 2 Accent 4" w:uiPriority="64"/>
-    <w:lsdException w:name="Medium List 1 Accent 4" w:uiPriority="65"/>
-    <w:lsdException w:name="Medium List 2 Accent 4" w:uiPriority="66"/>
-    <w:lsdException w:name="Medium Grid 1 Accent 4" w:uiPriority="67"/>
-    <w:lsdException w:name="Medium Grid 2 Accent 4" w:uiPriority="68"/>
-    <w:lsdException w:name="Medium Grid 3 Accent 4" w:uiPriority="69"/>
-    <w:lsdException w:name="Dark List Accent 4" w:uiPriority="70"/>
-    <w:lsdException w:name="Colorful Shading Accent 4" w:uiPriority="71"/>
-    <w:lsdException w:name="Colorful List Accent 4" w:uiPriority="72"/>
-    <w:lsdException w:name="Colorful Grid Accent 4" w:uiPriority="73"/>
-    <w:lsdException w:name="Light Shading Accent 5" w:uiPriority="60"/>
-    <w:lsdException w:name="Light List Accent 5" w:uiPriority="61"/>
-    <w:lsdException w:name="Light Grid Accent 5" w:uiPriority="62"/>
-    <w:lsdException w:name="Medium Shading 1 Accent 5" w:uiPriority="63"/>
-    <w:lsdException w:name="Medium Shading 2 Accent 5" w:uiPriority="64"/>
-    <w:lsdException w:name="Medium List 1 Accent 5" w:uiPriority="65"/>
-    <w:lsdException w:name="Medium List 2 Accent 5" w:uiPriority="66"/>
-    <w:lsdException w:name="Medium Grid 1 Accent 5" w:uiPriority="67"/>
-    <w:lsdException w:name="Medium Grid 2 Accent 5" w:uiPriority="68"/>
-    <w:lsdException w:name="Medium Grid 3 Accent 5" w:uiPriority="69"/>
-    <w:lsdException w:name="Dark List Accent 5" w:uiPriority="70"/>
-    <w:lsdException w:name="Colorful Shading Accent 5" w:uiPriority="71"/>
-    <w:lsdException w:name="Colorful List Accent 5" w:uiPriority="72"/>
-    <w:lsdException w:name="Colorful Grid Accent 5" w:uiPriority="73"/>
-    <w:lsdException w:name="Light Shading Accent 6" w:uiPriority="60"/>
-    <w:lsdException w:name="Light List Accent 6" w:uiPriority="61"/>
-    <w:lsdException w:name="Light Grid Accent 6" w:uiPriority="62"/>
-    <w:lsdException w:name="Medium Shading 1 Accent 6" w:uiPriority="63"/>
-    <w:lsdException w:name="Medium Shading 2 Accent 6" w:uiPriority="64"/>
-    <w:lsdException w:name="Medium List 1 Accent 6" w:uiPriority="65"/>
-    <w:lsdException w:name="Medium List 2 Accent 6" w:uiPriority="66"/>
-    <w:lsdException w:name="Medium Grid 1 Accent 6" w:uiPriority="67"/>
-    <w:lsdException w:name="Medium Grid 2 Accent 6" w:uiPriority="68"/>
-    <w:lsdException w:name="Medium Grid 3 Accent 6" w:uiPriority="69"/>
-    <w:lsdException w:name="Dark List Accent 6" w:uiPriority="70"/>
-    <w:lsdException w:name="Colorful Shading Accent 6" w:uiPriority="71"/>
-    <w:lsdException w:name="Colorful List Accent 6" w:uiPriority="72"/>
-    <w:lsdException w:name="Colorful Grid Accent 6" w:uiPriority="73"/>
-    <w:lsdException w:name="Subtle Emphasis" w:uiPriority="19" w:qFormat="1"/>
-    <w:lsdException w:name="Intense Emphasis" w:uiPriority="21" w:qFormat="1"/>
-    <w:lsdException w:name="Subtle Reference" w:uiPriority="31" w:qFormat="1"/>
-    <w:lsdException w:name="Intense Reference" w:uiPriority="32" w:qFormat="1"/>
-    <w:lsdException w:name="Book Title" w:uiPriority="33" w:qFormat="1"/>
-    <w:lsdException w:name="Bibliography" w:semiHidden="1" w:uiPriority="37" w:unhideWhenUsed="1"/>
-    <w:lsdException w:name="TOC Heading" w:semiHidden="1" w:uiPriority="39" w:unhideWhenUsed="1" w:qFormat="1"/>
-    <w:lsdException w:name="Plain Table 1" w:uiPriority="41"/>
-    <w:lsdException w:name="Plain Table 2" w:uiPriority="42"/>
-    <w:lsdException w:name="Plain Table 3" w:uiPriority="43"/>
-    <w:lsdException w:name="Plain Table 4" w:uiPriority="44"/>
-    <w:lsdException w:name="Plain Table 5" w:uiPriority="45"/>
-    <w:lsdException w:name="Grid Table Light" w:uiPriority="40"/>
-    <w:lsdException w:name="Grid Table 1 Light" w:uiPriority="46"/>
-    <w:lsdException w:name="Grid Table 2" w:uiPriority="47"/>
-    <w:lsdException w:name="Grid Table 3" w:uiPriority="48"/>
-    <w:lsdException w:name="Grid Table 4" w:uiPriority="49"/>
-    <w:lsdException w:name="Grid Table 5 Dark" w:uiPriority="50"/>
-    <w:lsdException w:name="Grid Table 6 Colorful" w:uiPriority="51"/>
-    <w:lsdException w:name="Grid Table 7 Colorful" w:uiPriority="52"/>
-    <w:lsdException w:name="Grid Table 1 Light Accent 1" w:uiPriority="46"/>
-    <w:lsdException w:name="Grid Table 2 Accent 1" w:uiPriority="47"/>
-    <w:lsdException w:name="Grid Table 3 Accent 1" w:uiPriority="48"/>
-    <w:lsdException w:name="Grid Table 4 Accent 1" w:uiPriority="49"/>
-    <w:lsdException w:name="Grid Table 5 Dark Accent 1" w:uiPriority="50"/>
-    <w:lsdException w:name="Grid Table 6 Colorful Accent 1" w:uiPriority="51"/>
-    <w:lsdException w:name="Grid Table 7 Colorful Accent 1" w:uiPriority="52"/>
-    <w:lsdException w:name="Grid Table 1 Light Accent 2" w:uiPriority="46"/>
-    <w:lsdException w:name="Grid Table 2 Accent 2" w:uiPriority="47"/>
-    <w:lsdException w:name="Grid Table 3 Accent 2" w:uiPriority="48"/>
-    <w:lsdException w:name="Grid Table 4 Accent 2" w:uiPriority="49"/>
-    <w:lsdException w:name="Grid Table 5 Dark Accent 2" w:uiPriority="50"/>
-    <w:lsdException w:name="Grid Table 6 Colorful Accent 2" w:uiPriority="51"/>
-    <w:lsdException w:name="Grid Table 7 Colorful Accent 2" w:uiPriority="52"/>
-    <w:lsdException w:name="Grid Table 1 Light Accent 3" w:uiPriority="46"/>
-    <w:lsdException w:name="Grid Table 2 Accent 3" w:uiPriority="47"/>
-    <w:lsdException w:name="Grid Table 3 Accent 3" w:uiPriority="48"/>
-    <w:lsdException w:name="Grid Table 4 Accent 3" w:uiPriority="49"/>
-    <w:lsdException w:name="Grid Table 5 Dark Accent 3" w:uiPriority="50"/>
-    <w:lsdException w:name="Grid Table 6 Colorful Accent 3" w:uiPriority="51"/>
-    <w:lsdException w:name="Grid Table 7 Colorful Accent 3" w:uiPriority="52"/>
-    <w:lsdException w:name="Grid Table 1 Light Accent 4" w:uiPriority="46"/>
-    <w:lsdException w:name="Grid Table 2 Accent 4" w:uiPriority="47"/>
-    <w:lsdException w:name="Grid Table 3 Accent 4" w:uiPriority="48"/>
-    <w:lsdException w:name="Grid Table 4 Accent 4" w:uiPriority="49"/>
-    <w:lsdException w:name="Grid Table 5 Dark Accent 4" w:uiPriority="50"/>
-    <w:lsdException w:name="Grid Table 6 Colorful Accent 4" w:uiPriority="51"/>
-    <w:lsdException w:name="Grid Table 7 Colorful Accent 4" w:uiPriority="52"/>
-    <w:lsdException w:name="Grid Table 1 Light Accent 5" w:uiPriority="46"/>
-    <w:lsdException w:name="Grid Table 2 Accent 5" w:uiPriority="47"/>
-    <w:lsdException w:name="Grid Table 3 Accent 5" w:uiPriority="48"/>
-    <w:lsdException w:name="Grid Table 4 Accent 5" w:uiPriority="49"/>
-    <w:lsdException w:name="Grid Table 5 Dark Accent 5" w:uiPriority="50"/>
-    <w:lsdException w:name="Grid Table 6 Colorful Accent 5" w:uiPriority="51"/>
-    <w:lsdException w:name="Grid Table 7 Colorful Accent 5" w:uiPriority="52"/>
-    <w:lsdException w:name="Grid Table 1 Light Accent 6" w:uiPriority="46"/>
-    <w:lsdException w:name="Grid Table 2 Accent 6" w:uiPriority="47"/>
-    <w:lsdException w:name="Grid Table 3 Accent 6" w:uiPriority="48"/>
-    <w:lsdException w:name="Grid Table 4 Accent 6" w:uiPriority="49"/>
-    <w:lsdException w:name="Grid Table 5 Dark Accent 6" w:uiPriority="50"/>
-    <w:lsdException w:name="Grid Table 6 Colorful Accent 6" w:uiPriority="51"/>
-    <w:lsdException w:name="Grid Table 7 Colorful Accent 6" w:uiPriority="52"/>
-    <w:lsdException w:name="List Table 1 Light" w:uiPriority="46"/>
-    <w:lsdException w:name="List Table 2" w:uiPriority="47"/>
-    <w:lsdException w:name="List Table 3" w:uiPriority="48"/>
-    <w:lsdException w:name="List Table 4" w:uiPriority="49"/>
-    <w:lsdException w:name="List Table 5 Dark" w:uiPriority="50"/>
-    <w:lsdException w:name="List Table 6 Colorful" w:uiPriority="51"/>
-    <w:lsdException w:name="List Table 7 Colorful" w:uiPriority="52"/>
-    <w:lsdException w:name="List Table 1 Light Accent 1" w:uiPriority="46"/>
-    <w:lsdException w:name="List Table 2 Accent 1" w:uiPriority="47"/>
-    <w:lsdException w:name="List Table 3 Accent 1" w:uiPriority="48"/>
-    <w:lsdException w:name="List Table 4 Accent 1" w:uiPriority="49"/>
-    <w:lsdException w:name="List Table 5 Dark Accent 1" w:uiPriority="50"/>
-    <w:lsdException w:name="List Table 6 Colorful Accent 1" w:uiPriority="51"/>
-    <w:lsdException w:name="List Table 7 Colorful Accent 1" w:uiPriority="52"/>
-    <w:lsdException w:name="List Table 1 Light Accent 2" w:uiPriority="46"/>
-    <w:lsdException w:name="List Table 2 Accent 2" w:uiPriority="47"/>
-    <w:lsdException w:name="List Table 3 Accent 2" w:uiPriority="48"/>
-    <w:lsdException w:name="List Table 4 Accent 2" w:uiPriority="49"/>
-    <w:lsdException w:name="List Table 5 Dark Accent 2" w:uiPriority="50"/>
-    <w:lsdException w:name="List Table 6 Colorful Accent 2" w:uiPriority="51"/>
-    <w:lsdException w:name="List Table 7 Colorful Accent 2" w:uiPriority="52"/>
-    <w:lsdException w:name="List Table 1 Light Accent 3" w:uiPriority="46"/>
-    <w:lsdException w:name="List Table 2 Accent 3" w:uiPriority="47"/>
-    <w:lsdException w:name="List Table 3 Accent 3" w:uiPriority="48"/>
-    <w:lsdException w:name="List Table 4 Accent 3" w:uiPriority="49"/>
-    <w:lsdException w:name="List Table 5 Dark Accent 3" w:uiPriority="50"/>
-    <w:lsdException w:name="List Table 6 Colorful Accent 3" w:uiPriority="51"/>
-    <w:lsdException w:name="List Table 7 Colorful Accent 3" w:uiPriority="52"/>
-    <w:lsdException w:name="List Table 1 Light Accent 4" w:uiPriority="46"/>
-    <w:lsdException w:name="List Table 2 Accent 4" w:uiPriority="47"/>
-    <w:lsdException w:name="List Table 3 Accent 4" w:uiPriority="48"/>
-    <w:lsdException w:name="List Table 4 Accent 4" w:uiPriority="49"/>
-    <w:lsdException w:name="List Table 5 Dark Accent 4" w:uiPriority="50"/>
-    <w:lsdException w:name="List Table 6 Colorful Accent 4" w:uiPriority="51"/>
-    <w:lsdException w:name="List Table 7 Colorful Accent 4" w:uiPriority="52"/>
-    <w:lsdException w:name="List Table 1 Light Accent 5" w:uiPriority="46"/>
-    <w:lsdException w:name="List Table 2 Accent 5" w:uiPriority="47"/>
-    <w:lsdException w:name="List Table 3 Accent 5" w:uiPriority="48"/>
-    <w:lsdException w:name="List Table 4 Accent 5" w:uiPriority="49"/>
-    <w:lsdException w:name="List Table 5 Dark Accent 5" w:uiPriority="50"/>
-    <w:lsdException w:name="List Table 6 Colorful Accent 5" w:uiPriority="51"/>
-    <w:lsdException w:name="List Table 7 Colorful Accent 5" w:uiPriority="52"/>
-    <w:lsdException w:name="List Table 1 Light Accent 6" w:uiPriority="46"/>
-    <w:lsdException w:name="List Table 2 Accent 6" w:uiPriority="47"/>
-    <w:lsdException w:name="List Table 3 Accent 6" w:uiPriority="48"/>
-    <w:lsdException w:name="List Table 4 Accent 6" w:uiPriority="49"/>
-    <w:lsdException w:name="List Table 5 Dark Accent 6" w:uiPriority="50"/>
-    <w:lsdException w:name="List Table 6 Colorful Accent 6" w:uiPriority="51"/>
-    <w:lsdException w:name="List Table 7 Colorful Accent 6" w:uiPriority="52"/>
+  <w:latentStyles w:defLockedState="0" w:defUIPriority="99" w:defSemiHidden="1" w:defUnhideWhenUsed="1" w:defQFormat="0" w:count="267">
+    <w:lsdException w:name="Normal" w:semiHidden="0" w:uiPriority="0" w:unhideWhenUsed="0" w:qFormat="1"/>
+    <w:lsdException w:name="heading 1" w:semiHidden="0" w:uiPriority="9" w:unhideWhenUsed="0" w:qFormat="1"/>
+    <w:lsdException w:name="heading 2" w:uiPriority="9" w:qFormat="1"/>
+    <w:lsdException w:name="heading 3" w:uiPriority="9" w:qFormat="1"/>
+    <w:lsdException w:name="heading 4" w:uiPriority="9" w:qFormat="1"/>
+    <w:lsdException w:name="heading 5" w:uiPriority="9" w:qFormat="1"/>
+    <w:lsdException w:name="heading 6" w:uiPriority="9" w:qFormat="1"/>
+    <w:lsdException w:name="heading 7" w:uiPriority="9" w:qFormat="1"/>
+    <w:lsdException w:name="heading 8" w:uiPriority="9" w:qFormat="1"/>
+    <w:lsdException w:name="heading 9" w:uiPriority="9" w:qFormat="1"/>
+    <w:lsdException w:name="toc 1" w:uiPriority="39"/>
+    <w:lsdException w:name="toc 2" w:uiPriority="39"/>
+    <w:lsdException w:name="toc 3" w:uiPriority="39"/>
+    <w:lsdException w:name="toc 4" w:uiPriority="39"/>
+    <w:lsdException w:name="toc 5" w:uiPriority="39"/>
+    <w:lsdException w:name="toc 6" w:uiPriority="39"/>
+    <w:lsdException w:name="toc 7" w:uiPriority="39"/>
+    <w:lsdException w:name="toc 8" w:uiPriority="39"/>
+    <w:lsdException w:name="toc 9" w:uiPriority="39"/>
+    <w:lsdException w:name="caption" w:uiPriority="35" w:qFormat="1"/>
+    <w:lsdException w:name="Title" w:semiHidden="0" w:uiPriority="10" w:unhideWhenUsed="0" w:qFormat="1"/>
+    <w:lsdException w:name="Default Paragraph Font" w:uiPriority="1"/>
+    <w:lsdException w:name="Subtitle" w:semiHidden="0" w:uiPriority="11" w:unhideWhenUsed="0" w:qFormat="1"/>
+    <w:lsdException w:name="Strong" w:semiHidden="0" w:uiPriority="22" w:unhideWhenUsed="0" w:qFormat="1"/>
+    <w:lsdException w:name="Emphasis" w:semiHidden="0" w:uiPriority="20" w:unhideWhenUsed="0" w:qFormat="1"/>
+    <w:lsdException w:name="Table Grid" w:semiHidden="0" w:uiPriority="59" w:unhideWhenUsed="0"/>
+    <w:lsdException w:name="Placeholder Text" w:unhideWhenUsed="0"/>
+    <w:lsdException w:name="No Spacing" w:semiHidden="0" w:uiPriority="1" w:unhideWhenUsed="0" w:qFormat="1"/>
+    <w:lsdException w:name="Light Shading" w:semiHidden="0" w:uiPriority="60" w:unhideWhenUsed="0"/>
+    <w:lsdException w:name="Light List" w:semiHidden="0" w:uiPriority="61" w:unhideWhenUsed="0"/>
+    <w:lsdException w:name="Light Grid" w:semiHidden="0" w:uiPriority="62" w:unhideWhenUsed="0"/>
+    <w:lsdException w:name="Medium Shading 1" w:semiHidden="0" w:uiPriority="63" w:unhideWhenUsed="0"/>
+    <w:lsdException w:name="Medium Shading 2" w:semiHidden="0" w:uiPriority="64" w:unhideWhenUsed="0"/>
+    <w:lsdException w:name="Medium List 1" w:semiHidden="0" w:uiPriority="65" w:unhideWhenUsed="0"/>
+    <w:lsdException w:name="Medium List 2" w:semiHidden="0" w:uiPriority="66" w:unhideWhenUsed="0"/>
+    <w:lsdException w:name="Medium Grid 1" w:semiHidden="0" w:uiPriority="67" w:unhideWhenUsed="0"/>
+    <w:lsdException w:name="Medium Grid 2" w:semiHidden="0" w:uiPriority="68" w:unhideWhenUsed="0"/>
+    <w:lsdException w:name="Medium Grid 3" w:semiHidden="0" w:uiPriority="69" w:unhideWhenUsed="0"/>
+    <w:lsdException w:name="Dark List" w:semiHidden="0" w:uiPriority="70" w:unhideWhenUsed="0"/>
+    <w:lsdException w:name="Colorful Shading" w:semiHidden="0" w:uiPriority="71" w:unhideWhenUsed="0"/>
+    <w:lsdException w:name="Colorful List" w:semiHidden="0" w:uiPriority="72" w:unhideWhenUsed="0"/>
+    <w:lsdException w:name="Colorful Grid" w:semiHidden="0" w:uiPriority="73" w:unhideWhenUsed="0"/>
+    <w:lsdException w:name="Light Shading Accent 1" w:semiHidden="0" w:uiPriority="60" w:unhideWhenUsed="0"/>
+    <w:lsdException w:name="Light List Accent 1" w:semiHidden="0" w:uiPriority="61" w:unhideWhenUsed="0"/>
+    <w:lsdException w:name="Light Grid Accent 1" w:semiHidden="0" w:uiPriority="62" w:unhideWhenUsed="0"/>
+    <w:lsdException w:name="Medium Shading 1 Accent 1" w:semiHidden="0" w:uiPriority="63" w:unhideWhenUsed="0"/>
+    <w:lsdException w:name="Medium Shading 2 Accent 1" w:semiHidden="0" w:uiPriority="64" w:unhideWhenUsed="0"/>
+    <w:lsdException w:name="Medium List 1 Accent 1" w:semiHidden="0" w:uiPriority="65" w:unhideWhenUsed="0"/>
+    <w:lsdException w:name="Revision" w:unhideWhenUsed="0"/>
+    <w:lsdException w:name="List Paragraph" w:semiHidden="0" w:uiPriority="34" w:unhideWhenUsed="0" w:qFormat="1"/>
+    <w:lsdException w:name="Quote" w:semiHidden="0" w:uiPriority="29" w:unhideWhenUsed="0" w:qFormat="1"/>
+    <w:lsdException w:name="Intense Quote" w:semiHidden="0" w:uiPriority="30" w:unhideWhenUsed="0" w:qFormat="1"/>
+    <w:lsdException w:name="Medium List 2 Accent 1" w:semiHidden="0" w:uiPriority="66" w:unhideWhenUsed="0"/>
+    <w:lsdException w:name="Medium Grid 1 Accent 1" w:semiHidden="0" w:uiPriority="67" w:unhideWhenUsed="0"/>
+    <w:lsdException w:name="Medium Grid 2 Accent 1" w:semiHidden="0" w:uiPriority="68" w:unhideWhenUsed="0"/>
+    <w:lsdException w:name="Medium Grid 3 Accent 1" w:semiHidden="0" w:uiPriority="69" w:unhideWhenUsed="0"/>
+    <w:lsdException w:name="Dark List Accent 1" w:semiHidden="0" w:uiPriority="70" w:unhideWhenUsed="0"/>
+    <w:lsdException w:name="Colorful Shading Accent 1" w:semiHidden="0" w:uiPriority="71" w:unhideWhenUsed="0"/>
+    <w:lsdException w:name="Colorful List Accent 1" w:semiHidden="0" w:uiPriority="72" w:unhideWhenUsed="0"/>
+    <w:lsdException w:name="Colorful Grid Accent 1" w:semiHidden="0" w:uiPriority="73" w:unhideWhenUsed="0"/>
+    <w:lsdException w:name="Light Shading Accent 2" w:semiHidden="0" w:uiPriority="60" w:unhideWhenUsed="0"/>
+    <w:lsdException w:name="Light List Accent 2" w:semiHidden="0" w:uiPriority="61" w:unhideWhenUsed="0"/>
+    <w:lsdException w:name="Light Grid Accent 2" w:semiHidden="0" w:uiPriority="62" w:unhideWhenUsed="0"/>
+    <w:lsdException w:name="Medium Shading 1 Accent 2" w:semiHidden="0" w:uiPriority="63" w:unhideWhenUsed="0"/>
+    <w:lsdException w:name="Medium Shading 2 Accent 2" w:semiHidden="0" w:uiPriority="64" w:unhideWhenUsed="0"/>
+    <w:lsdException w:name="Medium List 1 Accent 2" w:semiHidden="0" w:uiPriority="65" w:unhideWhenUsed="0"/>
+    <w:lsdException w:name="Medium List 2 Accent 2" w:semiHidden="0" w:uiPriority="66" w:unhideWhenUsed="0"/>
+    <w:lsdException w:name="Medium Grid 1 Accent 2" w:semiHidden="0" w:uiPriority="67" w:unhideWhenUsed="0"/>
+    <w:lsdException w:name="Medium Grid 2 Accent 2" w:semiHidden="0" w:uiPriority="68" w:unhideWhenUsed="0"/>
+    <w:lsdException w:name="Medium Grid 3 Accent 2" w:semiHidden="0" w:uiPriority="69" w:unhideWhenUsed="0"/>
+    <w:lsdException w:name="Dark List Accent 2" w:semiHidden="0" w:uiPriority="70" w:unhideWhenUsed="0"/>
+    <w:lsdException w:name="Colorful Shading Accent 2" w:semiHidden="0" w:uiPriority="71" w:unhideWhenUsed="0"/>
+    <w:lsdException w:name="Colorful List Accent 2" w:semiHidden="0" w:uiPriority="72" w:unhideWhenUsed="0"/>
+    <w:lsdException w:name="Colorful Grid Accent 2" w:semiHidden="0" w:uiPriority="73" w:unhideWhenUsed="0"/>
+    <w:lsdException w:name="Light Shading Accent 3" w:semiHidden="0" w:uiPriority="60" w:unhideWhenUsed="0"/>
+    <w:lsdException w:name="Light List Accent 3" w:semiHidden="0" w:uiPriority="61" w:unhideWhenUsed="0"/>
+    <w:lsdException w:name="Light Grid Accent 3" w:semiHidden="0" w:uiPriority="62" w:unhideWhenUsed="0"/>
+    <w:lsdException w:name="Medium Shading 1 Accent 3" w:semiHidden="0" w:uiPriority="63" w:unhideWhenUsed="0"/>
+    <w:lsdException w:name="Medium Shading 2 Accent 3" w:semiHidden="0" w:uiPriority="64" w:unhideWhenUsed="0"/>
+    <w:lsdException w:name="Medium List 1 Accent 3" w:semiHidden="0" w:uiPriority="65" w:unhideWhenUsed="0"/>
+    <w:lsdException w:name="Medium List 2 Accent 3" w:semiHidden="0" w:uiPriority="66" w:unhideWhenUsed="0"/>
+    <w:lsdException w:name="Medium Grid 1 Accent 3" w:semiHidden="0" w:uiPriority="67" w:unhideWhenUsed="0"/>
+    <w:lsdException w:name="Medium Grid 2 Accent 3" w:semiHidden="0" w:uiPriority="68" w:unhideWhenUsed="0"/>
+    <w:lsdException w:name="Medium Grid 3 Accent 3" w:semiHidden="0" w:uiPriority="69" w:unhideWhenUsed="0"/>
+    <w:lsdException w:name="Dark List Accent 3" w:semiHidden="0" w:uiPriority="70" w:unhideWhenUsed="0"/>
+    <w:lsdException w:name="Colorful Shading Accent 3" w:semiHidden="0" w:uiPriority="71" w:unhideWhenUsed="0"/>
+    <w:lsdException w:name="Colorful List Accent 3" w:semiHidden="0" w:uiPriority="72" w:unhideWhenUsed="0"/>
+    <w:lsdException w:name="Colorful Grid Accent 3" w:semiHidden="0" w:uiPriority="73" w:unhideWhenUsed="0"/>
+    <w:lsdException w:name="Light Shading Accent 4" w:semiHidden="0" w:uiPriority="60" w:unhideWhenUsed="0"/>
+    <w:lsdException w:name="Light List Accent 4" w:semiHidden="0" w:uiPriority="61" w:unhideWhenUsed="0"/>
+    <w:lsdException w:name="Light Grid Accent 4" w:semiHidden="0" w:uiPriority="62" w:unhideWhenUsed="0"/>
+    <w:lsdException w:name="Medium Shading 1 Accent 4" w:semiHidden="0" w:uiPriority="63" w:unhideWhenUsed="0"/>
+    <w:lsdException w:name="Medium Shading 2 Accent 4" w:semiHidden="0" w:uiPriority="64" w:unhideWhenUsed="0"/>
+    <w:lsdException w:name="Medium List 1 Accent 4" w:semiHidden="0" w:uiPriority="65" w:unhideWhenUsed="0"/>
+    <w:lsdException w:name="Medium List 2 Accent 4" w:semiHidden="0" w:uiPriority="66" w:unhideWhenUsed="0"/>
+    <w:lsdException w:name="Medium Grid 1 Accent 4" w:semiHidden="0" w:uiPriority="67" w:unhideWhenUsed="0"/>
+    <w:lsdException w:name="Medium Grid 2 Accent 4" w:semiHidden="0" w:uiPriority="68" w:unhideWhenUsed="0"/>
+    <w:lsdException w:name="Medium Grid 3 Accent 4" w:semiHidden="0" w:uiPriority="69" w:unhideWhenUsed="0"/>
+    <w:lsdException w:name="Dark List Accent 4" w:semiHidden="0" w:uiPriority="70" w:unhideWhenUsed="0"/>
+    <w:lsdException w:name="Colorful Shading Accent 4" w:semiHidden="0" w:uiPriority="71" w:unhideWhenUsed="0"/>
+    <w:lsdException w:name="Colorful List Accent 4" w:semiHidden="0" w:uiPriority="72" w:unhideWhenUsed="0"/>
+    <w:lsdException w:name="Colorful Grid Accent 4" w:semiHidden="0" w:uiPriority="73" w:unhideWhenUsed="0"/>
+    <w:lsdException w:name="Light Shading Accent 5" w:semiHidden="0" w:uiPriority="60" w:unhideWhenUsed="0"/>
+    <w:lsdException w:name="Light List Accent 5" w:semiHidden="0" w:uiPriority="61" w:unhideWhenUsed="0"/>
+    <w:lsdException w:name="Light Grid Accent 5" w:semiHidden="0" w:uiPriority="62" w:unhideWhenUsed="0"/>
+    <w:lsdException w:name="Medium Shading 1 Accent 5" w:semiHidden="0" w:uiPriority="63" w:unhideWhenUsed="0"/>
+    <w:lsdException w:name="Medium Shading 2 Accent 5" w:semiHidden="0" w:uiPriority="64" w:unhideWhenUsed="0"/>
+    <w:lsdException w:name="Medium List 1 Accent 5" w:semiHidden="0" w:uiPriority="65" w:unhideWhenUsed="0"/>
+    <w:lsdException w:name="Medium List 2 Accent 5" w:semiHidden="0" w:uiPriority="66" w:unhideWhenUsed="0"/>
+    <w:lsdException w:name="Medium Grid 1 Accent 5" w:semiHidden="0" w:uiPriority="67" w:unhideWhenUsed="0"/>
+    <w:lsdException w:name="Medium Grid 2 Accent 5" w:semiHidden="0" w:uiPriority="68" w:unhideWhenUsed="0"/>
+    <w:lsdException w:name="Medium Grid 3 Accent 5" w:semiHidden="0" w:uiPriority="69" w:unhideWhenUsed="0"/>
+    <w:lsdException w:name="Dark List Accent 5" w:semiHidden="0" w:uiPriority="70" w:unhideWhenUsed="0"/>
+    <w:lsdException w:name="Colorful Shading Accent 5" w:semiHidden="0" w:uiPriority="71" w:unhideWhenUsed="0"/>
+    <w:lsdException w:name="Colorful List Accent 5" w:semiHidden="0" w:uiPriority="72" w:unhideWhenUsed="0"/>
+    <w:lsdException w:name="Colorful Grid Accent 5" w:semiHidden="0" w:uiPriority="73" w:unhideWhenUsed="0"/>
+    <w:lsdException w:name="Light Shading Accent 6" w:semiHidden="0" w:uiPriority="60" w:unhideWhenUsed="0"/>
+    <w:lsdException w:name="Light List Accent 6" w:semiHidden="0" w:uiPriority="61" w:unhideWhenUsed="0"/>
+    <w:lsdException w:name="Light Grid Accent 6" w:semiHidden="0" w:uiPriority="62" w:unhideWhenUsed="0"/>
+    <w:lsdException w:name="Medium Shading 1 Accent 6" w:semiHidden="0" w:uiPriority="63" w:unhideWhenUsed="0"/>
+    <w:lsdException w:name="Medium Shading 2 Accent 6" w:semiHidden="0" w:uiPriority="64" w:unhideWhenUsed="0"/>
+    <w:lsdException w:name="Medium List 1 Accent 6" w:semiHidden="0" w:uiPriority="65" w:unhideWhenUsed="0"/>
+    <w:lsdException w:name="Medium List 2 Accent 6" w:semiHidden="0" w:uiPriority="66" w:unhideWhenUsed="0"/>
+    <w:lsdException w:name="Medium Grid 1 Accent 6" w:semiHidden="0" w:uiPriority="67" w:unhideWhenUsed="0"/>
+    <w:lsdException w:name="Medium Grid 2 Accent 6" w:semiHidden="0" w:uiPriority="68" w:unhideWhenUsed="0"/>
+    <w:lsdException w:name="Medium Grid 3 Accent 6" w:semiHidden="0" w:uiPriority="69" w:unhideWhenUsed="0"/>
+    <w:lsdException w:name="Dark List Accent 6" w:semiHidden="0" w:uiPriority="70" w:unhideWhenUsed="0"/>
+    <w:lsdException w:name="Colorful Shading Accent 6" w:semiHidden="0" w:uiPriority="71" w:unhideWhenUsed="0"/>
+    <w:lsdException w:name="Colorful List Accent 6" w:semiHidden="0" w:uiPriority="72" w:unhideWhenUsed="0"/>
+    <w:lsdException w:name="Colorful Grid Accent 6" w:semiHidden="0" w:uiPriority="73" w:unhideWhenUsed="0"/>
+    <w:lsdException w:name="Subtle Emphasis" w:semiHidden="0" w:uiPriority="19" w:unhideWhenUsed="0" w:qFormat="1"/>
+    <w:lsdException w:name="Intense Emphasis" w:semiHidden="0" w:uiPriority="21" w:unhideWhenUsed="0" w:qFormat="1"/>
+    <w:lsdException w:name="Subtle Reference" w:semiHidden="0" w:uiPriority="31" w:unhideWhenUsed="0" w:qFormat="1"/>
+    <w:lsdException w:name="Intense Reference" w:semiHidden="0" w:uiPriority="32" w:unhideWhenUsed="0" w:qFormat="1"/>
+    <w:lsdException w:name="Book Title" w:semiHidden="0" w:uiPriority="33" w:unhideWhenUsed="0" w:qFormat="1"/>
+    <w:lsdException w:name="Bibliography" w:uiPriority="37"/>
+    <w:lsdException w:name="TOC Heading" w:uiPriority="39" w:qFormat="1"/>
   </w:latentStyles>
   <w:style w:type="paragraph" w:default="1" w:styleId="Normal">
     <w:name w:val="Normal"/>
@@ -2945,6 +3577,7 @@
     <w:uiPriority w:val="99"/>
     <w:semiHidden/>
     <w:unhideWhenUsed/>
+    <w:qFormat/>
     <w:tblPr>
       <w:tblInd w:w="0" w:type="dxa"/>
       <w:tblCellMar>

</xml_diff>

<commit_message>
added contribution to scrum meeting in sprint2
</commit_message>
<xml_diff>
--- a/sprint_2/Daily_Scrum_Meeting_1_sprint_2.docx
+++ b/sprint_2/Daily_Scrum_Meeting_1_sprint_2.docx
@@ -1,6 +1,6 @@
 
 <file path=word/document.xml><?xml version="1.0" encoding="utf-8"?>
-<w:document xmlns:ve="http://schemas.openxmlformats.org/markup-compatibility/2006" xmlns:o="urn:schemas-microsoft-com:office:office" xmlns:r="http://schemas.openxmlformats.org/officeDocument/2006/relationships" xmlns:m="http://schemas.openxmlformats.org/officeDocument/2006/math" xmlns:v="urn:schemas-microsoft-com:vml" xmlns:wp="http://schemas.openxmlformats.org/drawingml/2006/wordprocessingDrawing" xmlns:w10="urn:schemas-microsoft-com:office:word" xmlns:w="http://schemas.openxmlformats.org/wordprocessingml/2006/main" xmlns:wne="http://schemas.microsoft.com/office/word/2006/wordml">
+<w:document xmlns:wpc="http://schemas.microsoft.com/office/word/2010/wordprocessingCanvas" xmlns:mc="http://schemas.openxmlformats.org/markup-compatibility/2006" xmlns:o="urn:schemas-microsoft-com:office:office" xmlns:r="http://schemas.openxmlformats.org/officeDocument/2006/relationships" xmlns:m="http://schemas.openxmlformats.org/officeDocument/2006/math" xmlns:v="urn:schemas-microsoft-com:vml" xmlns:wp14="http://schemas.microsoft.com/office/word/2010/wordprocessingDrawing" xmlns:wp="http://schemas.openxmlformats.org/drawingml/2006/wordprocessingDrawing" xmlns:w10="urn:schemas-microsoft-com:office:word" xmlns:w="http://schemas.openxmlformats.org/wordprocessingml/2006/main" xmlns:w14="http://schemas.microsoft.com/office/word/2010/wordml" xmlns:w15="http://schemas.microsoft.com/office/word/2012/wordml" xmlns:wpg="http://schemas.microsoft.com/office/word/2010/wordprocessingGroup" xmlns:wpi="http://schemas.microsoft.com/office/word/2010/wordprocessingInk" xmlns:wne="http://schemas.microsoft.com/office/word/2006/wordml" xmlns:wps="http://schemas.microsoft.com/office/word/2010/wordprocessingShape" mc:Ignorable="w14 w15 wp14">
   <w:body>
     <w:p>
       <w:pPr>
@@ -643,25 +643,7 @@
           <w:sz w:val="32"/>
           <w:szCs w:val="32"/>
         </w:rPr>
-        <w:t xml:space="preserve">I was facing difficulties using </w:t>
-      </w:r>
-      <w:proofErr w:type="spellStart"/>
-      <w:r>
-        <w:rPr>
-          <w:rFonts w:ascii="Times New Roman" w:hAnsi="Times New Roman" w:cs="Times New Roman"/>
-          <w:sz w:val="32"/>
-          <w:szCs w:val="32"/>
-        </w:rPr>
-        <w:t>SQLite</w:t>
-      </w:r>
-      <w:proofErr w:type="spellEnd"/>
-      <w:r>
-        <w:rPr>
-          <w:rFonts w:ascii="Times New Roman" w:hAnsi="Times New Roman" w:cs="Times New Roman"/>
-          <w:sz w:val="32"/>
-          <w:szCs w:val="32"/>
-        </w:rPr>
-        <w:t xml:space="preserve"> database as I am a beginner but then I have managed to solve the problem and added the points successfully.</w:t>
+        <w:t>I was facing difficulties using SQLite database as I am a beginner but then I have managed to solve the problem and added the points successfully.</w:t>
       </w:r>
     </w:p>
     <w:p>
@@ -1126,25 +1108,7 @@
           <w:sz w:val="32"/>
           <w:szCs w:val="32"/>
         </w:rPr>
-        <w:t xml:space="preserve">I was facing difficulties using </w:t>
-      </w:r>
-      <w:proofErr w:type="spellStart"/>
-      <w:r>
-        <w:rPr>
-          <w:rFonts w:ascii="Times New Roman" w:hAnsi="Times New Roman" w:cs="Times New Roman"/>
-          <w:sz w:val="32"/>
-          <w:szCs w:val="32"/>
-        </w:rPr>
-        <w:t>SQLite</w:t>
-      </w:r>
-      <w:proofErr w:type="spellEnd"/>
-      <w:r>
-        <w:rPr>
-          <w:rFonts w:ascii="Times New Roman" w:hAnsi="Times New Roman" w:cs="Times New Roman"/>
-          <w:sz w:val="32"/>
-          <w:szCs w:val="32"/>
-        </w:rPr>
-        <w:t xml:space="preserve"> database but after watching tutorials I was successful to make the database and table.</w:t>
+        <w:t>I was facing difficulties using SQLite database but after watching tutorials I was successful to make the database and table.</w:t>
       </w:r>
     </w:p>
     <w:p>
@@ -1175,6 +1139,11 @@
           <w:u w:val="thick"/>
         </w:rPr>
         <w:t>What I will do:</w:t>
+      </w:r>
+    </w:p>
+    <w:p>
+      <w:r>
+        <w:t>I n sprint 2 I will work on the Borrow Book function.</w:t>
       </w:r>
     </w:p>
     <w:p>
@@ -1196,7 +1165,7 @@
           <w:sz w:val="32"/>
           <w:szCs w:val="32"/>
         </w:rPr>
-        <w:t>I n sprint 2 I will work on the Borrow Book function.</w:t>
+        <w:t>I have to make another SQLite database for keeping track of individuals Borrowed Book list.</w:t>
       </w:r>
     </w:p>
     <w:p>
@@ -1218,25 +1187,7 @@
           <w:sz w:val="32"/>
           <w:szCs w:val="32"/>
         </w:rPr>
-        <w:t xml:space="preserve">I have to make another </w:t>
-      </w:r>
-      <w:proofErr w:type="spellStart"/>
-      <w:r>
-        <w:rPr>
-          <w:rFonts w:ascii="Times New Roman" w:hAnsi="Times New Roman" w:cs="Times New Roman"/>
-          <w:sz w:val="32"/>
-          <w:szCs w:val="32"/>
-        </w:rPr>
-        <w:t>SQLite</w:t>
-      </w:r>
-      <w:proofErr w:type="spellEnd"/>
-      <w:r>
-        <w:rPr>
-          <w:rFonts w:ascii="Times New Roman" w:hAnsi="Times New Roman" w:cs="Times New Roman"/>
-          <w:sz w:val="32"/>
-          <w:szCs w:val="32"/>
-        </w:rPr>
-        <w:t xml:space="preserve"> database for keeping track of individuals Borrowed Book list.</w:t>
+        <w:t>I have to push the code from my branch.</w:t>
       </w:r>
     </w:p>
     <w:p>
@@ -1258,7 +1209,125 @@
           <w:sz w:val="32"/>
           <w:szCs w:val="32"/>
         </w:rPr>
-        <w:t>I have to push the code from my branch.</w:t>
+        <w:t>I have to merge the branch.</w:t>
+      </w:r>
+    </w:p>
+    <w:p>
+      <w:pPr>
+        <w:pStyle w:val="NoSpacing"/>
+        <w:rPr>
+          <w:rFonts w:ascii="Times New Roman" w:hAnsi="Times New Roman" w:cs="Times New Roman"/>
+          <w:sz w:val="32"/>
+          <w:szCs w:val="32"/>
+        </w:rPr>
+      </w:pPr>
+    </w:p>
+    <w:p>
+      <w:pPr>
+        <w:rPr>
+          <w:rFonts w:ascii="Courier New" w:hAnsi="Courier New" w:cs="Courier New"/>
+          <w:b/>
+          <w:sz w:val="32"/>
+          <w:szCs w:val="32"/>
+        </w:rPr>
+      </w:pPr>
+    </w:p>
+    <w:p>
+      <w:pPr>
+        <w:rPr>
+          <w:rFonts w:ascii="Courier New" w:hAnsi="Courier New" w:cs="Courier New"/>
+          <w:b/>
+          <w:sz w:val="32"/>
+          <w:szCs w:val="32"/>
+        </w:rPr>
+      </w:pPr>
+    </w:p>
+    <w:p>
+      <w:pPr>
+        <w:rPr>
+          <w:rFonts w:ascii="Courier New" w:hAnsi="Courier New" w:cs="Courier New"/>
+          <w:b/>
+          <w:sz w:val="32"/>
+          <w:szCs w:val="32"/>
+        </w:rPr>
+      </w:pPr>
+    </w:p>
+    <w:p>
+      <w:pPr>
+        <w:rPr>
+          <w:rFonts w:ascii="Courier New" w:hAnsi="Courier New" w:cs="Courier New"/>
+          <w:b/>
+          <w:sz w:val="32"/>
+          <w:szCs w:val="32"/>
+        </w:rPr>
+      </w:pPr>
+    </w:p>
+    <w:p>
+      <w:pPr>
+        <w:rPr>
+          <w:rFonts w:ascii="Times New Roman" w:hAnsi="Times New Roman" w:cs="Times New Roman"/>
+          <w:sz w:val="32"/>
+          <w:szCs w:val="32"/>
+        </w:rPr>
+      </w:pPr>
+      <w:r>
+        <w:rPr>
+          <w:rFonts w:ascii="Courier New" w:hAnsi="Courier New" w:cs="Courier New"/>
+          <w:b/>
+          <w:sz w:val="32"/>
+          <w:szCs w:val="32"/>
+        </w:rPr>
+        <w:t>Member Name</w:t>
+      </w:r>
+      <w:r>
+        <w:rPr>
+          <w:rFonts w:ascii="Times New Roman" w:hAnsi="Times New Roman" w:cs="Times New Roman"/>
+        </w:rPr>
+        <w:t xml:space="preserve">: </w:t>
+      </w:r>
+      <w:proofErr w:type="spellStart"/>
+      <w:r>
+        <w:rPr>
+          <w:rFonts w:ascii="Times New Roman" w:hAnsi="Times New Roman" w:cs="Times New Roman"/>
+          <w:sz w:val="32"/>
+          <w:szCs w:val="32"/>
+        </w:rPr>
+        <w:t>Md.Habibur</w:t>
+      </w:r>
+      <w:proofErr w:type="spellEnd"/>
+      <w:r>
+        <w:rPr>
+          <w:rFonts w:ascii="Times New Roman" w:hAnsi="Times New Roman" w:cs="Times New Roman"/>
+          <w:sz w:val="32"/>
+          <w:szCs w:val="32"/>
+        </w:rPr>
+        <w:t xml:space="preserve"> Rahman</w:t>
+      </w:r>
+    </w:p>
+    <w:p>
+      <w:pPr>
+        <w:rPr>
+          <w:rFonts w:ascii="Times New Roman" w:hAnsi="Times New Roman" w:cs="Times New Roman"/>
+          <w:sz w:val="32"/>
+          <w:szCs w:val="32"/>
+        </w:rPr>
+      </w:pPr>
+      <w:r>
+        <w:rPr>
+          <w:rFonts w:ascii="Courier New" w:hAnsi="Courier New" w:cs="Courier New"/>
+          <w:b/>
+          <w:sz w:val="32"/>
+          <w:szCs w:val="32"/>
+        </w:rPr>
+        <w:t>What I did</w:t>
+      </w:r>
+      <w:r>
+        <w:rPr>
+          <w:rFonts w:ascii="Times New Roman" w:hAnsi="Times New Roman" w:cs="Times New Roman"/>
+          <w:sz w:val="32"/>
+          <w:szCs w:val="32"/>
+        </w:rPr>
+        <w:t>:</w:t>
       </w:r>
     </w:p>
     <w:p>
@@ -1266,7 +1335,7 @@
         <w:pStyle w:val="ListParagraph"/>
         <w:numPr>
           <w:ilvl w:val="0"/>
-          <w:numId w:val="3"/>
+          <w:numId w:val="6"/>
         </w:numPr>
         <w:rPr>
           <w:rFonts w:ascii="Times New Roman" w:hAnsi="Times New Roman" w:cs="Times New Roman"/>
@@ -1280,23 +1349,249 @@
           <w:sz w:val="32"/>
           <w:szCs w:val="32"/>
         </w:rPr>
-        <w:t>I have to merge the branch.</w:t>
-      </w:r>
-    </w:p>
-    <w:p>
-      <w:pPr>
-        <w:pStyle w:val="NoSpacing"/>
-        <w:rPr>
-          <w:rFonts w:ascii="Times New Roman" w:hAnsi="Times New Roman" w:cs="Times New Roman"/>
-          <w:sz w:val="32"/>
-          <w:szCs w:val="32"/>
-        </w:rPr>
-      </w:pPr>
-    </w:p>
-    <w:p>
-      <w:pPr>
-        <w:rPr>
-          <w:rFonts w:ascii="Times New Roman" w:hAnsi="Times New Roman" w:cs="Times New Roman"/>
+        <w:t xml:space="preserve">Removed the local database </w:t>
+      </w:r>
+      <w:proofErr w:type="spellStart"/>
+      <w:r>
+        <w:rPr>
+          <w:rFonts w:ascii="Times New Roman" w:hAnsi="Times New Roman" w:cs="Times New Roman"/>
+          <w:sz w:val="32"/>
+          <w:szCs w:val="32"/>
+        </w:rPr>
+        <w:t>SQlite</w:t>
+      </w:r>
+      <w:bookmarkStart w:id="0" w:name="_GoBack"/>
+      <w:bookmarkEnd w:id="0"/>
+      <w:proofErr w:type="spellEnd"/>
+    </w:p>
+    <w:p>
+      <w:pPr>
+        <w:pStyle w:val="ListParagraph"/>
+        <w:numPr>
+          <w:ilvl w:val="0"/>
+          <w:numId w:val="6"/>
+        </w:numPr>
+        <w:rPr>
+          <w:rFonts w:ascii="Times New Roman" w:hAnsi="Times New Roman" w:cs="Times New Roman"/>
+          <w:sz w:val="32"/>
+          <w:szCs w:val="32"/>
+        </w:rPr>
+      </w:pPr>
+      <w:r>
+        <w:rPr>
+          <w:rFonts w:ascii="Times New Roman" w:hAnsi="Times New Roman" w:cs="Times New Roman"/>
+          <w:sz w:val="32"/>
+          <w:szCs w:val="32"/>
+        </w:rPr>
+        <w:t>Implemented provide section</w:t>
+      </w:r>
+    </w:p>
+    <w:p>
+      <w:pPr>
+        <w:pStyle w:val="ListParagraph"/>
+        <w:numPr>
+          <w:ilvl w:val="0"/>
+          <w:numId w:val="6"/>
+        </w:numPr>
+        <w:rPr>
+          <w:rFonts w:ascii="Times New Roman" w:hAnsi="Times New Roman" w:cs="Times New Roman"/>
+        </w:rPr>
+      </w:pPr>
+      <w:r>
+        <w:rPr>
+          <w:rFonts w:ascii="Times New Roman" w:hAnsi="Times New Roman" w:cs="Times New Roman"/>
+          <w:sz w:val="32"/>
+          <w:szCs w:val="32"/>
+        </w:rPr>
+        <w:t xml:space="preserve">Helped member to implement creating table in </w:t>
+      </w:r>
+      <w:proofErr w:type="spellStart"/>
+      <w:r>
+        <w:rPr>
+          <w:rFonts w:ascii="Times New Roman" w:hAnsi="Times New Roman" w:cs="Times New Roman"/>
+          <w:sz w:val="32"/>
+          <w:szCs w:val="32"/>
+        </w:rPr>
+        <w:t>sqlite</w:t>
+      </w:r>
+      <w:proofErr w:type="spellEnd"/>
+    </w:p>
+    <w:p>
+      <w:pPr>
+        <w:rPr>
+          <w:rFonts w:ascii="Courier New" w:hAnsi="Courier New" w:cs="Courier New"/>
+          <w:b/>
+          <w:sz w:val="32"/>
+          <w:szCs w:val="32"/>
+        </w:rPr>
+      </w:pPr>
+      <w:r>
+        <w:rPr>
+          <w:rFonts w:ascii="Courier New" w:hAnsi="Courier New" w:cs="Courier New"/>
+          <w:b/>
+          <w:sz w:val="32"/>
+          <w:szCs w:val="32"/>
+        </w:rPr>
+        <w:lastRenderedPageBreak/>
+        <w:t>What difficulties I faced:</w:t>
+      </w:r>
+    </w:p>
+    <w:p>
+      <w:pPr>
+        <w:pStyle w:val="ListParagraph"/>
+        <w:numPr>
+          <w:ilvl w:val="0"/>
+          <w:numId w:val="7"/>
+        </w:numPr>
+        <w:rPr>
+          <w:rFonts w:ascii="Times New Roman" w:hAnsi="Times New Roman" w:cs="Times New Roman"/>
+          <w:b/>
+          <w:sz w:val="32"/>
+          <w:szCs w:val="32"/>
+        </w:rPr>
+      </w:pPr>
+      <w:r>
+        <w:rPr>
+          <w:rFonts w:ascii="Times New Roman" w:hAnsi="Times New Roman" w:cs="Times New Roman"/>
+          <w:sz w:val="32"/>
+          <w:szCs w:val="32"/>
+        </w:rPr>
+        <w:t xml:space="preserve">Struggled to gain the concept of no </w:t>
+      </w:r>
+      <w:proofErr w:type="spellStart"/>
+      <w:r>
+        <w:rPr>
+          <w:rFonts w:ascii="Times New Roman" w:hAnsi="Times New Roman" w:cs="Times New Roman"/>
+          <w:sz w:val="32"/>
+          <w:szCs w:val="32"/>
+        </w:rPr>
+        <w:t>sql</w:t>
+      </w:r>
+      <w:proofErr w:type="spellEnd"/>
+      <w:r>
+        <w:rPr>
+          <w:rFonts w:ascii="Times New Roman" w:hAnsi="Times New Roman" w:cs="Times New Roman"/>
+          <w:sz w:val="32"/>
+          <w:szCs w:val="32"/>
+        </w:rPr>
+        <w:t xml:space="preserve"> system(firebase)</w:t>
+      </w:r>
+    </w:p>
+    <w:p>
+      <w:pPr>
+        <w:pStyle w:val="ListParagraph"/>
+        <w:numPr>
+          <w:ilvl w:val="0"/>
+          <w:numId w:val="7"/>
+        </w:numPr>
+        <w:rPr>
+          <w:rFonts w:ascii="Times New Roman" w:hAnsi="Times New Roman" w:cs="Times New Roman"/>
+          <w:b/>
+          <w:sz w:val="32"/>
+          <w:szCs w:val="32"/>
+        </w:rPr>
+      </w:pPr>
+      <w:r>
+        <w:rPr>
+          <w:rFonts w:ascii="Times New Roman" w:hAnsi="Times New Roman" w:cs="Times New Roman"/>
+          <w:sz w:val="32"/>
+          <w:szCs w:val="32"/>
+        </w:rPr>
+        <w:t>Faced some coding errors</w:t>
+      </w:r>
+    </w:p>
+    <w:p>
+      <w:pPr>
+        <w:rPr>
+          <w:sz w:val="32"/>
+          <w:szCs w:val="32"/>
+        </w:rPr>
+      </w:pPr>
+    </w:p>
+    <w:p>
+      <w:pPr>
+        <w:rPr>
+          <w:rFonts w:ascii="Courier New" w:hAnsi="Courier New" w:cs="Courier New"/>
+          <w:b/>
+          <w:sz w:val="32"/>
+          <w:szCs w:val="32"/>
+        </w:rPr>
+      </w:pPr>
+      <w:r>
+        <w:rPr>
+          <w:rFonts w:ascii="Courier New" w:hAnsi="Courier New" w:cs="Courier New"/>
+          <w:b/>
+          <w:sz w:val="32"/>
+          <w:szCs w:val="32"/>
+        </w:rPr>
+        <w:t>What I will do:</w:t>
+      </w:r>
+    </w:p>
+    <w:p>
+      <w:pPr>
+        <w:pStyle w:val="ListParagraph"/>
+        <w:numPr>
+          <w:ilvl w:val="0"/>
+          <w:numId w:val="8"/>
+        </w:numPr>
+        <w:rPr>
+          <w:sz w:val="32"/>
+          <w:szCs w:val="32"/>
+        </w:rPr>
+      </w:pPr>
+      <w:r>
+        <w:rPr>
+          <w:sz w:val="32"/>
+          <w:szCs w:val="32"/>
+        </w:rPr>
+        <w:t>I will finish other sections of my task</w:t>
+      </w:r>
+    </w:p>
+    <w:p>
+      <w:pPr>
+        <w:pStyle w:val="ListParagraph"/>
+        <w:numPr>
+          <w:ilvl w:val="0"/>
+          <w:numId w:val="8"/>
+        </w:numPr>
+        <w:rPr>
+          <w:sz w:val="32"/>
+          <w:szCs w:val="32"/>
+        </w:rPr>
+      </w:pPr>
+      <w:r>
+        <w:rPr>
+          <w:sz w:val="32"/>
+          <w:szCs w:val="32"/>
+        </w:rPr>
+        <w:t>Complete the UI also</w:t>
+      </w:r>
+    </w:p>
+    <w:p>
+      <w:pPr>
+        <w:pStyle w:val="ListParagraph"/>
+        <w:numPr>
+          <w:ilvl w:val="0"/>
+          <w:numId w:val="8"/>
+        </w:numPr>
+        <w:rPr>
+          <w:sz w:val="32"/>
+          <w:szCs w:val="32"/>
+        </w:rPr>
+      </w:pPr>
+      <w:r>
+        <w:rPr>
+          <w:sz w:val="32"/>
+          <w:szCs w:val="32"/>
+        </w:rPr>
+        <w:t>Merge and push them to remote</w:t>
+      </w:r>
+    </w:p>
+    <w:p>
+      <w:pPr>
+        <w:rPr>
+          <w:sz w:val="32"/>
+          <w:szCs w:val="32"/>
         </w:rPr>
       </w:pPr>
     </w:p>
@@ -1311,7 +1606,7 @@
 </file>
 
 <file path=word/numbering.xml><?xml version="1.0" encoding="utf-8"?>
-<w:numbering xmlns:ve="http://schemas.openxmlformats.org/markup-compatibility/2006" xmlns:o="urn:schemas-microsoft-com:office:office" xmlns:r="http://schemas.openxmlformats.org/officeDocument/2006/relationships" xmlns:m="http://schemas.openxmlformats.org/officeDocument/2006/math" xmlns:v="urn:schemas-microsoft-com:vml" xmlns:wp="http://schemas.openxmlformats.org/drawingml/2006/wordprocessingDrawing" xmlns:w10="urn:schemas-microsoft-com:office:word" xmlns:w="http://schemas.openxmlformats.org/wordprocessingml/2006/main" xmlns:wne="http://schemas.microsoft.com/office/word/2006/wordml">
+<w:numbering xmlns:wpc="http://schemas.microsoft.com/office/word/2010/wordprocessingCanvas" xmlns:mc="http://schemas.openxmlformats.org/markup-compatibility/2006" xmlns:o="urn:schemas-microsoft-com:office:office" xmlns:r="http://schemas.openxmlformats.org/officeDocument/2006/relationships" xmlns:m="http://schemas.openxmlformats.org/officeDocument/2006/math" xmlns:v="urn:schemas-microsoft-com:vml" xmlns:wp14="http://schemas.microsoft.com/office/word/2010/wordprocessingDrawing" xmlns:wp="http://schemas.openxmlformats.org/drawingml/2006/wordprocessingDrawing" xmlns:w10="urn:schemas-microsoft-com:office:word" xmlns:w="http://schemas.openxmlformats.org/wordprocessingml/2006/main" xmlns:w14="http://schemas.microsoft.com/office/word/2010/wordml" xmlns:w15="http://schemas.microsoft.com/office/word/2012/wordml" xmlns:wpg="http://schemas.microsoft.com/office/word/2010/wordprocessingGroup" xmlns:wpi="http://schemas.microsoft.com/office/word/2010/wordprocessingInk" xmlns:wne="http://schemas.microsoft.com/office/word/2006/wordml" xmlns:wps="http://schemas.microsoft.com/office/word/2010/wordprocessingShape" mc:Ignorable="w14 w15 wp14">
   <w:abstractNum w:abstractNumId="0">
     <w:nsid w:val="1B096DDB"/>
     <w:multiLevelType w:val="hybridMultilevel"/>
@@ -1539,6 +1834,119 @@
     </w:lvl>
   </w:abstractNum>
   <w:abstractNum w:abstractNumId="2">
+    <w:nsid w:val="3C6413FF"/>
+    <w:multiLevelType w:val="hybridMultilevel"/>
+    <w:tmpl w:val="8AFC6C1E"/>
+    <w:lvl w:ilvl="0" w:tplc="04090001">
+      <w:start w:val="1"/>
+      <w:numFmt w:val="bullet"/>
+      <w:lvlText w:val=""/>
+      <w:lvlJc w:val="left"/>
+      <w:pPr>
+        <w:ind w:left="144" w:hanging="360"/>
+      </w:pPr>
+      <w:rPr>
+        <w:rFonts w:ascii="Symbol" w:hAnsi="Symbol" w:hint="default"/>
+      </w:rPr>
+    </w:lvl>
+    <w:lvl w:ilvl="1" w:tplc="04090003" w:tentative="1">
+      <w:start w:val="1"/>
+      <w:numFmt w:val="bullet"/>
+      <w:lvlText w:val="o"/>
+      <w:lvlJc w:val="left"/>
+      <w:pPr>
+        <w:ind w:left="864" w:hanging="360"/>
+      </w:pPr>
+      <w:rPr>
+        <w:rFonts w:ascii="Courier New" w:hAnsi="Courier New" w:cs="Courier New" w:hint="default"/>
+      </w:rPr>
+    </w:lvl>
+    <w:lvl w:ilvl="2" w:tplc="04090005" w:tentative="1">
+      <w:start w:val="1"/>
+      <w:numFmt w:val="bullet"/>
+      <w:lvlText w:val=""/>
+      <w:lvlJc w:val="left"/>
+      <w:pPr>
+        <w:ind w:left="1584" w:hanging="360"/>
+      </w:pPr>
+      <w:rPr>
+        <w:rFonts w:ascii="Wingdings" w:hAnsi="Wingdings" w:hint="default"/>
+      </w:rPr>
+    </w:lvl>
+    <w:lvl w:ilvl="3" w:tplc="04090001" w:tentative="1">
+      <w:start w:val="1"/>
+      <w:numFmt w:val="bullet"/>
+      <w:lvlText w:val=""/>
+      <w:lvlJc w:val="left"/>
+      <w:pPr>
+        <w:ind w:left="2304" w:hanging="360"/>
+      </w:pPr>
+      <w:rPr>
+        <w:rFonts w:ascii="Symbol" w:hAnsi="Symbol" w:hint="default"/>
+      </w:rPr>
+    </w:lvl>
+    <w:lvl w:ilvl="4" w:tplc="04090003" w:tentative="1">
+      <w:start w:val="1"/>
+      <w:numFmt w:val="bullet"/>
+      <w:lvlText w:val="o"/>
+      <w:lvlJc w:val="left"/>
+      <w:pPr>
+        <w:ind w:left="3024" w:hanging="360"/>
+      </w:pPr>
+      <w:rPr>
+        <w:rFonts w:ascii="Courier New" w:hAnsi="Courier New" w:cs="Courier New" w:hint="default"/>
+      </w:rPr>
+    </w:lvl>
+    <w:lvl w:ilvl="5" w:tplc="04090005" w:tentative="1">
+      <w:start w:val="1"/>
+      <w:numFmt w:val="bullet"/>
+      <w:lvlText w:val=""/>
+      <w:lvlJc w:val="left"/>
+      <w:pPr>
+        <w:ind w:left="3744" w:hanging="360"/>
+      </w:pPr>
+      <w:rPr>
+        <w:rFonts w:ascii="Wingdings" w:hAnsi="Wingdings" w:hint="default"/>
+      </w:rPr>
+    </w:lvl>
+    <w:lvl w:ilvl="6" w:tplc="04090001" w:tentative="1">
+      <w:start w:val="1"/>
+      <w:numFmt w:val="bullet"/>
+      <w:lvlText w:val=""/>
+      <w:lvlJc w:val="left"/>
+      <w:pPr>
+        <w:ind w:left="4464" w:hanging="360"/>
+      </w:pPr>
+      <w:rPr>
+        <w:rFonts w:ascii="Symbol" w:hAnsi="Symbol" w:hint="default"/>
+      </w:rPr>
+    </w:lvl>
+    <w:lvl w:ilvl="7" w:tplc="04090003" w:tentative="1">
+      <w:start w:val="1"/>
+      <w:numFmt w:val="bullet"/>
+      <w:lvlText w:val="o"/>
+      <w:lvlJc w:val="left"/>
+      <w:pPr>
+        <w:ind w:left="5184" w:hanging="360"/>
+      </w:pPr>
+      <w:rPr>
+        <w:rFonts w:ascii="Courier New" w:hAnsi="Courier New" w:cs="Courier New" w:hint="default"/>
+      </w:rPr>
+    </w:lvl>
+    <w:lvl w:ilvl="8" w:tplc="04090005" w:tentative="1">
+      <w:start w:val="1"/>
+      <w:numFmt w:val="bullet"/>
+      <w:lvlText w:val=""/>
+      <w:lvlJc w:val="left"/>
+      <w:pPr>
+        <w:ind w:left="5904" w:hanging="360"/>
+      </w:pPr>
+      <w:rPr>
+        <w:rFonts w:ascii="Wingdings" w:hAnsi="Wingdings" w:hint="default"/>
+      </w:rPr>
+    </w:lvl>
+  </w:abstractNum>
+  <w:abstractNum w:abstractNumId="3">
     <w:nsid w:val="43E0180D"/>
     <w:multiLevelType w:val="hybridMultilevel"/>
     <w:tmpl w:val="AB7E7B10"/>
@@ -1651,7 +2059,120 @@
       </w:rPr>
     </w:lvl>
   </w:abstractNum>
-  <w:abstractNum w:abstractNumId="3">
+  <w:abstractNum w:abstractNumId="4">
+    <w:nsid w:val="4E8B78C7"/>
+    <w:multiLevelType w:val="hybridMultilevel"/>
+    <w:tmpl w:val="743A7942"/>
+    <w:lvl w:ilvl="0" w:tplc="04090001">
+      <w:start w:val="1"/>
+      <w:numFmt w:val="bullet"/>
+      <w:lvlText w:val=""/>
+      <w:lvlJc w:val="left"/>
+      <w:pPr>
+        <w:ind w:left="144" w:hanging="360"/>
+      </w:pPr>
+      <w:rPr>
+        <w:rFonts w:ascii="Symbol" w:hAnsi="Symbol" w:hint="default"/>
+      </w:rPr>
+    </w:lvl>
+    <w:lvl w:ilvl="1" w:tplc="04090003" w:tentative="1">
+      <w:start w:val="1"/>
+      <w:numFmt w:val="bullet"/>
+      <w:lvlText w:val="o"/>
+      <w:lvlJc w:val="left"/>
+      <w:pPr>
+        <w:ind w:left="864" w:hanging="360"/>
+      </w:pPr>
+      <w:rPr>
+        <w:rFonts w:ascii="Courier New" w:hAnsi="Courier New" w:cs="Courier New" w:hint="default"/>
+      </w:rPr>
+    </w:lvl>
+    <w:lvl w:ilvl="2" w:tplc="04090005" w:tentative="1">
+      <w:start w:val="1"/>
+      <w:numFmt w:val="bullet"/>
+      <w:lvlText w:val=""/>
+      <w:lvlJc w:val="left"/>
+      <w:pPr>
+        <w:ind w:left="1584" w:hanging="360"/>
+      </w:pPr>
+      <w:rPr>
+        <w:rFonts w:ascii="Wingdings" w:hAnsi="Wingdings" w:hint="default"/>
+      </w:rPr>
+    </w:lvl>
+    <w:lvl w:ilvl="3" w:tplc="04090001" w:tentative="1">
+      <w:start w:val="1"/>
+      <w:numFmt w:val="bullet"/>
+      <w:lvlText w:val=""/>
+      <w:lvlJc w:val="left"/>
+      <w:pPr>
+        <w:ind w:left="2304" w:hanging="360"/>
+      </w:pPr>
+      <w:rPr>
+        <w:rFonts w:ascii="Symbol" w:hAnsi="Symbol" w:hint="default"/>
+      </w:rPr>
+    </w:lvl>
+    <w:lvl w:ilvl="4" w:tplc="04090003" w:tentative="1">
+      <w:start w:val="1"/>
+      <w:numFmt w:val="bullet"/>
+      <w:lvlText w:val="o"/>
+      <w:lvlJc w:val="left"/>
+      <w:pPr>
+        <w:ind w:left="3024" w:hanging="360"/>
+      </w:pPr>
+      <w:rPr>
+        <w:rFonts w:ascii="Courier New" w:hAnsi="Courier New" w:cs="Courier New" w:hint="default"/>
+      </w:rPr>
+    </w:lvl>
+    <w:lvl w:ilvl="5" w:tplc="04090005" w:tentative="1">
+      <w:start w:val="1"/>
+      <w:numFmt w:val="bullet"/>
+      <w:lvlText w:val=""/>
+      <w:lvlJc w:val="left"/>
+      <w:pPr>
+        <w:ind w:left="3744" w:hanging="360"/>
+      </w:pPr>
+      <w:rPr>
+        <w:rFonts w:ascii="Wingdings" w:hAnsi="Wingdings" w:hint="default"/>
+      </w:rPr>
+    </w:lvl>
+    <w:lvl w:ilvl="6" w:tplc="04090001" w:tentative="1">
+      <w:start w:val="1"/>
+      <w:numFmt w:val="bullet"/>
+      <w:lvlText w:val=""/>
+      <w:lvlJc w:val="left"/>
+      <w:pPr>
+        <w:ind w:left="4464" w:hanging="360"/>
+      </w:pPr>
+      <w:rPr>
+        <w:rFonts w:ascii="Symbol" w:hAnsi="Symbol" w:hint="default"/>
+      </w:rPr>
+    </w:lvl>
+    <w:lvl w:ilvl="7" w:tplc="04090003" w:tentative="1">
+      <w:start w:val="1"/>
+      <w:numFmt w:val="bullet"/>
+      <w:lvlText w:val="o"/>
+      <w:lvlJc w:val="left"/>
+      <w:pPr>
+        <w:ind w:left="5184" w:hanging="360"/>
+      </w:pPr>
+      <w:rPr>
+        <w:rFonts w:ascii="Courier New" w:hAnsi="Courier New" w:cs="Courier New" w:hint="default"/>
+      </w:rPr>
+    </w:lvl>
+    <w:lvl w:ilvl="8" w:tplc="04090005" w:tentative="1">
+      <w:start w:val="1"/>
+      <w:numFmt w:val="bullet"/>
+      <w:lvlText w:val=""/>
+      <w:lvlJc w:val="left"/>
+      <w:pPr>
+        <w:ind w:left="5904" w:hanging="360"/>
+      </w:pPr>
+      <w:rPr>
+        <w:rFonts w:ascii="Wingdings" w:hAnsi="Wingdings" w:hint="default"/>
+      </w:rPr>
+    </w:lvl>
+  </w:abstractNum>
+  <w:abstractNum w:abstractNumId="5">
     <w:nsid w:val="528D29F2"/>
     <w:multiLevelType w:val="hybridMultilevel"/>
     <w:tmpl w:val="A872A74C"/>
@@ -1764,7 +2285,120 @@
       </w:rPr>
     </w:lvl>
   </w:abstractNum>
-  <w:abstractNum w:abstractNumId="4">
+  <w:abstractNum w:abstractNumId="6">
+    <w:nsid w:val="57D97120"/>
+    <w:multiLevelType w:val="hybridMultilevel"/>
+    <w:tmpl w:val="38C8B58E"/>
+    <w:lvl w:ilvl="0" w:tplc="04090001">
+      <w:start w:val="1"/>
+      <w:numFmt w:val="bullet"/>
+      <w:lvlText w:val=""/>
+      <w:lvlJc w:val="left"/>
+      <w:pPr>
+        <w:ind w:left="144" w:hanging="360"/>
+      </w:pPr>
+      <w:rPr>
+        <w:rFonts w:ascii="Symbol" w:hAnsi="Symbol" w:hint="default"/>
+      </w:rPr>
+    </w:lvl>
+    <w:lvl w:ilvl="1" w:tplc="04090003" w:tentative="1">
+      <w:start w:val="1"/>
+      <w:numFmt w:val="bullet"/>
+      <w:lvlText w:val="o"/>
+      <w:lvlJc w:val="left"/>
+      <w:pPr>
+        <w:ind w:left="864" w:hanging="360"/>
+      </w:pPr>
+      <w:rPr>
+        <w:rFonts w:ascii="Courier New" w:hAnsi="Courier New" w:cs="Courier New" w:hint="default"/>
+      </w:rPr>
+    </w:lvl>
+    <w:lvl w:ilvl="2" w:tplc="04090005" w:tentative="1">
+      <w:start w:val="1"/>
+      <w:numFmt w:val="bullet"/>
+      <w:lvlText w:val=""/>
+      <w:lvlJc w:val="left"/>
+      <w:pPr>
+        <w:ind w:left="1584" w:hanging="360"/>
+      </w:pPr>
+      <w:rPr>
+        <w:rFonts w:ascii="Wingdings" w:hAnsi="Wingdings" w:hint="default"/>
+      </w:rPr>
+    </w:lvl>
+    <w:lvl w:ilvl="3" w:tplc="04090001" w:tentative="1">
+      <w:start w:val="1"/>
+      <w:numFmt w:val="bullet"/>
+      <w:lvlText w:val=""/>
+      <w:lvlJc w:val="left"/>
+      <w:pPr>
+        <w:ind w:left="2304" w:hanging="360"/>
+      </w:pPr>
+      <w:rPr>
+        <w:rFonts w:ascii="Symbol" w:hAnsi="Symbol" w:hint="default"/>
+      </w:rPr>
+    </w:lvl>
+    <w:lvl w:ilvl="4" w:tplc="04090003" w:tentative="1">
+      <w:start w:val="1"/>
+      <w:numFmt w:val="bullet"/>
+      <w:lvlText w:val="o"/>
+      <w:lvlJc w:val="left"/>
+      <w:pPr>
+        <w:ind w:left="3024" w:hanging="360"/>
+      </w:pPr>
+      <w:rPr>
+        <w:rFonts w:ascii="Courier New" w:hAnsi="Courier New" w:cs="Courier New" w:hint="default"/>
+      </w:rPr>
+    </w:lvl>
+    <w:lvl w:ilvl="5" w:tplc="04090005" w:tentative="1">
+      <w:start w:val="1"/>
+      <w:numFmt w:val="bullet"/>
+      <w:lvlText w:val=""/>
+      <w:lvlJc w:val="left"/>
+      <w:pPr>
+        <w:ind w:left="3744" w:hanging="360"/>
+      </w:pPr>
+      <w:rPr>
+        <w:rFonts w:ascii="Wingdings" w:hAnsi="Wingdings" w:hint="default"/>
+      </w:rPr>
+    </w:lvl>
+    <w:lvl w:ilvl="6" w:tplc="04090001" w:tentative="1">
+      <w:start w:val="1"/>
+      <w:numFmt w:val="bullet"/>
+      <w:lvlText w:val=""/>
+      <w:lvlJc w:val="left"/>
+      <w:pPr>
+        <w:ind w:left="4464" w:hanging="360"/>
+      </w:pPr>
+      <w:rPr>
+        <w:rFonts w:ascii="Symbol" w:hAnsi="Symbol" w:hint="default"/>
+      </w:rPr>
+    </w:lvl>
+    <w:lvl w:ilvl="7" w:tplc="04090003" w:tentative="1">
+      <w:start w:val="1"/>
+      <w:numFmt w:val="bullet"/>
+      <w:lvlText w:val="o"/>
+      <w:lvlJc w:val="left"/>
+      <w:pPr>
+        <w:ind w:left="5184" w:hanging="360"/>
+      </w:pPr>
+      <w:rPr>
+        <w:rFonts w:ascii="Courier New" w:hAnsi="Courier New" w:cs="Courier New" w:hint="default"/>
+      </w:rPr>
+    </w:lvl>
+    <w:lvl w:ilvl="8" w:tplc="04090005" w:tentative="1">
+      <w:start w:val="1"/>
+      <w:numFmt w:val="bullet"/>
+      <w:lvlText w:val=""/>
+      <w:lvlJc w:val="left"/>
+      <w:pPr>
+        <w:ind w:left="5904" w:hanging="360"/>
+      </w:pPr>
+      <w:rPr>
+        <w:rFonts w:ascii="Wingdings" w:hAnsi="Wingdings" w:hint="default"/>
+      </w:rPr>
+    </w:lvl>
+  </w:abstractNum>
+  <w:abstractNum w:abstractNumId="7">
     <w:nsid w:val="642F26BD"/>
     <w:multiLevelType w:val="hybridMultilevel"/>
     <w:tmpl w:val="BE94E05A"/>
@@ -1884,19 +2518,28 @@
     <w:abstractNumId w:val="0"/>
   </w:num>
   <w:num w:numId="3">
+    <w:abstractNumId w:val="5"/>
+  </w:num>
+  <w:num w:numId="4">
     <w:abstractNumId w:val="3"/>
   </w:num>
-  <w:num w:numId="4">
+  <w:num w:numId="5">
+    <w:abstractNumId w:val="7"/>
+  </w:num>
+  <w:num w:numId="6">
     <w:abstractNumId w:val="2"/>
   </w:num>
-  <w:num w:numId="5">
+  <w:num w:numId="7">
+    <w:abstractNumId w:val="6"/>
+  </w:num>
+  <w:num w:numId="8">
     <w:abstractNumId w:val="4"/>
   </w:num>
 </w:numbering>
 </file>
 
 <file path=word/styles.xml><?xml version="1.0" encoding="utf-8"?>
-<w:styles xmlns:r="http://schemas.openxmlformats.org/officeDocument/2006/relationships" xmlns:w="http://schemas.openxmlformats.org/wordprocessingml/2006/main">
+<w:styles xmlns:mc="http://schemas.openxmlformats.org/markup-compatibility/2006" xmlns:r="http://schemas.openxmlformats.org/officeDocument/2006/relationships" xmlns:w="http://schemas.openxmlformats.org/wordprocessingml/2006/main" xmlns:w14="http://schemas.microsoft.com/office/word/2010/wordml" xmlns:w15="http://schemas.microsoft.com/office/word/2012/wordml" mc:Ignorable="w14 w15">
   <w:docDefaults>
     <w:rPrDefault>
       <w:rPr>
@@ -1913,144 +2556,378 @@
       </w:pPr>
     </w:pPrDefault>
   </w:docDefaults>
-  <w:latentStyles w:defLockedState="0" w:defUIPriority="99" w:defSemiHidden="1" w:defUnhideWhenUsed="1" w:defQFormat="0" w:count="267">
-    <w:lsdException w:name="Normal" w:semiHidden="0" w:uiPriority="0" w:unhideWhenUsed="0" w:qFormat="1"/>
-    <w:lsdException w:name="heading 1" w:semiHidden="0" w:uiPriority="9" w:unhideWhenUsed="0" w:qFormat="1"/>
-    <w:lsdException w:name="heading 2" w:uiPriority="9" w:qFormat="1"/>
-    <w:lsdException w:name="heading 3" w:uiPriority="9" w:qFormat="1"/>
-    <w:lsdException w:name="heading 4" w:uiPriority="9" w:qFormat="1"/>
-    <w:lsdException w:name="heading 5" w:uiPriority="9" w:qFormat="1"/>
-    <w:lsdException w:name="heading 6" w:uiPriority="9" w:qFormat="1"/>
-    <w:lsdException w:name="heading 7" w:uiPriority="9" w:qFormat="1"/>
-    <w:lsdException w:name="heading 8" w:uiPriority="9" w:qFormat="1"/>
-    <w:lsdException w:name="heading 9" w:uiPriority="9" w:qFormat="1"/>
-    <w:lsdException w:name="toc 1" w:uiPriority="39"/>
-    <w:lsdException w:name="toc 2" w:uiPriority="39"/>
-    <w:lsdException w:name="toc 3" w:uiPriority="39"/>
-    <w:lsdException w:name="toc 4" w:uiPriority="39"/>
-    <w:lsdException w:name="toc 5" w:uiPriority="39"/>
-    <w:lsdException w:name="toc 6" w:uiPriority="39"/>
-    <w:lsdException w:name="toc 7" w:uiPriority="39"/>
-    <w:lsdException w:name="toc 8" w:uiPriority="39"/>
-    <w:lsdException w:name="toc 9" w:uiPriority="39"/>
-    <w:lsdException w:name="caption" w:uiPriority="35" w:qFormat="1"/>
-    <w:lsdException w:name="Title" w:semiHidden="0" w:uiPriority="10" w:unhideWhenUsed="0" w:qFormat="1"/>
-    <w:lsdException w:name="Default Paragraph Font" w:uiPriority="1"/>
-    <w:lsdException w:name="Subtitle" w:semiHidden="0" w:uiPriority="11" w:unhideWhenUsed="0" w:qFormat="1"/>
-    <w:lsdException w:name="Strong" w:semiHidden="0" w:uiPriority="22" w:unhideWhenUsed="0" w:qFormat="1"/>
-    <w:lsdException w:name="Emphasis" w:semiHidden="0" w:uiPriority="20" w:unhideWhenUsed="0" w:qFormat="1"/>
-    <w:lsdException w:name="Table Grid" w:semiHidden="0" w:uiPriority="59" w:unhideWhenUsed="0"/>
-    <w:lsdException w:name="Placeholder Text" w:unhideWhenUsed="0"/>
-    <w:lsdException w:name="No Spacing" w:semiHidden="0" w:uiPriority="1" w:unhideWhenUsed="0" w:qFormat="1"/>
-    <w:lsdException w:name="Light Shading" w:semiHidden="0" w:uiPriority="60" w:unhideWhenUsed="0"/>
-    <w:lsdException w:name="Light List" w:semiHidden="0" w:uiPriority="61" w:unhideWhenUsed="0"/>
-    <w:lsdException w:name="Light Grid" w:semiHidden="0" w:uiPriority="62" w:unhideWhenUsed="0"/>
-    <w:lsdException w:name="Medium Shading 1" w:semiHidden="0" w:uiPriority="63" w:unhideWhenUsed="0"/>
-    <w:lsdException w:name="Medium Shading 2" w:semiHidden="0" w:uiPriority="64" w:unhideWhenUsed="0"/>
-    <w:lsdException w:name="Medium List 1" w:semiHidden="0" w:uiPriority="65" w:unhideWhenUsed="0"/>
-    <w:lsdException w:name="Medium List 2" w:semiHidden="0" w:uiPriority="66" w:unhideWhenUsed="0"/>
-    <w:lsdException w:name="Medium Grid 1" w:semiHidden="0" w:uiPriority="67" w:unhideWhenUsed="0"/>
-    <w:lsdException w:name="Medium Grid 2" w:semiHidden="0" w:uiPriority="68" w:unhideWhenUsed="0"/>
-    <w:lsdException w:name="Medium Grid 3" w:semiHidden="0" w:uiPriority="69" w:unhideWhenUsed="0"/>
-    <w:lsdException w:name="Dark List" w:semiHidden="0" w:uiPriority="70" w:unhideWhenUsed="0"/>
-    <w:lsdException w:name="Colorful Shading" w:semiHidden="0" w:uiPriority="71" w:unhideWhenUsed="0"/>
-    <w:lsdException w:name="Colorful List" w:semiHidden="0" w:uiPriority="72" w:unhideWhenUsed="0"/>
-    <w:lsdException w:name="Colorful Grid" w:semiHidden="0" w:uiPriority="73" w:unhideWhenUsed="0"/>
-    <w:lsdException w:name="Light Shading Accent 1" w:semiHidden="0" w:uiPriority="60" w:unhideWhenUsed="0"/>
-    <w:lsdException w:name="Light List Accent 1" w:semiHidden="0" w:uiPriority="61" w:unhideWhenUsed="0"/>
-    <w:lsdException w:name="Light Grid Accent 1" w:semiHidden="0" w:uiPriority="62" w:unhideWhenUsed="0"/>
-    <w:lsdException w:name="Medium Shading 1 Accent 1" w:semiHidden="0" w:uiPriority="63" w:unhideWhenUsed="0"/>
-    <w:lsdException w:name="Medium Shading 2 Accent 1" w:semiHidden="0" w:uiPriority="64" w:unhideWhenUsed="0"/>
-    <w:lsdException w:name="Medium List 1 Accent 1" w:semiHidden="0" w:uiPriority="65" w:unhideWhenUsed="0"/>
-    <w:lsdException w:name="Revision" w:unhideWhenUsed="0"/>
-    <w:lsdException w:name="List Paragraph" w:semiHidden="0" w:uiPriority="34" w:unhideWhenUsed="0" w:qFormat="1"/>
-    <w:lsdException w:name="Quote" w:semiHidden="0" w:uiPriority="29" w:unhideWhenUsed="0" w:qFormat="1"/>
-    <w:lsdException w:name="Intense Quote" w:semiHidden="0" w:uiPriority="30" w:unhideWhenUsed="0" w:qFormat="1"/>
-    <w:lsdException w:name="Medium List 2 Accent 1" w:semiHidden="0" w:uiPriority="66" w:unhideWhenUsed="0"/>
-    <w:lsdException w:name="Medium Grid 1 Accent 1" w:semiHidden="0" w:uiPriority="67" w:unhideWhenUsed="0"/>
-    <w:lsdException w:name="Medium Grid 2 Accent 1" w:semiHidden="0" w:uiPriority="68" w:unhideWhenUsed="0"/>
-    <w:lsdException w:name="Medium Grid 3 Accent 1" w:semiHidden="0" w:uiPriority="69" w:unhideWhenUsed="0"/>
-    <w:lsdException w:name="Dark List Accent 1" w:semiHidden="0" w:uiPriority="70" w:unhideWhenUsed="0"/>
-    <w:lsdException w:name="Colorful Shading Accent 1" w:semiHidden="0" w:uiPriority="71" w:unhideWhenUsed="0"/>
-    <w:lsdException w:name="Colorful List Accent 1" w:semiHidden="0" w:uiPriority="72" w:unhideWhenUsed="0"/>
-    <w:lsdException w:name="Colorful Grid Accent 1" w:semiHidden="0" w:uiPriority="73" w:unhideWhenUsed="0"/>
-    <w:lsdException w:name="Light Shading Accent 2" w:semiHidden="0" w:uiPriority="60" w:unhideWhenUsed="0"/>
-    <w:lsdException w:name="Light List Accent 2" w:semiHidden="0" w:uiPriority="61" w:unhideWhenUsed="0"/>
-    <w:lsdException w:name="Light Grid Accent 2" w:semiHidden="0" w:uiPriority="62" w:unhideWhenUsed="0"/>
-    <w:lsdException w:name="Medium Shading 1 Accent 2" w:semiHidden="0" w:uiPriority="63" w:unhideWhenUsed="0"/>
-    <w:lsdException w:name="Medium Shading 2 Accent 2" w:semiHidden="0" w:uiPriority="64" w:unhideWhenUsed="0"/>
-    <w:lsdException w:name="Medium List 1 Accent 2" w:semiHidden="0" w:uiPriority="65" w:unhideWhenUsed="0"/>
-    <w:lsdException w:name="Medium List 2 Accent 2" w:semiHidden="0" w:uiPriority="66" w:unhideWhenUsed="0"/>
-    <w:lsdException w:name="Medium Grid 1 Accent 2" w:semiHidden="0" w:uiPriority="67" w:unhideWhenUsed="0"/>
-    <w:lsdException w:name="Medium Grid 2 Accent 2" w:semiHidden="0" w:uiPriority="68" w:unhideWhenUsed="0"/>
-    <w:lsdException w:name="Medium Grid 3 Accent 2" w:semiHidden="0" w:uiPriority="69" w:unhideWhenUsed="0"/>
-    <w:lsdException w:name="Dark List Accent 2" w:semiHidden="0" w:uiPriority="70" w:unhideWhenUsed="0"/>
-    <w:lsdException w:name="Colorful Shading Accent 2" w:semiHidden="0" w:uiPriority="71" w:unhideWhenUsed="0"/>
-    <w:lsdException w:name="Colorful List Accent 2" w:semiHidden="0" w:uiPriority="72" w:unhideWhenUsed="0"/>
-    <w:lsdException w:name="Colorful Grid Accent 2" w:semiHidden="0" w:uiPriority="73" w:unhideWhenUsed="0"/>
-    <w:lsdException w:name="Light Shading Accent 3" w:semiHidden="0" w:uiPriority="60" w:unhideWhenUsed="0"/>
-    <w:lsdException w:name="Light List Accent 3" w:semiHidden="0" w:uiPriority="61" w:unhideWhenUsed="0"/>
-    <w:lsdException w:name="Light Grid Accent 3" w:semiHidden="0" w:uiPriority="62" w:unhideWhenUsed="0"/>
-    <w:lsdException w:name="Medium Shading 1 Accent 3" w:semiHidden="0" w:uiPriority="63" w:unhideWhenUsed="0"/>
-    <w:lsdException w:name="Medium Shading 2 Accent 3" w:semiHidden="0" w:uiPriority="64" w:unhideWhenUsed="0"/>
-    <w:lsdException w:name="Medium List 1 Accent 3" w:semiHidden="0" w:uiPriority="65" w:unhideWhenUsed="0"/>
-    <w:lsdException w:name="Medium List 2 Accent 3" w:semiHidden="0" w:uiPriority="66" w:unhideWhenUsed="0"/>
-    <w:lsdException w:name="Medium Grid 1 Accent 3" w:semiHidden="0" w:uiPriority="67" w:unhideWhenUsed="0"/>
-    <w:lsdException w:name="Medium Grid 2 Accent 3" w:semiHidden="0" w:uiPriority="68" w:unhideWhenUsed="0"/>
-    <w:lsdException w:name="Medium Grid 3 Accent 3" w:semiHidden="0" w:uiPriority="69" w:unhideWhenUsed="0"/>
-    <w:lsdException w:name="Dark List Accent 3" w:semiHidden="0" w:uiPriority="70" w:unhideWhenUsed="0"/>
-    <w:lsdException w:name="Colorful Shading Accent 3" w:semiHidden="0" w:uiPriority="71" w:unhideWhenUsed="0"/>
-    <w:lsdException w:name="Colorful List Accent 3" w:semiHidden="0" w:uiPriority="72" w:unhideWhenUsed="0"/>
-    <w:lsdException w:name="Colorful Grid Accent 3" w:semiHidden="0" w:uiPriority="73" w:unhideWhenUsed="0"/>
-    <w:lsdException w:name="Light Shading Accent 4" w:semiHidden="0" w:uiPriority="60" w:unhideWhenUsed="0"/>
-    <w:lsdException w:name="Light List Accent 4" w:semiHidden="0" w:uiPriority="61" w:unhideWhenUsed="0"/>
-    <w:lsdException w:name="Light Grid Accent 4" w:semiHidden="0" w:uiPriority="62" w:unhideWhenUsed="0"/>
-    <w:lsdException w:name="Medium Shading 1 Accent 4" w:semiHidden="0" w:uiPriority="63" w:unhideWhenUsed="0"/>
-    <w:lsdException w:name="Medium Shading 2 Accent 4" w:semiHidden="0" w:uiPriority="64" w:unhideWhenUsed="0"/>
-    <w:lsdException w:name="Medium List 1 Accent 4" w:semiHidden="0" w:uiPriority="65" w:unhideWhenUsed="0"/>
-    <w:lsdException w:name="Medium List 2 Accent 4" w:semiHidden="0" w:uiPriority="66" w:unhideWhenUsed="0"/>
-    <w:lsdException w:name="Medium Grid 1 Accent 4" w:semiHidden="0" w:uiPriority="67" w:unhideWhenUsed="0"/>
-    <w:lsdException w:name="Medium Grid 2 Accent 4" w:semiHidden="0" w:uiPriority="68" w:unhideWhenUsed="0"/>
-    <w:lsdException w:name="Medium Grid 3 Accent 4" w:semiHidden="0" w:uiPriority="69" w:unhideWhenUsed="0"/>
-    <w:lsdException w:name="Dark List Accent 4" w:semiHidden="0" w:uiPriority="70" w:unhideWhenUsed="0"/>
-    <w:lsdException w:name="Colorful Shading Accent 4" w:semiHidden="0" w:uiPriority="71" w:unhideWhenUsed="0"/>
-    <w:lsdException w:name="Colorful List Accent 4" w:semiHidden="0" w:uiPriority="72" w:unhideWhenUsed="0"/>
-    <w:lsdException w:name="Colorful Grid Accent 4" w:semiHidden="0" w:uiPriority="73" w:unhideWhenUsed="0"/>
-    <w:lsdException w:name="Light Shading Accent 5" w:semiHidden="0" w:uiPriority="60" w:unhideWhenUsed="0"/>
-    <w:lsdException w:name="Light List Accent 5" w:semiHidden="0" w:uiPriority="61" w:unhideWhenUsed="0"/>
-    <w:lsdException w:name="Light Grid Accent 5" w:semiHidden="0" w:uiPriority="62" w:unhideWhenUsed="0"/>
-    <w:lsdException w:name="Medium Shading 1 Accent 5" w:semiHidden="0" w:uiPriority="63" w:unhideWhenUsed="0"/>
-    <w:lsdException w:name="Medium Shading 2 Accent 5" w:semiHidden="0" w:uiPriority="64" w:unhideWhenUsed="0"/>
-    <w:lsdException w:name="Medium List 1 Accent 5" w:semiHidden="0" w:uiPriority="65" w:unhideWhenUsed="0"/>
-    <w:lsdException w:name="Medium List 2 Accent 5" w:semiHidden="0" w:uiPriority="66" w:unhideWhenUsed="0"/>
-    <w:lsdException w:name="Medium Grid 1 Accent 5" w:semiHidden="0" w:uiPriority="67" w:unhideWhenUsed="0"/>
-    <w:lsdException w:name="Medium Grid 2 Accent 5" w:semiHidden="0" w:uiPriority="68" w:unhideWhenUsed="0"/>
-    <w:lsdException w:name="Medium Grid 3 Accent 5" w:semiHidden="0" w:uiPriority="69" w:unhideWhenUsed="0"/>
-    <w:lsdException w:name="Dark List Accent 5" w:semiHidden="0" w:uiPriority="70" w:unhideWhenUsed="0"/>
-    <w:lsdException w:name="Colorful Shading Accent 5" w:semiHidden="0" w:uiPriority="71" w:unhideWhenUsed="0"/>
-    <w:lsdException w:name="Colorful List Accent 5" w:semiHidden="0" w:uiPriority="72" w:unhideWhenUsed="0"/>
-    <w:lsdException w:name="Colorful Grid Accent 5" w:semiHidden="0" w:uiPriority="73" w:unhideWhenUsed="0"/>
-    <w:lsdException w:name="Light Shading Accent 6" w:semiHidden="0" w:uiPriority="60" w:unhideWhenUsed="0"/>
-    <w:lsdException w:name="Light List Accent 6" w:semiHidden="0" w:uiPriority="61" w:unhideWhenUsed="0"/>
-    <w:lsdException w:name="Light Grid Accent 6" w:semiHidden="0" w:uiPriority="62" w:unhideWhenUsed="0"/>
-    <w:lsdException w:name="Medium Shading 1 Accent 6" w:semiHidden="0" w:uiPriority="63" w:unhideWhenUsed="0"/>
-    <w:lsdException w:name="Medium Shading 2 Accent 6" w:semiHidden="0" w:uiPriority="64" w:unhideWhenUsed="0"/>
-    <w:lsdException w:name="Medium List 1 Accent 6" w:semiHidden="0" w:uiPriority="65" w:unhideWhenUsed="0"/>
-    <w:lsdException w:name="Medium List 2 Accent 6" w:semiHidden="0" w:uiPriority="66" w:unhideWhenUsed="0"/>
-    <w:lsdException w:name="Medium Grid 1 Accent 6" w:semiHidden="0" w:uiPriority="67" w:unhideWhenUsed="0"/>
-    <w:lsdException w:name="Medium Grid 2 Accent 6" w:semiHidden="0" w:uiPriority="68" w:unhideWhenUsed="0"/>
-    <w:lsdException w:name="Medium Grid 3 Accent 6" w:semiHidden="0" w:uiPriority="69" w:unhideWhenUsed="0"/>
-    <w:lsdException w:name="Dark List Accent 6" w:semiHidden="0" w:uiPriority="70" w:unhideWhenUsed="0"/>
-    <w:lsdException w:name="Colorful Shading Accent 6" w:semiHidden="0" w:uiPriority="71" w:unhideWhenUsed="0"/>
-    <w:lsdException w:name="Colorful List Accent 6" w:semiHidden="0" w:uiPriority="72" w:unhideWhenUsed="0"/>
-    <w:lsdException w:name="Colorful Grid Accent 6" w:semiHidden="0" w:uiPriority="73" w:unhideWhenUsed="0"/>
-    <w:lsdException w:name="Subtle Emphasis" w:semiHidden="0" w:uiPriority="19" w:unhideWhenUsed="0" w:qFormat="1"/>
-    <w:lsdException w:name="Intense Emphasis" w:semiHidden="0" w:uiPriority="21" w:unhideWhenUsed="0" w:qFormat="1"/>
-    <w:lsdException w:name="Subtle Reference" w:semiHidden="0" w:uiPriority="31" w:unhideWhenUsed="0" w:qFormat="1"/>
-    <w:lsdException w:name="Intense Reference" w:semiHidden="0" w:uiPriority="32" w:unhideWhenUsed="0" w:qFormat="1"/>
-    <w:lsdException w:name="Book Title" w:semiHidden="0" w:uiPriority="33" w:unhideWhenUsed="0" w:qFormat="1"/>
-    <w:lsdException w:name="Bibliography" w:uiPriority="37"/>
-    <w:lsdException w:name="TOC Heading" w:uiPriority="39" w:qFormat="1"/>
+  <w:latentStyles w:defLockedState="0" w:defUIPriority="99" w:defSemiHidden="0" w:defUnhideWhenUsed="0" w:defQFormat="0" w:count="371">
+    <w:lsdException w:name="Normal" w:uiPriority="0" w:qFormat="1"/>
+    <w:lsdException w:name="heading 1" w:uiPriority="9" w:qFormat="1"/>
+    <w:lsdException w:name="heading 2" w:semiHidden="1" w:uiPriority="9" w:unhideWhenUsed="1" w:qFormat="1"/>
+    <w:lsdException w:name="heading 3" w:semiHidden="1" w:uiPriority="9" w:unhideWhenUsed="1" w:qFormat="1"/>
+    <w:lsdException w:name="heading 4" w:semiHidden="1" w:uiPriority="9" w:unhideWhenUsed="1" w:qFormat="1"/>
+    <w:lsdException w:name="heading 5" w:semiHidden="1" w:uiPriority="9" w:unhideWhenUsed="1" w:qFormat="1"/>
+    <w:lsdException w:name="heading 6" w:semiHidden="1" w:uiPriority="9" w:unhideWhenUsed="1" w:qFormat="1"/>
+    <w:lsdException w:name="heading 7" w:semiHidden="1" w:uiPriority="9" w:unhideWhenUsed="1" w:qFormat="1"/>
+    <w:lsdException w:name="heading 8" w:semiHidden="1" w:uiPriority="9" w:unhideWhenUsed="1" w:qFormat="1"/>
+    <w:lsdException w:name="heading 9" w:semiHidden="1" w:uiPriority="9" w:unhideWhenUsed="1" w:qFormat="1"/>
+    <w:lsdException w:name="index 1" w:semiHidden="1" w:unhideWhenUsed="1"/>
+    <w:lsdException w:name="index 2" w:semiHidden="1" w:unhideWhenUsed="1"/>
+    <w:lsdException w:name="index 3" w:semiHidden="1" w:unhideWhenUsed="1"/>
+    <w:lsdException w:name="index 4" w:semiHidden="1" w:unhideWhenUsed="1"/>
+    <w:lsdException w:name="index 5" w:semiHidden="1" w:unhideWhenUsed="1"/>
+    <w:lsdException w:name="index 6" w:semiHidden="1" w:unhideWhenUsed="1"/>
+    <w:lsdException w:name="index 7" w:semiHidden="1" w:unhideWhenUsed="1"/>
+    <w:lsdException w:name="index 8" w:semiHidden="1" w:unhideWhenUsed="1"/>
+    <w:lsdException w:name="index 9" w:semiHidden="1" w:unhideWhenUsed="1"/>
+    <w:lsdException w:name="toc 1" w:semiHidden="1" w:uiPriority="39" w:unhideWhenUsed="1"/>
+    <w:lsdException w:name="toc 2" w:semiHidden="1" w:uiPriority="39" w:unhideWhenUsed="1"/>
+    <w:lsdException w:name="toc 3" w:semiHidden="1" w:uiPriority="39" w:unhideWhenUsed="1"/>
+    <w:lsdException w:name="toc 4" w:semiHidden="1" w:uiPriority="39" w:unhideWhenUsed="1"/>
+    <w:lsdException w:name="toc 5" w:semiHidden="1" w:uiPriority="39" w:unhideWhenUsed="1"/>
+    <w:lsdException w:name="toc 6" w:semiHidden="1" w:uiPriority="39" w:unhideWhenUsed="1"/>
+    <w:lsdException w:name="toc 7" w:semiHidden="1" w:uiPriority="39" w:unhideWhenUsed="1"/>
+    <w:lsdException w:name="toc 8" w:semiHidden="1" w:uiPriority="39" w:unhideWhenUsed="1"/>
+    <w:lsdException w:name="toc 9" w:semiHidden="1" w:uiPriority="39" w:unhideWhenUsed="1"/>
+    <w:lsdException w:name="Normal Indent" w:semiHidden="1" w:unhideWhenUsed="1"/>
+    <w:lsdException w:name="footnote text" w:semiHidden="1" w:unhideWhenUsed="1"/>
+    <w:lsdException w:name="annotation text" w:semiHidden="1" w:unhideWhenUsed="1"/>
+    <w:lsdException w:name="header" w:semiHidden="1" w:unhideWhenUsed="1"/>
+    <w:lsdException w:name="footer" w:semiHidden="1" w:unhideWhenUsed="1"/>
+    <w:lsdException w:name="index heading" w:semiHidden="1" w:unhideWhenUsed="1"/>
+    <w:lsdException w:name="caption" w:semiHidden="1" w:uiPriority="35" w:unhideWhenUsed="1" w:qFormat="1"/>
+    <w:lsdException w:name="table of figures" w:semiHidden="1" w:unhideWhenUsed="1"/>
+    <w:lsdException w:name="envelope address" w:semiHidden="1" w:unhideWhenUsed="1"/>
+    <w:lsdException w:name="envelope return" w:semiHidden="1" w:unhideWhenUsed="1"/>
+    <w:lsdException w:name="footnote reference" w:semiHidden="1" w:unhideWhenUsed="1"/>
+    <w:lsdException w:name="annotation reference" w:semiHidden="1" w:unhideWhenUsed="1"/>
+    <w:lsdException w:name="line number" w:semiHidden="1" w:unhideWhenUsed="1"/>
+    <w:lsdException w:name="page number" w:semiHidden="1" w:unhideWhenUsed="1"/>
+    <w:lsdException w:name="endnote reference" w:semiHidden="1" w:unhideWhenUsed="1"/>
+    <w:lsdException w:name="endnote text" w:semiHidden="1" w:unhideWhenUsed="1"/>
+    <w:lsdException w:name="table of authorities" w:semiHidden="1" w:unhideWhenUsed="1"/>
+    <w:lsdException w:name="macro" w:semiHidden="1" w:unhideWhenUsed="1"/>
+    <w:lsdException w:name="toa heading" w:semiHidden="1" w:unhideWhenUsed="1"/>
+    <w:lsdException w:name="List" w:semiHidden="1" w:unhideWhenUsed="1"/>
+    <w:lsdException w:name="List Bullet" w:semiHidden="1" w:unhideWhenUsed="1"/>
+    <w:lsdException w:name="List Number" w:semiHidden="1" w:unhideWhenUsed="1"/>
+    <w:lsdException w:name="List 2" w:semiHidden="1" w:unhideWhenUsed="1"/>
+    <w:lsdException w:name="List 3" w:semiHidden="1" w:unhideWhenUsed="1"/>
+    <w:lsdException w:name="List 4" w:semiHidden="1" w:unhideWhenUsed="1"/>
+    <w:lsdException w:name="List 5" w:semiHidden="1" w:unhideWhenUsed="1"/>
+    <w:lsdException w:name="List Bullet 2" w:semiHidden="1" w:unhideWhenUsed="1"/>
+    <w:lsdException w:name="List Bullet 3" w:semiHidden="1" w:unhideWhenUsed="1"/>
+    <w:lsdException w:name="List Bullet 4" w:semiHidden="1" w:unhideWhenUsed="1"/>
+    <w:lsdException w:name="List Bullet 5" w:semiHidden="1" w:unhideWhenUsed="1"/>
+    <w:lsdException w:name="List Number 2" w:semiHidden="1" w:unhideWhenUsed="1"/>
+    <w:lsdException w:name="List Number 3" w:semiHidden="1" w:unhideWhenUsed="1"/>
+    <w:lsdException w:name="List Number 4" w:semiHidden="1" w:unhideWhenUsed="1"/>
+    <w:lsdException w:name="List Number 5" w:semiHidden="1" w:unhideWhenUsed="1"/>
+    <w:lsdException w:name="Title" w:uiPriority="10" w:qFormat="1"/>
+    <w:lsdException w:name="Closing" w:semiHidden="1" w:unhideWhenUsed="1"/>
+    <w:lsdException w:name="Signature" w:semiHidden="1" w:unhideWhenUsed="1"/>
+    <w:lsdException w:name="Default Paragraph Font" w:semiHidden="1" w:uiPriority="1" w:unhideWhenUsed="1"/>
+    <w:lsdException w:name="Body Text" w:semiHidden="1" w:unhideWhenUsed="1"/>
+    <w:lsdException w:name="Body Text Indent" w:semiHidden="1" w:unhideWhenUsed="1"/>
+    <w:lsdException w:name="List Continue" w:semiHidden="1" w:unhideWhenUsed="1"/>
+    <w:lsdException w:name="List Continue 2" w:semiHidden="1" w:unhideWhenUsed="1"/>
+    <w:lsdException w:name="List Continue 3" w:semiHidden="1" w:unhideWhenUsed="1"/>
+    <w:lsdException w:name="List Continue 4" w:semiHidden="1" w:unhideWhenUsed="1"/>
+    <w:lsdException w:name="List Continue 5" w:semiHidden="1" w:unhideWhenUsed="1"/>
+    <w:lsdException w:name="Message Header" w:semiHidden="1" w:unhideWhenUsed="1"/>
+    <w:lsdException w:name="Subtitle" w:uiPriority="11" w:qFormat="1"/>
+    <w:lsdException w:name="Salutation" w:semiHidden="1" w:unhideWhenUsed="1"/>
+    <w:lsdException w:name="Date" w:semiHidden="1" w:unhideWhenUsed="1"/>
+    <w:lsdException w:name="Body Text First Indent" w:semiHidden="1" w:unhideWhenUsed="1"/>
+    <w:lsdException w:name="Body Text First Indent 2" w:semiHidden="1" w:unhideWhenUsed="1"/>
+    <w:lsdException w:name="Note Heading" w:semiHidden="1" w:unhideWhenUsed="1"/>
+    <w:lsdException w:name="Body Text 2" w:semiHidden="1" w:unhideWhenUsed="1"/>
+    <w:lsdException w:name="Body Text 3" w:semiHidden="1" w:unhideWhenUsed="1"/>
+    <w:lsdException w:name="Body Text Indent 2" w:semiHidden="1" w:unhideWhenUsed="1"/>
+    <w:lsdException w:name="Body Text Indent 3" w:semiHidden="1" w:unhideWhenUsed="1"/>
+    <w:lsdException w:name="Block Text" w:semiHidden="1" w:unhideWhenUsed="1"/>
+    <w:lsdException w:name="Hyperlink" w:semiHidden="1" w:unhideWhenUsed="1"/>
+    <w:lsdException w:name="FollowedHyperlink" w:semiHidden="1" w:unhideWhenUsed="1"/>
+    <w:lsdException w:name="Strong" w:uiPriority="22" w:qFormat="1"/>
+    <w:lsdException w:name="Emphasis" w:uiPriority="20" w:qFormat="1"/>
+    <w:lsdException w:name="Document Map" w:semiHidden="1" w:unhideWhenUsed="1"/>
+    <w:lsdException w:name="Plain Text" w:semiHidden="1" w:unhideWhenUsed="1"/>
+    <w:lsdException w:name="E-mail Signature" w:semiHidden="1" w:unhideWhenUsed="1"/>
+    <w:lsdException w:name="HTML Top of Form" w:semiHidden="1" w:unhideWhenUsed="1"/>
+    <w:lsdException w:name="HTML Bottom of Form" w:semiHidden="1" w:unhideWhenUsed="1"/>
+    <w:lsdException w:name="Normal (Web)" w:semiHidden="1" w:unhideWhenUsed="1"/>
+    <w:lsdException w:name="HTML Acronym" w:semiHidden="1" w:unhideWhenUsed="1"/>
+    <w:lsdException w:name="HTML Address" w:semiHidden="1" w:unhideWhenUsed="1"/>
+    <w:lsdException w:name="HTML Cite" w:semiHidden="1" w:unhideWhenUsed="1"/>
+    <w:lsdException w:name="HTML Code" w:semiHidden="1" w:unhideWhenUsed="1"/>
+    <w:lsdException w:name="HTML Definition" w:semiHidden="1" w:unhideWhenUsed="1"/>
+    <w:lsdException w:name="HTML Keyboard" w:semiHidden="1" w:unhideWhenUsed="1"/>
+    <w:lsdException w:name="HTML Preformatted" w:semiHidden="1" w:unhideWhenUsed="1"/>
+    <w:lsdException w:name="HTML Sample" w:semiHidden="1" w:unhideWhenUsed="1"/>
+    <w:lsdException w:name="HTML Typewriter" w:semiHidden="1" w:unhideWhenUsed="1"/>
+    <w:lsdException w:name="HTML Variable" w:semiHidden="1" w:unhideWhenUsed="1"/>
+    <w:lsdException w:name="Normal Table" w:semiHidden="1" w:unhideWhenUsed="1"/>
+    <w:lsdException w:name="annotation subject" w:semiHidden="1" w:unhideWhenUsed="1"/>
+    <w:lsdException w:name="No List" w:semiHidden="1" w:unhideWhenUsed="1"/>
+    <w:lsdException w:name="Outline List 1" w:semiHidden="1" w:unhideWhenUsed="1"/>
+    <w:lsdException w:name="Outline List 2" w:semiHidden="1" w:unhideWhenUsed="1"/>
+    <w:lsdException w:name="Outline List 3" w:semiHidden="1" w:unhideWhenUsed="1"/>
+    <w:lsdException w:name="Table Simple 1" w:semiHidden="1" w:unhideWhenUsed="1"/>
+    <w:lsdException w:name="Table Simple 2" w:semiHidden="1" w:unhideWhenUsed="1"/>
+    <w:lsdException w:name="Table Simple 3" w:semiHidden="1" w:unhideWhenUsed="1"/>
+    <w:lsdException w:name="Table Classic 1" w:semiHidden="1" w:unhideWhenUsed="1"/>
+    <w:lsdException w:name="Table Classic 2" w:semiHidden="1" w:unhideWhenUsed="1"/>
+    <w:lsdException w:name="Table Classic 3" w:semiHidden="1" w:unhideWhenUsed="1"/>
+    <w:lsdException w:name="Table Classic 4" w:semiHidden="1" w:unhideWhenUsed="1"/>
+    <w:lsdException w:name="Table Colorful 1" w:semiHidden="1" w:unhideWhenUsed="1"/>
+    <w:lsdException w:name="Table Colorful 2" w:semiHidden="1" w:unhideWhenUsed="1"/>
+    <w:lsdException w:name="Table Colorful 3" w:semiHidden="1" w:unhideWhenUsed="1"/>
+    <w:lsdException w:name="Table Columns 1" w:semiHidden="1" w:unhideWhenUsed="1"/>
+    <w:lsdException w:name="Table Columns 2" w:semiHidden="1" w:unhideWhenUsed="1"/>
+    <w:lsdException w:name="Table Columns 3" w:semiHidden="1" w:unhideWhenUsed="1"/>
+    <w:lsdException w:name="Table Columns 4" w:semiHidden="1" w:unhideWhenUsed="1"/>
+    <w:lsdException w:name="Table Columns 5" w:semiHidden="1" w:unhideWhenUsed="1"/>
+    <w:lsdException w:name="Table Grid 1" w:semiHidden="1" w:unhideWhenUsed="1"/>
+    <w:lsdException w:name="Table Grid 2" w:semiHidden="1" w:unhideWhenUsed="1"/>
+    <w:lsdException w:name="Table Grid 3" w:semiHidden="1" w:unhideWhenUsed="1"/>
+    <w:lsdException w:name="Table Grid 4" w:semiHidden="1" w:unhideWhenUsed="1"/>
+    <w:lsdException w:name="Table Grid 5" w:semiHidden="1" w:unhideWhenUsed="1"/>
+    <w:lsdException w:name="Table Grid 6" w:semiHidden="1" w:unhideWhenUsed="1"/>
+    <w:lsdException w:name="Table Grid 7" w:semiHidden="1" w:unhideWhenUsed="1"/>
+    <w:lsdException w:name="Table Grid 8" w:semiHidden="1" w:unhideWhenUsed="1"/>
+    <w:lsdException w:name="Table List 1" w:semiHidden="1" w:unhideWhenUsed="1"/>
+    <w:lsdException w:name="Table List 2" w:semiHidden="1" w:unhideWhenUsed="1"/>
+    <w:lsdException w:name="Table List 3" w:semiHidden="1" w:unhideWhenUsed="1"/>
+    <w:lsdException w:name="Table List 4" w:semiHidden="1" w:unhideWhenUsed="1"/>
+    <w:lsdException w:name="Table List 5" w:semiHidden="1" w:unhideWhenUsed="1"/>
+    <w:lsdException w:name="Table List 6" w:semiHidden="1" w:unhideWhenUsed="1"/>
+    <w:lsdException w:name="Table List 7" w:semiHidden="1" w:unhideWhenUsed="1"/>
+    <w:lsdException w:name="Table List 8" w:semiHidden="1" w:unhideWhenUsed="1"/>
+    <w:lsdException w:name="Table 3D effects 1" w:semiHidden="1" w:unhideWhenUsed="1"/>
+    <w:lsdException w:name="Table 3D effects 2" w:semiHidden="1" w:unhideWhenUsed="1"/>
+    <w:lsdException w:name="Table 3D effects 3" w:semiHidden="1" w:unhideWhenUsed="1"/>
+    <w:lsdException w:name="Table Contemporary" w:semiHidden="1" w:unhideWhenUsed="1"/>
+    <w:lsdException w:name="Table Elegant" w:semiHidden="1" w:unhideWhenUsed="1"/>
+    <w:lsdException w:name="Table Professional" w:semiHidden="1" w:unhideWhenUsed="1"/>
+    <w:lsdException w:name="Table Subtle 1" w:semiHidden="1" w:unhideWhenUsed="1"/>
+    <w:lsdException w:name="Table Subtle 2" w:semiHidden="1" w:unhideWhenUsed="1"/>
+    <w:lsdException w:name="Table Web 1" w:semiHidden="1" w:unhideWhenUsed="1"/>
+    <w:lsdException w:name="Table Web 2" w:semiHidden="1" w:unhideWhenUsed="1"/>
+    <w:lsdException w:name="Table Web 3" w:semiHidden="1" w:unhideWhenUsed="1"/>
+    <w:lsdException w:name="Balloon Text" w:semiHidden="1" w:unhideWhenUsed="1"/>
+    <w:lsdException w:name="Table Grid" w:uiPriority="59"/>
+    <w:lsdException w:name="Table Theme" w:semiHidden="1" w:unhideWhenUsed="1"/>
+    <w:lsdException w:name="Placeholder Text" w:semiHidden="1"/>
+    <w:lsdException w:name="No Spacing" w:uiPriority="1" w:qFormat="1"/>
+    <w:lsdException w:name="Light Shading" w:uiPriority="60"/>
+    <w:lsdException w:name="Light List" w:uiPriority="61"/>
+    <w:lsdException w:name="Light Grid" w:uiPriority="62"/>
+    <w:lsdException w:name="Medium Shading 1" w:uiPriority="63"/>
+    <w:lsdException w:name="Medium Shading 2" w:uiPriority="64"/>
+    <w:lsdException w:name="Medium List 1" w:uiPriority="65"/>
+    <w:lsdException w:name="Medium List 2" w:uiPriority="66"/>
+    <w:lsdException w:name="Medium Grid 1" w:uiPriority="67"/>
+    <w:lsdException w:name="Medium Grid 2" w:uiPriority="68"/>
+    <w:lsdException w:name="Medium Grid 3" w:uiPriority="69"/>
+    <w:lsdException w:name="Dark List" w:uiPriority="70"/>
+    <w:lsdException w:name="Colorful Shading" w:uiPriority="71"/>
+    <w:lsdException w:name="Colorful List" w:uiPriority="72"/>
+    <w:lsdException w:name="Colorful Grid" w:uiPriority="73"/>
+    <w:lsdException w:name="Light Shading Accent 1" w:uiPriority="60"/>
+    <w:lsdException w:name="Light List Accent 1" w:uiPriority="61"/>
+    <w:lsdException w:name="Light Grid Accent 1" w:uiPriority="62"/>
+    <w:lsdException w:name="Medium Shading 1 Accent 1" w:uiPriority="63"/>
+    <w:lsdException w:name="Medium Shading 2 Accent 1" w:uiPriority="64"/>
+    <w:lsdException w:name="Medium List 1 Accent 1" w:uiPriority="65"/>
+    <w:lsdException w:name="Revision" w:semiHidden="1"/>
+    <w:lsdException w:name="List Paragraph" w:uiPriority="34" w:qFormat="1"/>
+    <w:lsdException w:name="Quote" w:uiPriority="29" w:qFormat="1"/>
+    <w:lsdException w:name="Intense Quote" w:uiPriority="30" w:qFormat="1"/>
+    <w:lsdException w:name="Medium List 2 Accent 1" w:uiPriority="66"/>
+    <w:lsdException w:name="Medium Grid 1 Accent 1" w:uiPriority="67"/>
+    <w:lsdException w:name="Medium Grid 2 Accent 1" w:uiPriority="68"/>
+    <w:lsdException w:name="Medium Grid 3 Accent 1" w:uiPriority="69"/>
+    <w:lsdException w:name="Dark List Accent 1" w:uiPriority="70"/>
+    <w:lsdException w:name="Colorful Shading Accent 1" w:uiPriority="71"/>
+    <w:lsdException w:name="Colorful List Accent 1" w:uiPriority="72"/>
+    <w:lsdException w:name="Colorful Grid Accent 1" w:uiPriority="73"/>
+    <w:lsdException w:name="Light Shading Accent 2" w:uiPriority="60"/>
+    <w:lsdException w:name="Light List Accent 2" w:uiPriority="61"/>
+    <w:lsdException w:name="Light Grid Accent 2" w:uiPriority="62"/>
+    <w:lsdException w:name="Medium Shading 1 Accent 2" w:uiPriority="63"/>
+    <w:lsdException w:name="Medium Shading 2 Accent 2" w:uiPriority="64"/>
+    <w:lsdException w:name="Medium List 1 Accent 2" w:uiPriority="65"/>
+    <w:lsdException w:name="Medium List 2 Accent 2" w:uiPriority="66"/>
+    <w:lsdException w:name="Medium Grid 1 Accent 2" w:uiPriority="67"/>
+    <w:lsdException w:name="Medium Grid 2 Accent 2" w:uiPriority="68"/>
+    <w:lsdException w:name="Medium Grid 3 Accent 2" w:uiPriority="69"/>
+    <w:lsdException w:name="Dark List Accent 2" w:uiPriority="70"/>
+    <w:lsdException w:name="Colorful Shading Accent 2" w:uiPriority="71"/>
+    <w:lsdException w:name="Colorful List Accent 2" w:uiPriority="72"/>
+    <w:lsdException w:name="Colorful Grid Accent 2" w:uiPriority="73"/>
+    <w:lsdException w:name="Light Shading Accent 3" w:uiPriority="60"/>
+    <w:lsdException w:name="Light List Accent 3" w:uiPriority="61"/>
+    <w:lsdException w:name="Light Grid Accent 3" w:uiPriority="62"/>
+    <w:lsdException w:name="Medium Shading 1 Accent 3" w:uiPriority="63"/>
+    <w:lsdException w:name="Medium Shading 2 Accent 3" w:uiPriority="64"/>
+    <w:lsdException w:name="Medium List 1 Accent 3" w:uiPriority="65"/>
+    <w:lsdException w:name="Medium List 2 Accent 3" w:uiPriority="66"/>
+    <w:lsdException w:name="Medium Grid 1 Accent 3" w:uiPriority="67"/>
+    <w:lsdException w:name="Medium Grid 2 Accent 3" w:uiPriority="68"/>
+    <w:lsdException w:name="Medium Grid 3 Accent 3" w:uiPriority="69"/>
+    <w:lsdException w:name="Dark List Accent 3" w:uiPriority="70"/>
+    <w:lsdException w:name="Colorful Shading Accent 3" w:uiPriority="71"/>
+    <w:lsdException w:name="Colorful List Accent 3" w:uiPriority="72"/>
+    <w:lsdException w:name="Colorful Grid Accent 3" w:uiPriority="73"/>
+    <w:lsdException w:name="Light Shading Accent 4" w:uiPriority="60"/>
+    <w:lsdException w:name="Light List Accent 4" w:uiPriority="61"/>
+    <w:lsdException w:name="Light Grid Accent 4" w:uiPriority="62"/>
+    <w:lsdException w:name="Medium Shading 1 Accent 4" w:uiPriority="63"/>
+    <w:lsdException w:name="Medium Shading 2 Accent 4" w:uiPriority="64"/>
+    <w:lsdException w:name="Medium List 1 Accent 4" w:uiPriority="65"/>
+    <w:lsdException w:name="Medium List 2 Accent 4" w:uiPriority="66"/>
+    <w:lsdException w:name="Medium Grid 1 Accent 4" w:uiPriority="67"/>
+    <w:lsdException w:name="Medium Grid 2 Accent 4" w:uiPriority="68"/>
+    <w:lsdException w:name="Medium Grid 3 Accent 4" w:uiPriority="69"/>
+    <w:lsdException w:name="Dark List Accent 4" w:uiPriority="70"/>
+    <w:lsdException w:name="Colorful Shading Accent 4" w:uiPriority="71"/>
+    <w:lsdException w:name="Colorful List Accent 4" w:uiPriority="72"/>
+    <w:lsdException w:name="Colorful Grid Accent 4" w:uiPriority="73"/>
+    <w:lsdException w:name="Light Shading Accent 5" w:uiPriority="60"/>
+    <w:lsdException w:name="Light List Accent 5" w:uiPriority="61"/>
+    <w:lsdException w:name="Light Grid Accent 5" w:uiPriority="62"/>
+    <w:lsdException w:name="Medium Shading 1 Accent 5" w:uiPriority="63"/>
+    <w:lsdException w:name="Medium Shading 2 Accent 5" w:uiPriority="64"/>
+    <w:lsdException w:name="Medium List 1 Accent 5" w:uiPriority="65"/>
+    <w:lsdException w:name="Medium List 2 Accent 5" w:uiPriority="66"/>
+    <w:lsdException w:name="Medium Grid 1 Accent 5" w:uiPriority="67"/>
+    <w:lsdException w:name="Medium Grid 2 Accent 5" w:uiPriority="68"/>
+    <w:lsdException w:name="Medium Grid 3 Accent 5" w:uiPriority="69"/>
+    <w:lsdException w:name="Dark List Accent 5" w:uiPriority="70"/>
+    <w:lsdException w:name="Colorful Shading Accent 5" w:uiPriority="71"/>
+    <w:lsdException w:name="Colorful List Accent 5" w:uiPriority="72"/>
+    <w:lsdException w:name="Colorful Grid Accent 5" w:uiPriority="73"/>
+    <w:lsdException w:name="Light Shading Accent 6" w:uiPriority="60"/>
+    <w:lsdException w:name="Light List Accent 6" w:uiPriority="61"/>
+    <w:lsdException w:name="Light Grid Accent 6" w:uiPriority="62"/>
+    <w:lsdException w:name="Medium Shading 1 Accent 6" w:uiPriority="63"/>
+    <w:lsdException w:name="Medium Shading 2 Accent 6" w:uiPriority="64"/>
+    <w:lsdException w:name="Medium List 1 Accent 6" w:uiPriority="65"/>
+    <w:lsdException w:name="Medium List 2 Accent 6" w:uiPriority="66"/>
+    <w:lsdException w:name="Medium Grid 1 Accent 6" w:uiPriority="67"/>
+    <w:lsdException w:name="Medium Grid 2 Accent 6" w:uiPriority="68"/>
+    <w:lsdException w:name="Medium Grid 3 Accent 6" w:uiPriority="69"/>
+    <w:lsdException w:name="Dark List Accent 6" w:uiPriority="70"/>
+    <w:lsdException w:name="Colorful Shading Accent 6" w:uiPriority="71"/>
+    <w:lsdException w:name="Colorful List Accent 6" w:uiPriority="72"/>
+    <w:lsdException w:name="Colorful Grid Accent 6" w:uiPriority="73"/>
+    <w:lsdException w:name="Subtle Emphasis" w:uiPriority="19" w:qFormat="1"/>
+    <w:lsdException w:name="Intense Emphasis" w:uiPriority="21" w:qFormat="1"/>
+    <w:lsdException w:name="Subtle Reference" w:uiPriority="31" w:qFormat="1"/>
+    <w:lsdException w:name="Intense Reference" w:uiPriority="32" w:qFormat="1"/>
+    <w:lsdException w:name="Book Title" w:uiPriority="33" w:qFormat="1"/>
+    <w:lsdException w:name="Bibliography" w:semiHidden="1" w:uiPriority="37" w:unhideWhenUsed="1"/>
+    <w:lsdException w:name="TOC Heading" w:semiHidden="1" w:uiPriority="39" w:unhideWhenUsed="1" w:qFormat="1"/>
+    <w:lsdException w:name="Plain Table 1" w:uiPriority="41"/>
+    <w:lsdException w:name="Plain Table 2" w:uiPriority="42"/>
+    <w:lsdException w:name="Plain Table 3" w:uiPriority="43"/>
+    <w:lsdException w:name="Plain Table 4" w:uiPriority="44"/>
+    <w:lsdException w:name="Plain Table 5" w:uiPriority="45"/>
+    <w:lsdException w:name="Grid Table Light" w:uiPriority="40"/>
+    <w:lsdException w:name="Grid Table 1 Light" w:uiPriority="46"/>
+    <w:lsdException w:name="Grid Table 2" w:uiPriority="47"/>
+    <w:lsdException w:name="Grid Table 3" w:uiPriority="48"/>
+    <w:lsdException w:name="Grid Table 4" w:uiPriority="49"/>
+    <w:lsdException w:name="Grid Table 5 Dark" w:uiPriority="50"/>
+    <w:lsdException w:name="Grid Table 6 Colorful" w:uiPriority="51"/>
+    <w:lsdException w:name="Grid Table 7 Colorful" w:uiPriority="52"/>
+    <w:lsdException w:name="Grid Table 1 Light Accent 1" w:uiPriority="46"/>
+    <w:lsdException w:name="Grid Table 2 Accent 1" w:uiPriority="47"/>
+    <w:lsdException w:name="Grid Table 3 Accent 1" w:uiPriority="48"/>
+    <w:lsdException w:name="Grid Table 4 Accent 1" w:uiPriority="49"/>
+    <w:lsdException w:name="Grid Table 5 Dark Accent 1" w:uiPriority="50"/>
+    <w:lsdException w:name="Grid Table 6 Colorful Accent 1" w:uiPriority="51"/>
+    <w:lsdException w:name="Grid Table 7 Colorful Accent 1" w:uiPriority="52"/>
+    <w:lsdException w:name="Grid Table 1 Light Accent 2" w:uiPriority="46"/>
+    <w:lsdException w:name="Grid Table 2 Accent 2" w:uiPriority="47"/>
+    <w:lsdException w:name="Grid Table 3 Accent 2" w:uiPriority="48"/>
+    <w:lsdException w:name="Grid Table 4 Accent 2" w:uiPriority="49"/>
+    <w:lsdException w:name="Grid Table 5 Dark Accent 2" w:uiPriority="50"/>
+    <w:lsdException w:name="Grid Table 6 Colorful Accent 2" w:uiPriority="51"/>
+    <w:lsdException w:name="Grid Table 7 Colorful Accent 2" w:uiPriority="52"/>
+    <w:lsdException w:name="Grid Table 1 Light Accent 3" w:uiPriority="46"/>
+    <w:lsdException w:name="Grid Table 2 Accent 3" w:uiPriority="47"/>
+    <w:lsdException w:name="Grid Table 3 Accent 3" w:uiPriority="48"/>
+    <w:lsdException w:name="Grid Table 4 Accent 3" w:uiPriority="49"/>
+    <w:lsdException w:name="Grid Table 5 Dark Accent 3" w:uiPriority="50"/>
+    <w:lsdException w:name="Grid Table 6 Colorful Accent 3" w:uiPriority="51"/>
+    <w:lsdException w:name="Grid Table 7 Colorful Accent 3" w:uiPriority="52"/>
+    <w:lsdException w:name="Grid Table 1 Light Accent 4" w:uiPriority="46"/>
+    <w:lsdException w:name="Grid Table 2 Accent 4" w:uiPriority="47"/>
+    <w:lsdException w:name="Grid Table 3 Accent 4" w:uiPriority="48"/>
+    <w:lsdException w:name="Grid Table 4 Accent 4" w:uiPriority="49"/>
+    <w:lsdException w:name="Grid Table 5 Dark Accent 4" w:uiPriority="50"/>
+    <w:lsdException w:name="Grid Table 6 Colorful Accent 4" w:uiPriority="51"/>
+    <w:lsdException w:name="Grid Table 7 Colorful Accent 4" w:uiPriority="52"/>
+    <w:lsdException w:name="Grid Table 1 Light Accent 5" w:uiPriority="46"/>
+    <w:lsdException w:name="Grid Table 2 Accent 5" w:uiPriority="47"/>
+    <w:lsdException w:name="Grid Table 3 Accent 5" w:uiPriority="48"/>
+    <w:lsdException w:name="Grid Table 4 Accent 5" w:uiPriority="49"/>
+    <w:lsdException w:name="Grid Table 5 Dark Accent 5" w:uiPriority="50"/>
+    <w:lsdException w:name="Grid Table 6 Colorful Accent 5" w:uiPriority="51"/>
+    <w:lsdException w:name="Grid Table 7 Colorful Accent 5" w:uiPriority="52"/>
+    <w:lsdException w:name="Grid Table 1 Light Accent 6" w:uiPriority="46"/>
+    <w:lsdException w:name="Grid Table 2 Accent 6" w:uiPriority="47"/>
+    <w:lsdException w:name="Grid Table 3 Accent 6" w:uiPriority="48"/>
+    <w:lsdException w:name="Grid Table 4 Accent 6" w:uiPriority="49"/>
+    <w:lsdException w:name="Grid Table 5 Dark Accent 6" w:uiPriority="50"/>
+    <w:lsdException w:name="Grid Table 6 Colorful Accent 6" w:uiPriority="51"/>
+    <w:lsdException w:name="Grid Table 7 Colorful Accent 6" w:uiPriority="52"/>
+    <w:lsdException w:name="List Table 1 Light" w:uiPriority="46"/>
+    <w:lsdException w:name="List Table 2" w:uiPriority="47"/>
+    <w:lsdException w:name="List Table 3" w:uiPriority="48"/>
+    <w:lsdException w:name="List Table 4" w:uiPriority="49"/>
+    <w:lsdException w:name="List Table 5 Dark" w:uiPriority="50"/>
+    <w:lsdException w:name="List Table 6 Colorful" w:uiPriority="51"/>
+    <w:lsdException w:name="List Table 7 Colorful" w:uiPriority="52"/>
+    <w:lsdException w:name="List Table 1 Light Accent 1" w:uiPriority="46"/>
+    <w:lsdException w:name="List Table 2 Accent 1" w:uiPriority="47"/>
+    <w:lsdException w:name="List Table 3 Accent 1" w:uiPriority="48"/>
+    <w:lsdException w:name="List Table 4 Accent 1" w:uiPriority="49"/>
+    <w:lsdException w:name="List Table 5 Dark Accent 1" w:uiPriority="50"/>
+    <w:lsdException w:name="List Table 6 Colorful Accent 1" w:uiPriority="51"/>
+    <w:lsdException w:name="List Table 7 Colorful Accent 1" w:uiPriority="52"/>
+    <w:lsdException w:name="List Table 1 Light Accent 2" w:uiPriority="46"/>
+    <w:lsdException w:name="List Table 2 Accent 2" w:uiPriority="47"/>
+    <w:lsdException w:name="List Table 3 Accent 2" w:uiPriority="48"/>
+    <w:lsdException w:name="List Table 4 Accent 2" w:uiPriority="49"/>
+    <w:lsdException w:name="List Table 5 Dark Accent 2" w:uiPriority="50"/>
+    <w:lsdException w:name="List Table 6 Colorful Accent 2" w:uiPriority="51"/>
+    <w:lsdException w:name="List Table 7 Colorful Accent 2" w:uiPriority="52"/>
+    <w:lsdException w:name="List Table 1 Light Accent 3" w:uiPriority="46"/>
+    <w:lsdException w:name="List Table 2 Accent 3" w:uiPriority="47"/>
+    <w:lsdException w:name="List Table 3 Accent 3" w:uiPriority="48"/>
+    <w:lsdException w:name="List Table 4 Accent 3" w:uiPriority="49"/>
+    <w:lsdException w:name="List Table 5 Dark Accent 3" w:uiPriority="50"/>
+    <w:lsdException w:name="List Table 6 Colorful Accent 3" w:uiPriority="51"/>
+    <w:lsdException w:name="List Table 7 Colorful Accent 3" w:uiPriority="52"/>
+    <w:lsdException w:name="List Table 1 Light Accent 4" w:uiPriority="46"/>
+    <w:lsdException w:name="List Table 2 Accent 4" w:uiPriority="47"/>
+    <w:lsdException w:name="List Table 3 Accent 4" w:uiPriority="48"/>
+    <w:lsdException w:name="List Table 4 Accent 4" w:uiPriority="49"/>
+    <w:lsdException w:name="List Table 5 Dark Accent 4" w:uiPriority="50"/>
+    <w:lsdException w:name="List Table 6 Colorful Accent 4" w:uiPriority="51"/>
+    <w:lsdException w:name="List Table 7 Colorful Accent 4" w:uiPriority="52"/>
+    <w:lsdException w:name="List Table 1 Light Accent 5" w:uiPriority="46"/>
+    <w:lsdException w:name="List Table 2 Accent 5" w:uiPriority="47"/>
+    <w:lsdException w:name="List Table 3 Accent 5" w:uiPriority="48"/>
+    <w:lsdException w:name="List Table 4 Accent 5" w:uiPriority="49"/>
+    <w:lsdException w:name="List Table 5 Dark Accent 5" w:uiPriority="50"/>
+    <w:lsdException w:name="List Table 6 Colorful Accent 5" w:uiPriority="51"/>
+    <w:lsdException w:name="List Table 7 Colorful Accent 5" w:uiPriority="52"/>
+    <w:lsdException w:name="List Table 1 Light Accent 6" w:uiPriority="46"/>
+    <w:lsdException w:name="List Table 2 Accent 6" w:uiPriority="47"/>
+    <w:lsdException w:name="List Table 3 Accent 6" w:uiPriority="48"/>
+    <w:lsdException w:name="List Table 4 Accent 6" w:uiPriority="49"/>
+    <w:lsdException w:name="List Table 5 Dark Accent 6" w:uiPriority="50"/>
+    <w:lsdException w:name="List Table 6 Colorful Accent 6" w:uiPriority="51"/>
+    <w:lsdException w:name="List Table 7 Colorful Accent 6" w:uiPriority="52"/>
   </w:latentStyles>
   <w:style w:type="paragraph" w:default="1" w:styleId="Normal">
     <w:name w:val="Normal"/>
@@ -2068,7 +2945,6 @@
     <w:uiPriority w:val="99"/>
     <w:semiHidden/>
     <w:unhideWhenUsed/>
-    <w:qFormat/>
     <w:tblPr>
       <w:tblInd w:w="0" w:type="dxa"/>
       <w:tblCellMar>

</xml_diff>